<commit_message>
A53 FSBL port initial work. Major ShEF functionality commented out until all applications are ported.
</commit_message>
<xml_diff>
--- a/Documents/steps_V2.docx
+++ b/Documents/steps_V2.docx
@@ -1182,14 +1182,397 @@
         </w:r>
       </w:hyperlink>
     </w:p>
+    <w:p>
+      <w:r>
+        <w:t>Build full project, create new boot.bin and test.</w:t>
+      </w:r>
+    </w:p>
     <w:p/>
     <w:p>
+      <w:pPr>
+        <w:pStyle w:val="Heading2"/>
+      </w:pPr>
+      <w:r>
+        <w:t>FSBL</w:t>
+      </w:r>
+    </w:p>
+    <w:p>
+      <w:pPr>
+        <w:pStyle w:val="ListParagraph"/>
+        <w:numPr>
+          <w:ilvl w:val="0"/>
+          <w:numId w:val="16"/>
+        </w:numPr>
+      </w:pPr>
+      <w:r>
+        <w:t>dev_key.h</w:t>
+      </w:r>
+    </w:p>
+    <w:p>
+      <w:pPr>
+        <w:pStyle w:val="ListParagraph"/>
+        <w:numPr>
+          <w:ilvl w:val="1"/>
+          <w:numId w:val="16"/>
+        </w:numPr>
+      </w:pPr>
+      <w:r>
+        <w:t>copy from u96 files to our FSBL files.</w:t>
+      </w:r>
+    </w:p>
+    <w:p>
+      <w:pPr>
+        <w:pStyle w:val="ListParagraph"/>
+        <w:numPr>
+          <w:ilvl w:val="1"/>
+          <w:numId w:val="16"/>
+        </w:numPr>
+      </w:pPr>
+      <w:r>
+        <w:lastRenderedPageBreak/>
+        <w:t>this file contains hard-coded keys. Copy over root_sk and root_mod from pmufw\xpfw_mod_sec.c</w:t>
+      </w:r>
+    </w:p>
+    <w:p>
+      <w:pPr>
+        <w:pStyle w:val="ListParagraph"/>
+        <w:numPr>
+          <w:ilvl w:val="0"/>
+          <w:numId w:val="16"/>
+        </w:numPr>
+      </w:pPr>
+      <w:r>
+        <w:t xml:space="preserve">xfsbl_main.c - modifications </w:t>
+      </w:r>
+    </w:p>
+    <w:p>
+      <w:pPr>
+        <w:pStyle w:val="ListParagraph"/>
+        <w:numPr>
+          <w:ilvl w:val="1"/>
+          <w:numId w:val="16"/>
+        </w:numPr>
+      </w:pPr>
+      <w:r>
+        <w:t>#include “xfsbl_authentication.h”</w:t>
+      </w:r>
+      <w:r>
+        <w:br/>
+        <w:t>#include “dev_key.h”</w:t>
+      </w:r>
+    </w:p>
+    <w:p>
+      <w:pPr>
+        <w:pStyle w:val="ListParagraph"/>
+        <w:numPr>
+          <w:ilvl w:val="1"/>
+          <w:numId w:val="16"/>
+        </w:numPr>
+      </w:pPr>
+      <w:r>
+        <w:t xml:space="preserve">+ </w:t>
+      </w:r>
+      <w:r>
+        <w:t>static XSecure_Sha3 csu_sha3;</w:t>
+      </w:r>
+    </w:p>
+    <w:p>
+      <w:pPr>
+        <w:pStyle w:val="ListParagraph"/>
+        <w:numPr>
+          <w:ilvl w:val="2"/>
+          <w:numId w:val="16"/>
+        </w:numPr>
+      </w:pPr>
+      <w:r>
+        <w:t>Add this line after “XFsblPs FsblInstance = ….” ~line 54</w:t>
+      </w:r>
+      <w:r>
+        <w:t>+</w:t>
+      </w:r>
+    </w:p>
+    <w:p>
+      <w:pPr>
+        <w:pStyle w:val="ListParagraph"/>
+        <w:numPr>
+          <w:ilvl w:val="1"/>
+          <w:numId w:val="16"/>
+        </w:numPr>
+      </w:pPr>
+      <w:hyperlink w:anchor="_xfsbl_main.c_major_ShEF" w:history="1">
+        <w:r>
+          <w:rPr>
+            <w:rStyle w:val="Hyperlink"/>
+          </w:rPr>
+          <w:t>Add major ShEF code block.</w:t>
+        </w:r>
+      </w:hyperlink>
+    </w:p>
+    <w:p>
+      <w:pPr>
+        <w:pStyle w:val="ListParagraph"/>
+        <w:numPr>
+          <w:ilvl w:val="2"/>
+          <w:numId w:val="16"/>
+        </w:numPr>
+      </w:pPr>
+      <w:r>
+        <w:t>Place as final lines of  “case XFSBL_STAGE3”</w:t>
+      </w:r>
+    </w:p>
+    <w:p>
+      <w:pPr>
+        <w:pStyle w:val="ListParagraph"/>
+        <w:numPr>
+          <w:ilvl w:val="2"/>
+          <w:numId w:val="16"/>
+        </w:numPr>
+      </w:pPr>
+      <w:r>
+        <w:t>~line 249 after:</w:t>
+      </w:r>
+      <w:r>
+        <w:br/>
+        <w:t>FsblStage = XFSBL_STAGE4;</w:t>
+      </w:r>
+      <w:r>
+        <w:br/>
+        <w:t>EarlyHandoff = FsblStatus;</w:t>
+      </w:r>
+    </w:p>
+    <w:p>
+      <w:pPr>
+        <w:pStyle w:val="ListParagraph"/>
+        <w:numPr>
+          <w:ilvl w:val="2"/>
+          <w:numId w:val="16"/>
+        </w:numPr>
+      </w:pPr>
+      <w:r>
+        <w:t>LEAVE COMMENTED OUT FOR NOW</w:t>
+      </w:r>
+    </w:p>
+    <w:p>
+      <w:pPr>
+        <w:pStyle w:val="ListParagraph"/>
+        <w:numPr>
+          <w:ilvl w:val="3"/>
+          <w:numId w:val="16"/>
+        </w:numPr>
+      </w:pPr>
+      <w:r>
+        <w:t>Code hashes partitions that do not yet exist.</w:t>
+      </w:r>
+    </w:p>
+    <w:p>
+      <w:pPr>
+        <w:pStyle w:val="ListParagraph"/>
+        <w:numPr>
+          <w:ilvl w:val="0"/>
+          <w:numId w:val="16"/>
+        </w:numPr>
+      </w:pPr>
+      <w:r>
+        <w:t>xfsbl_hw.h – add definitions</w:t>
+      </w:r>
+    </w:p>
+    <w:p>
+      <w:pPr>
+        <w:pStyle w:val="ListParagraph"/>
+        <w:numPr>
+          <w:ilvl w:val="1"/>
+          <w:numId w:val="16"/>
+        </w:numPr>
+      </w:pPr>
+      <w:r>
+        <w:t>place in “pmu_global” section</w:t>
+      </w:r>
+    </w:p>
+    <w:p>
+      <w:pPr>
+        <w:pStyle w:val="ListParagraph"/>
+        <w:numPr>
+          <w:ilvl w:val="1"/>
+          <w:numId w:val="16"/>
+        </w:numPr>
+      </w:pPr>
+      <w:r>
+        <w:t xml:space="preserve">+ </w:t>
+      </w:r>
+      <w:r>
+        <w:t>#define OCM_SEC_BUFFER_ADDRESS              (0xFFFFFE00</w:t>
+      </w:r>
+      <w:r>
+        <w:t>U</w:t>
+      </w:r>
+      <w:r>
+        <w:t>)</w:t>
+      </w:r>
+    </w:p>
+    <w:p>
+      <w:pPr>
+        <w:pStyle w:val="ListParagraph"/>
+        <w:numPr>
+          <w:ilvl w:val="1"/>
+          <w:numId w:val="16"/>
+        </w:numPr>
+      </w:pPr>
+      <w:r>
+        <w:t xml:space="preserve">+ </w:t>
+      </w:r>
+      <w:r>
+        <w:t>#define XFSBL_R50_HIGH_ATCM_START_ADDRESS   (0xFFE00000U)</w:t>
+      </w:r>
+    </w:p>
+    <w:p>
+      <w:pPr>
+        <w:pStyle w:val="ListParagraph"/>
+        <w:numPr>
+          <w:ilvl w:val="0"/>
+          <w:numId w:val="16"/>
+        </w:numPr>
+      </w:pPr>
+      <w:r>
+        <w:t>xfsbl_error.h – add definitions</w:t>
+      </w:r>
+    </w:p>
+    <w:p>
+      <w:pPr>
+        <w:pStyle w:val="ListParagraph"/>
+        <w:numPr>
+          <w:ilvl w:val="1"/>
+          <w:numId w:val="16"/>
+        </w:numPr>
+      </w:pPr>
+      <w:r>
+        <w:t xml:space="preserve">place </w:t>
+      </w:r>
+      <w:r>
+        <w:t xml:space="preserve">after </w:t>
+      </w:r>
+      <w:r>
+        <w:t>XFSBL_ERROR_PMU_GLOBAL_REQ_ISO</w:t>
+      </w:r>
+      <w:r>
+        <w:t xml:space="preserve"> defn.  ~line 167</w:t>
+      </w:r>
+    </w:p>
+    <w:p>
+      <w:pPr>
+        <w:pStyle w:val="ListParagraph"/>
+        <w:numPr>
+          <w:ilvl w:val="1"/>
+          <w:numId w:val="16"/>
+        </w:numPr>
+      </w:pPr>
+      <w:r>
+        <w:t>+ #define XFSBL_PSU_INIT_COMPLETED                 (0x1U)</w:t>
+      </w:r>
+    </w:p>
+    <w:p>
+      <w:pPr>
+        <w:pStyle w:val="ListParagraph"/>
+        <w:numPr>
+          <w:ilvl w:val="1"/>
+          <w:numId w:val="16"/>
+        </w:numPr>
+      </w:pPr>
+      <w:r>
+        <w:t>+ #define XFSBL_SECURE_RST_MASK                  (0x00000001U)</w:t>
+      </w:r>
+    </w:p>
+    <w:p>
+      <w:pPr>
+        <w:pStyle w:val="ListParagraph"/>
+        <w:numPr>
+          <w:ilvl w:val="0"/>
+          <w:numId w:val="16"/>
+        </w:numPr>
+      </w:pPr>
+      <w:r>
+        <w:t>xfsbl_hooks.c – add PMU communication logic</w:t>
+      </w:r>
+    </w:p>
+    <w:p>
+      <w:pPr>
+        <w:pStyle w:val="ListParagraph"/>
+        <w:numPr>
+          <w:ilvl w:val="1"/>
+          <w:numId w:val="16"/>
+        </w:numPr>
+      </w:pPr>
+      <w:r>
+        <w:t>unclear if this is required. May cause issues, so review later</w:t>
+      </w:r>
+    </w:p>
+    <w:p>
+      <w:pPr>
+        <w:pStyle w:val="ListParagraph"/>
+        <w:numPr>
+          <w:ilvl w:val="1"/>
+          <w:numId w:val="16"/>
+        </w:numPr>
+      </w:pPr>
+      <w:r>
+        <w:t>place just before “if (XFSBL_SUCCESS != Status) { “ check. ~line 163</w:t>
+      </w:r>
+    </w:p>
+    <w:p>
+      <w:pPr>
+        <w:pStyle w:val="ListParagraph"/>
+        <w:ind w:left="1440"/>
+      </w:pPr>
+      <w:r>
+        <w:t xml:space="preserve">+     // Write 1U to PMU GLOBAL general storage register 5 to indicate                                                                                                                                                                                                           </w:t>
+      </w:r>
+    </w:p>
+    <w:p>
+      <w:pPr>
+        <w:pStyle w:val="ListParagraph"/>
+        <w:ind w:left="1440"/>
+      </w:pPr>
+      <w:r>
+        <w:t xml:space="preserve">+     // PMU Firmware that psu init is completed                                                                                                                                                                                                                                 </w:t>
+      </w:r>
+    </w:p>
+    <w:p>
+      <w:pPr>
+        <w:pStyle w:val="ListParagraph"/>
+        <w:ind w:left="1440"/>
+      </w:pPr>
+      <w:r>
+        <w:t xml:space="preserve">+     XFsbl_Out32(PMU_GLOBAL_GLOB_GEN_STORAGE5, XFSBL_PSU_INIT_COMPLETED);                                                                                                                                                                                                       </w:t>
+      </w:r>
+    </w:p>
+    <w:p>
+      <w:pPr>
+        <w:pStyle w:val="ListParagraph"/>
+        <w:ind w:left="1440"/>
+      </w:pPr>
+      <w:r>
+        <w:t>+</w:t>
+      </w:r>
+    </w:p>
+    <w:p>
+      <w:pPr>
+        <w:pStyle w:val="ListParagraph"/>
+        <w:numPr>
+          <w:ilvl w:val="1"/>
+          <w:numId w:val="16"/>
+        </w:numPr>
+      </w:pPr>
+    </w:p>
+    <w:p/>
+    <w:p/>
+    <w:p/>
+    <w:p>
       <w:r>
         <w:t>Customize FSBL</w:t>
       </w:r>
     </w:p>
     <w:p>
       <w:r>
+        <w:lastRenderedPageBreak/>
         <w:t>Customize PMUFW</w:t>
       </w:r>
     </w:p>
@@ -1204,846 +1587,17 @@
       </w:r>
     </w:p>
     <w:p>
-      <w:pPr>
+      <w:r>
         <w:rPr>
           <w:rFonts w:asciiTheme="majorHAnsi" w:eastAsiaTheme="majorEastAsia" w:hAnsiTheme="majorHAnsi" w:cstheme="majorBidi"/>
           <w:color w:val="0F4761" w:themeColor="accent1" w:themeShade="BF"/>
           <w:sz w:val="32"/>
           <w:szCs w:val="32"/>
         </w:rPr>
-      </w:pPr>
-      <w:r>
-        <w:rPr>
-          <w:rFonts w:asciiTheme="majorHAnsi" w:eastAsiaTheme="majorEastAsia" w:hAnsiTheme="majorHAnsi" w:cstheme="majorBidi"/>
-          <w:color w:val="0F4761" w:themeColor="accent1" w:themeShade="BF"/>
-          <w:sz w:val="32"/>
-          <w:szCs w:val="32"/>
-        </w:rPr>
-        <w:lastRenderedPageBreak/>
         <w:br w:type="page"/>
       </w:r>
-    </w:p>
-    <w:p>
-      <w:pPr>
-        <w:pStyle w:val="Heading2"/>
-      </w:pPr>
-      <w:r>
-        <w:lastRenderedPageBreak/>
-        <w:t>Phase 2: Attaching Keys and updating PMUFW.</w:t>
-      </w:r>
-    </w:p>
-    <w:p>
-      <w:r>
-        <w:t>The authors do not use an unmodified PMUFW template. The paper refers to the Secure Processor Block as the base root of trust, stating that it contains hardcoded keys. In the code, this is contained within the PMUFW and executes on the pmu.</w:t>
-      </w:r>
-    </w:p>
-    <w:p>
-      <w:pPr>
-        <w:pStyle w:val="ListParagraph"/>
-        <w:numPr>
-          <w:ilvl w:val="0"/>
-          <w:numId w:val="6"/>
-        </w:numPr>
-      </w:pPr>
-      <w:r>
-        <w:t>Generate AES key for bitstream encryption</w:t>
-      </w:r>
-    </w:p>
-    <w:p>
-      <w:pPr>
-        <w:pStyle w:val="ListParagraph"/>
-        <w:numPr>
-          <w:ilvl w:val="1"/>
-          <w:numId w:val="6"/>
-        </w:numPr>
-      </w:pPr>
-      <w:r>
-        <w:t>Create a .nky file with these contents:</w:t>
-      </w:r>
-    </w:p>
-    <w:tbl>
-      <w:tblPr>
-        <w:tblStyle w:val="TableGrid"/>
-        <w:tblW w:w="0" w:type="auto"/>
-        <w:tblInd w:w="1440" w:type="dxa"/>
-        <w:tblLook w:val="04A0" w:firstRow="1" w:lastRow="0" w:firstColumn="1" w:lastColumn="0" w:noHBand="0" w:noVBand="1"/>
-      </w:tblPr>
-      <w:tblGrid>
-        <w:gridCol w:w="7910"/>
-      </w:tblGrid>
-      <w:tr>
-        <w:tc>
-          <w:tcPr>
-            <w:tcW w:w="9350" w:type="dxa"/>
-          </w:tcPr>
-          <w:p>
-            <w:pPr>
-              <w:rPr>
-                <w:rFonts w:ascii="Courier New" w:hAnsi="Courier New" w:cs="Courier New"/>
-              </w:rPr>
-            </w:pPr>
-            <w:r>
-              <w:rPr>
-                <w:rFonts w:ascii="Courier New" w:hAnsi="Courier New" w:cs="Courier New"/>
-              </w:rPr>
-              <w:t>Device       xczu1cg;</w:t>
-            </w:r>
-          </w:p>
-          <w:p>
-            <w:pPr>
-              <w:rPr>
-                <w:rFonts w:ascii="Courier New" w:hAnsi="Courier New" w:cs="Courier New"/>
-              </w:rPr>
-            </w:pPr>
-            <w:r>
-              <w:rPr>
-                <w:rFonts w:ascii="Courier New" w:hAnsi="Courier New" w:cs="Courier New"/>
-              </w:rPr>
-              <w:t>Key 0        &lt;PASTE_YOUR_64_CHAR_KEY_HERE&gt;;</w:t>
-            </w:r>
-          </w:p>
-          <w:p>
-            <w:r>
-              <w:rPr>
-                <w:rFonts w:ascii="Courier New" w:hAnsi="Courier New" w:cs="Courier New"/>
-              </w:rPr>
-              <w:t>IV 0         &lt;PASTE_YOUR_24_CHAR_IV_HERE&gt;;</w:t>
-            </w:r>
-          </w:p>
-        </w:tc>
-      </w:tr>
-    </w:tbl>
-    <w:p>
-      <w:pPr>
-        <w:pStyle w:val="ListParagraph"/>
-        <w:numPr>
-          <w:ilvl w:val="1"/>
-          <w:numId w:val="6"/>
-        </w:numPr>
-      </w:pPr>
-      <w:r>
-        <w:t>Create and replace 64_char_key with output of:</w:t>
-      </w:r>
-      <w:r>
-        <w:br/>
-      </w:r>
-      <w:r>
-        <w:t>openssl rand -hex 32</w:t>
-      </w:r>
-    </w:p>
-    <w:p>
-      <w:pPr>
-        <w:pStyle w:val="ListParagraph"/>
-        <w:numPr>
-          <w:ilvl w:val="1"/>
-          <w:numId w:val="6"/>
-        </w:numPr>
-      </w:pPr>
-      <w:r>
-        <w:t>Create and replace 24_char_IV with</w:t>
-      </w:r>
-      <w:r>
-        <w:br/>
-      </w:r>
-      <w:r>
-        <w:t>openssl rand -hex 12</w:t>
-      </w:r>
-    </w:p>
-    <w:p>
-      <w:pPr>
-        <w:pStyle w:val="ListParagraph"/>
-        <w:numPr>
-          <w:ilvl w:val="0"/>
-          <w:numId w:val="6"/>
-        </w:numPr>
-      </w:pPr>
-      <w:r>
-        <w:t>Generate RSA-4096 Pair</w:t>
-      </w:r>
-    </w:p>
-    <w:p>
-      <w:pPr>
-        <w:pStyle w:val="ListParagraph"/>
-        <w:numPr>
-          <w:ilvl w:val="1"/>
-          <w:numId w:val="6"/>
-        </w:numPr>
-      </w:pPr>
-      <w:r>
-        <w:t>openssl genrsa -out device_key_4096.pem 4096</w:t>
-      </w:r>
-    </w:p>
-    <w:p>
-      <w:pPr>
-        <w:pStyle w:val="ListParagraph"/>
-        <w:numPr>
-          <w:ilvl w:val="1"/>
-          <w:numId w:val="6"/>
-        </w:numPr>
-      </w:pPr>
-      <w:r>
-        <w:t>openssl rsa -in device_key_4096.pem -text -noout &gt; key_dump.txt</w:t>
-      </w:r>
-    </w:p>
-    <w:p>
-      <w:pPr>
-        <w:pStyle w:val="ListParagraph"/>
-        <w:numPr>
-          <w:ilvl w:val="0"/>
-          <w:numId w:val="6"/>
-        </w:numPr>
-      </w:pPr>
-      <w:r>
-        <w:t>Copy U96 pmufw custom files into our pmufw src files</w:t>
-      </w:r>
-    </w:p>
-    <w:p>
-      <w:pPr>
-        <w:pStyle w:val="ListParagraph"/>
-        <w:numPr>
-          <w:ilvl w:val="1"/>
-          <w:numId w:val="6"/>
-        </w:numPr>
-      </w:pPr>
-      <w:r>
-        <w:t>xpfw_mod_sec.c</w:t>
-      </w:r>
-    </w:p>
-    <w:p>
-      <w:pPr>
-        <w:pStyle w:val="ListParagraph"/>
-        <w:numPr>
-          <w:ilvl w:val="1"/>
-          <w:numId w:val="6"/>
-        </w:numPr>
-      </w:pPr>
-      <w:r>
-        <w:t>xpfw_mod_sec.h</w:t>
-      </w:r>
-    </w:p>
-    <w:p>
-      <w:pPr>
-        <w:pStyle w:val="ListParagraph"/>
-        <w:numPr>
-          <w:ilvl w:val="0"/>
-          <w:numId w:val="6"/>
-        </w:numPr>
-      </w:pPr>
-      <w:r>
-        <w:t>Modify xpfw_mod_sec.c with keys from key_dump.txt</w:t>
-      </w:r>
-    </w:p>
-    <w:p>
-      <w:pPr>
-        <w:pStyle w:val="ListParagraph"/>
-        <w:numPr>
-          <w:ilvl w:val="1"/>
-          <w:numId w:val="6"/>
-        </w:numPr>
-      </w:pPr>
-      <w:r>
-        <w:t>For these, convert “&lt;hex&gt;:&lt;hex&gt;” to “0x&lt;hex&gt;,0x&lt;hex&gt;”</w:t>
-      </w:r>
-    </w:p>
-    <w:p>
-      <w:pPr>
-        <w:pStyle w:val="ListParagraph"/>
-        <w:numPr>
-          <w:ilvl w:val="1"/>
-          <w:numId w:val="6"/>
-        </w:numPr>
-      </w:pPr>
-      <w:r>
-        <w:t>Replace root_sk with privateExponent</w:t>
-      </w:r>
-    </w:p>
-    <w:p>
-      <w:pPr>
-        <w:pStyle w:val="ListParagraph"/>
-        <w:numPr>
-          <w:ilvl w:val="1"/>
-          <w:numId w:val="6"/>
-        </w:numPr>
-      </w:pPr>
-      <w:r>
-        <w:t>Replace root_mod with modulus</w:t>
-      </w:r>
-    </w:p>
-    <w:p>
-      <w:pPr>
-        <w:pStyle w:val="ListParagraph"/>
-        <w:numPr>
-          <w:ilvl w:val="1"/>
-          <w:numId w:val="6"/>
-        </w:numPr>
-      </w:pPr>
-      <w:r>
-        <w:t>Leave root_pk untouched</w:t>
-      </w:r>
-    </w:p>
-    <w:p>
-      <w:pPr>
-        <w:pStyle w:val="ListParagraph"/>
-        <w:numPr>
-          <w:ilvl w:val="1"/>
-          <w:numId w:val="6"/>
-        </w:numPr>
-      </w:pPr>
-      <w:r>
-        <w:t>If first hex value of modulus is 0x00</w:t>
-      </w:r>
-      <w:r>
-        <w:t>, key may have been padded by openssl.</w:t>
-      </w:r>
-      <w:r>
-        <w:t xml:space="preserve"> check number of hex values in key. If total is 513, delete the first </w:t>
-      </w:r>
-      <w:r>
-        <w:t xml:space="preserve">0x00 </w:t>
-      </w:r>
-      <w:r>
-        <w:t>value.</w:t>
-      </w:r>
-    </w:p>
-    <w:p>
-      <w:pPr>
-        <w:pStyle w:val="ListParagraph"/>
-        <w:numPr>
-          <w:ilvl w:val="0"/>
-          <w:numId w:val="6"/>
-        </w:numPr>
-      </w:pPr>
-      <w:r>
-        <w:t>Modify xpfw_mod_sec.c further</w:t>
-      </w:r>
-    </w:p>
-    <w:p>
-      <w:pPr>
-        <w:pStyle w:val="ListParagraph"/>
-        <w:numPr>
-          <w:ilvl w:val="1"/>
-          <w:numId w:val="6"/>
-        </w:numPr>
-      </w:pPr>
-      <w:r>
-        <w:t>#include xfpga_config.h is old vitis</w:t>
-      </w:r>
-    </w:p>
-    <w:p>
-      <w:pPr>
-        <w:pStyle w:val="ListParagraph"/>
-        <w:numPr>
-          <w:ilvl w:val="2"/>
-          <w:numId w:val="6"/>
-        </w:numPr>
-      </w:pPr>
-      <w:r>
-        <w:t>comment out</w:t>
-      </w:r>
-    </w:p>
-    <w:p>
-      <w:pPr>
-        <w:pStyle w:val="ListParagraph"/>
-        <w:numPr>
-          <w:ilvl w:val="2"/>
-          <w:numId w:val="6"/>
-        </w:numPr>
-      </w:pPr>
-      <w:r>
-        <w:t>replace with #include “xilfpga.h”</w:t>
-      </w:r>
-    </w:p>
-    <w:p>
-      <w:pPr>
-        <w:pStyle w:val="ListParagraph"/>
-        <w:numPr>
-          <w:ilvl w:val="1"/>
-          <w:numId w:val="6"/>
-        </w:numPr>
-      </w:pPr>
-      <w:r>
-        <w:t>#define XPAR_XCSUDMA_0_DEVICE_ID 0</w:t>
-      </w:r>
-    </w:p>
-    <w:p>
-      <w:pPr>
-        <w:pStyle w:val="ListParagraph"/>
-        <w:numPr>
-          <w:ilvl w:val="1"/>
-          <w:numId w:val="6"/>
-        </w:numPr>
-      </w:pPr>
-      <w:hyperlink w:anchor="_sec_load_bitstream()_fix" w:history="1">
-        <w:r>
-          <w:rPr>
-            <w:rStyle w:val="Hyperlink"/>
-          </w:rPr>
-          <w:t>Implement sec_load_bistream() fix</w:t>
-        </w:r>
-      </w:hyperlink>
-    </w:p>
-    <w:p>
-      <w:pPr>
-        <w:pStyle w:val="ListParagraph"/>
-        <w:numPr>
-          <w:ilvl w:val="0"/>
-          <w:numId w:val="6"/>
-        </w:numPr>
-      </w:pPr>
-      <w:r>
-        <w:t>Modify xpfw_user_startup.c</w:t>
-      </w:r>
-    </w:p>
-    <w:p>
-      <w:pPr>
-        <w:pStyle w:val="ListParagraph"/>
-        <w:numPr>
-          <w:ilvl w:val="1"/>
-          <w:numId w:val="6"/>
-        </w:numPr>
-      </w:pPr>
-      <w:r>
-        <w:t>#include "xpfw_mod_sec.h"</w:t>
-      </w:r>
-    </w:p>
-    <w:p>
-      <w:pPr>
-        <w:pStyle w:val="ListParagraph"/>
-        <w:numPr>
-          <w:ilvl w:val="1"/>
-          <w:numId w:val="6"/>
-        </w:numPr>
-      </w:pPr>
-      <w:r>
-        <w:t>sec_ipi_mod_init();</w:t>
-      </w:r>
-    </w:p>
-    <w:p>
-      <w:pPr>
-        <w:pStyle w:val="ListParagraph"/>
-        <w:numPr>
-          <w:ilvl w:val="2"/>
-          <w:numId w:val="6"/>
-        </w:numPr>
-      </w:pPr>
-      <w:r>
-        <w:t>make that the final line in the file</w:t>
-      </w:r>
-    </w:p>
-    <w:p>
-      <w:pPr>
-        <w:pStyle w:val="ListParagraph"/>
-        <w:numPr>
-          <w:ilvl w:val="0"/>
-          <w:numId w:val="6"/>
-        </w:numPr>
-      </w:pPr>
-      <w:r>
-        <w:lastRenderedPageBreak/>
-        <w:t>Rebuild pmufw code, create new boot.bin, verify expected print statements from putty.</w:t>
-      </w:r>
-    </w:p>
-    <w:p>
-      <w:r>
-        <w:br w:type="page"/>
-      </w:r>
-    </w:p>
-    <w:p>
-      <w:pPr>
-        <w:pStyle w:val="Heading2"/>
-      </w:pPr>
       <w:bookmarkStart w:id="1" w:name="_sec_load_bitstream()_fix"/>
       <w:bookmarkEnd w:id="1"/>
-      <w:r>
-        <w:lastRenderedPageBreak/>
-        <w:t>Phase 3: FSBL Modification</w:t>
-      </w:r>
-    </w:p>
-    <w:p>
-      <w:r>
-        <w:t>The authors do not use an unmodified FSBL template. Their custom FSBL implements the hashing engine.</w:t>
-      </w:r>
-    </w:p>
-    <w:p>
-      <w:pPr>
-        <w:pStyle w:val="ListParagraph"/>
-        <w:numPr>
-          <w:ilvl w:val="0"/>
-          <w:numId w:val="13"/>
-        </w:numPr>
-      </w:pPr>
-      <w:r>
-        <w:t>Add dev_key.h to our FSBL</w:t>
-      </w:r>
-    </w:p>
-    <w:p>
-      <w:pPr>
-        <w:pStyle w:val="ListParagraph"/>
-        <w:numPr>
-          <w:ilvl w:val="1"/>
-          <w:numId w:val="13"/>
-        </w:numPr>
-      </w:pPr>
-      <w:r>
-        <w:t>Copy this file over from the u96 FSBL code.</w:t>
-      </w:r>
-    </w:p>
-    <w:p>
-      <w:pPr>
-        <w:pStyle w:val="ListParagraph"/>
-        <w:numPr>
-          <w:ilvl w:val="1"/>
-          <w:numId w:val="13"/>
-        </w:numPr>
-      </w:pPr>
-      <w:r>
-        <w:t>Contents of the arrays need to be corrected</w:t>
-      </w:r>
-    </w:p>
-    <w:p>
-      <w:pPr>
-        <w:pStyle w:val="ListParagraph"/>
-        <w:numPr>
-          <w:ilvl w:val="2"/>
-          <w:numId w:val="13"/>
-        </w:numPr>
-      </w:pPr>
-      <w:r>
-        <w:t>Copy in root_sk and root_mod from pmufw/xpfw_mod_sec.c</w:t>
-      </w:r>
-    </w:p>
-    <w:p>
-      <w:pPr>
-        <w:pStyle w:val="ListParagraph"/>
-        <w:numPr>
-          <w:ilvl w:val="0"/>
-          <w:numId w:val="13"/>
-        </w:numPr>
-      </w:pPr>
-      <w:r>
-        <w:t xml:space="preserve">Modify </w:t>
-      </w:r>
-      <w:r>
-        <w:t>x</w:t>
-      </w:r>
-      <w:r>
-        <w:t>fsbl_hw.h</w:t>
-      </w:r>
-      <w:r>
-        <w:t xml:space="preserve"> </w:t>
-      </w:r>
-    </w:p>
-    <w:p>
-      <w:pPr>
-        <w:pStyle w:val="ListParagraph"/>
-        <w:numPr>
-          <w:ilvl w:val="1"/>
-          <w:numId w:val="13"/>
-        </w:numPr>
-        <w:rPr>
-          <w:i/>
-          <w:iCs/>
-        </w:rPr>
-      </w:pPr>
-      <w:r>
-        <w:rPr>
-          <w:i/>
-          <w:iCs/>
-        </w:rPr>
-        <w:t xml:space="preserve">place after XFSBL_OCM_END_ADDRESS </w:t>
-      </w:r>
-      <w:r>
-        <w:rPr>
-          <w:i/>
-          <w:iCs/>
-        </w:rPr>
-        <w:t>definition</w:t>
-      </w:r>
-    </w:p>
-    <w:p>
-      <w:pPr>
-        <w:pStyle w:val="ListParagraph"/>
-        <w:numPr>
-          <w:ilvl w:val="1"/>
-          <w:numId w:val="13"/>
-        </w:numPr>
-      </w:pPr>
-      <w:r>
-        <w:t xml:space="preserve">Add OCM_SEC_BUFFER_ADDRESS </w:t>
-      </w:r>
-      <w:r>
-        <w:t>definition</w:t>
-      </w:r>
-    </w:p>
-    <w:p>
-      <w:pPr>
-        <w:pStyle w:val="ListParagraph"/>
-        <w:numPr>
-          <w:ilvl w:val="2"/>
-          <w:numId w:val="13"/>
-        </w:numPr>
-      </w:pPr>
-      <w:r>
-        <w:t>#define OCM_SEC_BUFFER_ADDRESS</w:t>
-      </w:r>
-      <w:r>
-        <w:tab/>
-      </w:r>
-      <w:r>
-        <w:tab/>
-        <w:t>(0xFFFFFE00)</w:t>
-      </w:r>
-    </w:p>
-    <w:p>
-      <w:pPr>
-        <w:pStyle w:val="ListParagraph"/>
-        <w:numPr>
-          <w:ilvl w:val="2"/>
-          <w:numId w:val="13"/>
-        </w:numPr>
-      </w:pPr>
-      <w:r>
-        <w:t>The above address might cause issues. It lies within the ‘scratchpad’ memory, in the final 512 bytes. It is possible that another FSBL operation will overwrite this memory location. Potential source of silent error.</w:t>
-      </w:r>
-    </w:p>
-    <w:p>
-      <w:pPr>
-        <w:pStyle w:val="ListParagraph"/>
-        <w:numPr>
-          <w:ilvl w:val="1"/>
-          <w:numId w:val="13"/>
-        </w:numPr>
-      </w:pPr>
-      <w:r>
-        <w:t>Add SEC_BUFFER_SIZE definition</w:t>
-      </w:r>
-    </w:p>
-    <w:p>
-      <w:pPr>
-        <w:pStyle w:val="ListParagraph"/>
-        <w:numPr>
-          <w:ilvl w:val="2"/>
-          <w:numId w:val="13"/>
-        </w:numPr>
-      </w:pPr>
-      <w:r>
-        <w:t>#define SEC_BUFFER_SIZE 512</w:t>
-      </w:r>
-    </w:p>
-    <w:p>
-      <w:pPr>
-        <w:pStyle w:val="ListParagraph"/>
-        <w:numPr>
-          <w:ilvl w:val="0"/>
-          <w:numId w:val="13"/>
-        </w:numPr>
-      </w:pPr>
-      <w:r>
-        <w:t>Modify xfsbl_main.c</w:t>
-      </w:r>
-    </w:p>
-    <w:p>
-      <w:pPr>
-        <w:pStyle w:val="ListParagraph"/>
-        <w:numPr>
-          <w:ilvl w:val="1"/>
-          <w:numId w:val="13"/>
-        </w:numPr>
-      </w:pPr>
-      <w:r>
-        <w:t>Add includes:</w:t>
-      </w:r>
-    </w:p>
-    <w:p>
-      <w:pPr>
-        <w:pStyle w:val="ListParagraph"/>
-        <w:numPr>
-          <w:ilvl w:val="2"/>
-          <w:numId w:val="13"/>
-        </w:numPr>
-      </w:pPr>
-      <w:r>
-        <w:t>#include “xsecure_sha.h”</w:t>
-      </w:r>
-    </w:p>
-    <w:p>
-      <w:pPr>
-        <w:pStyle w:val="ListParagraph"/>
-        <w:numPr>
-          <w:ilvl w:val="2"/>
-          <w:numId w:val="13"/>
-        </w:numPr>
-      </w:pPr>
-      <w:r>
-        <w:t>#include “dev_key.h”</w:t>
-      </w:r>
-    </w:p>
-    <w:p>
-      <w:pPr>
-        <w:pStyle w:val="ListParagraph"/>
-        <w:numPr>
-          <w:ilvl w:val="2"/>
-          <w:numId w:val="13"/>
-        </w:numPr>
-      </w:pPr>
-      <w:r>
-        <w:t>#include "xfsbl_authentication.h"</w:t>
-      </w:r>
-    </w:p>
-    <w:p>
-      <w:pPr>
-        <w:pStyle w:val="ListParagraph"/>
-        <w:numPr>
-          <w:ilvl w:val="1"/>
-          <w:numId w:val="13"/>
-        </w:numPr>
-      </w:pPr>
-      <w:r>
-        <w:t>Global var:</w:t>
-      </w:r>
-    </w:p>
-    <w:p>
-      <w:pPr>
-        <w:pStyle w:val="ListParagraph"/>
-        <w:numPr>
-          <w:ilvl w:val="2"/>
-          <w:numId w:val="13"/>
-        </w:numPr>
-      </w:pPr>
-      <w:r>
-        <w:rPr>
-          <w:i/>
-          <w:iCs/>
-        </w:rPr>
-        <w:t xml:space="preserve">Place after XFsblPs FsblInstance = {0x3U, </w:t>
-      </w:r>
-      <w:r>
-        <w:rPr>
-          <w:i/>
-          <w:iCs/>
-        </w:rPr>
-        <w:t>…</w:t>
-      </w:r>
-    </w:p>
-    <w:p>
-      <w:pPr>
-        <w:pStyle w:val="ListParagraph"/>
-        <w:numPr>
-          <w:ilvl w:val="2"/>
-          <w:numId w:val="13"/>
-        </w:numPr>
-      </w:pPr>
-      <w:r>
-        <w:t>static XSecure_Sha3 csu_sha3;</w:t>
-      </w:r>
-    </w:p>
-    <w:p>
-      <w:pPr>
-        <w:pStyle w:val="ListParagraph"/>
-        <w:numPr>
-          <w:ilvl w:val="1"/>
-          <w:numId w:val="13"/>
-        </w:numPr>
-      </w:pPr>
-      <w:r>
-        <w:t>Add major ShEF segment</w:t>
-      </w:r>
-    </w:p>
-    <w:p>
-      <w:pPr>
-        <w:pStyle w:val="ListParagraph"/>
-        <w:numPr>
-          <w:ilvl w:val="2"/>
-          <w:numId w:val="13"/>
-        </w:numPr>
-      </w:pPr>
-      <w:r>
-        <w:t xml:space="preserve">Place at end of XFSBL_STAGE3 segment after </w:t>
-      </w:r>
-    </w:p>
-    <w:tbl>
-      <w:tblPr>
-        <w:tblStyle w:val="TableGrid"/>
-        <w:tblW w:w="0" w:type="auto"/>
-        <w:tblInd w:w="2160" w:type="dxa"/>
-        <w:tblLook w:val="04A0" w:firstRow="1" w:lastRow="0" w:firstColumn="1" w:lastColumn="0" w:noHBand="0" w:noVBand="1"/>
-      </w:tblPr>
-      <w:tblGrid>
-        <w:gridCol w:w="7190"/>
-      </w:tblGrid>
-      <w:tr>
-        <w:tc>
-          <w:tcPr>
-            <w:tcW w:w="9350" w:type="dxa"/>
-          </w:tcPr>
-          <w:p>
-            <w:pPr>
-              <w:rPr>
-                <w:i/>
-                <w:iCs/>
-              </w:rPr>
-            </w:pPr>
-            <w:r>
-              <w:rPr>
-                <w:i/>
-                <w:iCs/>
-              </w:rPr>
-              <w:t>FsblStage = XFSBL_STAGE4;</w:t>
-            </w:r>
-            <w:r>
-              <w:rPr>
-                <w:i/>
-                <w:iCs/>
-              </w:rPr>
-              <w:br/>
-              <w:t>EarlyHandoff = FsblStatus;</w:t>
-            </w:r>
-          </w:p>
-        </w:tc>
-      </w:tr>
-    </w:tbl>
-    <w:p>
-      <w:pPr>
-        <w:pStyle w:val="ListParagraph"/>
-        <w:numPr>
-          <w:ilvl w:val="2"/>
-          <w:numId w:val="13"/>
-        </w:numPr>
-      </w:pPr>
-      <w:r>
-        <w:t xml:space="preserve">NOTE: </w:t>
-      </w:r>
-      <w:r>
-        <w:t xml:space="preserve">The next section of code contains major commented-out u96 sections of code for reference to be used when customizing for this project. </w:t>
-      </w:r>
-    </w:p>
-    <w:p>
-      <w:pPr>
-        <w:pStyle w:val="ListParagraph"/>
-        <w:numPr>
-          <w:ilvl w:val="2"/>
-          <w:numId w:val="13"/>
-        </w:numPr>
-      </w:pPr>
-      <w:hyperlink w:anchor="_fsbl_main.c_custom_code" w:history="1">
-        <w:r>
-          <w:rPr>
-            <w:rStyle w:val="Hyperlink"/>
-          </w:rPr>
-          <w:t>Custom ShEF code block</w:t>
-        </w:r>
-      </w:hyperlink>
-    </w:p>
-    <w:p/>
-    <w:p/>
-    <w:p>
-      <w:pPr>
-        <w:pStyle w:val="ListParagraph"/>
-      </w:pPr>
-      <w:r>
-        <w:lastRenderedPageBreak/>
-        <w:br w:type="page"/>
-      </w:r>
     </w:p>
     <w:p>
       <w:pPr>
@@ -8411,9 +7965,14 @@
         <w:pStyle w:val="Heading3"/>
       </w:pPr>
       <w:bookmarkStart w:id="3" w:name="_fsbl_main.c_custom_code"/>
+      <w:bookmarkStart w:id="4" w:name="_xfsbl_main.c_major_ShEF"/>
       <w:bookmarkEnd w:id="3"/>
-      <w:r>
-        <w:t>xfsbl_main.c custom code</w:t>
+      <w:bookmarkEnd w:id="4"/>
+      <w:r>
+        <w:t xml:space="preserve">xfsbl_main.c </w:t>
+      </w:r>
+      <w:r>
+        <w:t>major ShEF segment</w:t>
       </w:r>
     </w:p>
     <w:tbl>
@@ -8438,59 +7997,959 @@
                 <w:szCs w:val="16"/>
               </w:rPr>
             </w:pPr>
-            <w:r>
-              <w:rPr>
-                <w:rFonts w:ascii="Courier New" w:hAnsi="Courier New" w:cs="Courier New"/>
-                <w:sz w:val="16"/>
-                <w:szCs w:val="16"/>
-              </w:rPr>
-              <w:t>5  XFsblPs FsblInstance = {0x3U, XFSBL_SUCCESS, 0U, 0U, 0U, 0U};</w:t>
-            </w:r>
-          </w:p>
-          <w:p>
-            <w:pPr>
-              <w:rPr>
-                <w:rFonts w:ascii="Courier New" w:hAnsi="Courier New" w:cs="Courier New"/>
-                <w:sz w:val="16"/>
-                <w:szCs w:val="16"/>
-              </w:rPr>
-            </w:pPr>
-            <w:r>
-              <w:rPr>
-                <w:rFonts w:ascii="Courier New" w:hAnsi="Courier New" w:cs="Courier New"/>
-                <w:sz w:val="16"/>
-                <w:szCs w:val="16"/>
-              </w:rPr>
-              <w:t xml:space="preserve">    6  static XSecure_Sha3 csu_sha3;</w:t>
-            </w:r>
-          </w:p>
-          <w:p>
-            <w:pPr>
-              <w:rPr>
-                <w:rFonts w:ascii="Courier New" w:hAnsi="Courier New" w:cs="Courier New"/>
-                <w:sz w:val="16"/>
-                <w:szCs w:val="16"/>
-              </w:rPr>
-            </w:pPr>
-            <w:r>
-              <w:rPr>
-                <w:rFonts w:ascii="Courier New" w:hAnsi="Courier New" w:cs="Courier New"/>
-                <w:sz w:val="16"/>
-                <w:szCs w:val="16"/>
-              </w:rPr>
-              <w:t xml:space="preserve">    </w:t>
-            </w:r>
-            <w:r>
-              <w:rPr>
-                <w:rFonts w:ascii="Courier New" w:hAnsi="Courier New" w:cs="Courier New"/>
-                <w:sz w:val="16"/>
-                <w:szCs w:val="16"/>
-                <w:highlight w:val="green"/>
-              </w:rPr>
-              <w:t>7 +static UINTPTR s_AppLoadAddr;</w:t>
-            </w:r>
-          </w:p>
-          <w:p/>
+          </w:p>
+          <w:p>
+            <w:pPr>
+              <w:rPr>
+                <w:rFonts w:ascii="Courier New" w:hAnsi="Courier New" w:cs="Courier New"/>
+                <w:sz w:val="16"/>
+                <w:szCs w:val="16"/>
+              </w:rPr>
+            </w:pPr>
+            <w:r>
+              <w:rPr>
+                <w:rFonts w:ascii="Courier New" w:hAnsi="Courier New" w:cs="Courier New"/>
+                <w:sz w:val="16"/>
+                <w:szCs w:val="16"/>
+              </w:rPr>
+              <w:t>// Hash the security kernel partition</w:t>
+            </w:r>
+          </w:p>
+          <w:p>
+            <w:pPr>
+              <w:rPr>
+                <w:rFonts w:ascii="Courier New" w:hAnsi="Courier New" w:cs="Courier New"/>
+                <w:sz w:val="16"/>
+                <w:szCs w:val="16"/>
+              </w:rPr>
+            </w:pPr>
+            <w:r>
+              <w:rPr>
+                <w:rFonts w:ascii="Courier New" w:hAnsi="Courier New" w:cs="Courier New"/>
+                <w:sz w:val="16"/>
+                <w:szCs w:val="16"/>
+              </w:rPr>
+              <w:t>u8 kernel_hash[XFSBL_HASH_TYPE_SHA3] __attribute__ ((aligned (4))) = {0};</w:t>
+            </w:r>
+          </w:p>
+          <w:p>
+            <w:pPr>
+              <w:rPr>
+                <w:rFonts w:ascii="Courier New" w:hAnsi="Courier New" w:cs="Courier New"/>
+                <w:sz w:val="16"/>
+                <w:szCs w:val="16"/>
+              </w:rPr>
+            </w:pPr>
+          </w:p>
+          <w:p>
+            <w:pPr>
+              <w:rPr>
+                <w:rFonts w:ascii="Courier New" w:hAnsi="Courier New" w:cs="Courier New"/>
+                <w:sz w:val="16"/>
+                <w:szCs w:val="16"/>
+              </w:rPr>
+            </w:pPr>
+            <w:r>
+              <w:rPr>
+                <w:rFonts w:ascii="Courier New" w:hAnsi="Courier New" w:cs="Courier New"/>
+                <w:sz w:val="16"/>
+                <w:szCs w:val="16"/>
+              </w:rPr>
+              <w:t>u32 kernel_length;</w:t>
+            </w:r>
+          </w:p>
+          <w:p>
+            <w:pPr>
+              <w:rPr>
+                <w:rFonts w:ascii="Courier New" w:hAnsi="Courier New" w:cs="Courier New"/>
+                <w:sz w:val="16"/>
+                <w:szCs w:val="16"/>
+              </w:rPr>
+            </w:pPr>
+            <w:r>
+              <w:rPr>
+                <w:rFonts w:ascii="Courier New" w:hAnsi="Courier New" w:cs="Courier New"/>
+                <w:sz w:val="16"/>
+                <w:szCs w:val="16"/>
+              </w:rPr>
+              <w:t>const XFsblPs_PartitionHeader * partition_header;</w:t>
+            </w:r>
+          </w:p>
+          <w:p>
+            <w:pPr>
+              <w:rPr>
+                <w:rFonts w:ascii="Courier New" w:hAnsi="Courier New" w:cs="Courier New"/>
+                <w:sz w:val="16"/>
+                <w:szCs w:val="16"/>
+              </w:rPr>
+            </w:pPr>
+            <w:r>
+              <w:rPr>
+                <w:rFonts w:ascii="Courier New" w:hAnsi="Courier New" w:cs="Courier New"/>
+                <w:sz w:val="16"/>
+                <w:szCs w:val="16"/>
+              </w:rPr>
+              <w:t>PTRSIZE kernel_load_addr;</w:t>
+            </w:r>
+          </w:p>
+          <w:p>
+            <w:pPr>
+              <w:rPr>
+                <w:rFonts w:ascii="Courier New" w:hAnsi="Courier New" w:cs="Courier New"/>
+                <w:sz w:val="16"/>
+                <w:szCs w:val="16"/>
+              </w:rPr>
+            </w:pPr>
+          </w:p>
+          <w:p>
+            <w:pPr>
+              <w:rPr>
+                <w:rFonts w:ascii="Courier New" w:hAnsi="Courier New" w:cs="Courier New"/>
+                <w:sz w:val="16"/>
+                <w:szCs w:val="16"/>
+              </w:rPr>
+            </w:pPr>
+            <w:r>
+              <w:rPr>
+                <w:rFonts w:ascii="Courier New" w:hAnsi="Courier New" w:cs="Courier New"/>
+                <w:sz w:val="16"/>
+                <w:szCs w:val="16"/>
+              </w:rPr>
+              <w:t>//Partition in ATCM</w:t>
+            </w:r>
+          </w:p>
+          <w:p>
+            <w:pPr>
+              <w:rPr>
+                <w:rFonts w:ascii="Courier New" w:hAnsi="Courier New" w:cs="Courier New"/>
+                <w:sz w:val="16"/>
+                <w:szCs w:val="16"/>
+              </w:rPr>
+            </w:pPr>
+            <w:r>
+              <w:rPr>
+                <w:rFonts w:ascii="Courier New" w:hAnsi="Courier New" w:cs="Courier New"/>
+                <w:sz w:val="16"/>
+                <w:szCs w:val="16"/>
+              </w:rPr>
+              <w:t>partition_header = &amp;FsblInstance.ImageHeader.PartitionHeader[4];</w:t>
+            </w:r>
+          </w:p>
+          <w:p>
+            <w:pPr>
+              <w:rPr>
+                <w:rFonts w:ascii="Courier New" w:hAnsi="Courier New" w:cs="Courier New"/>
+                <w:sz w:val="16"/>
+                <w:szCs w:val="16"/>
+              </w:rPr>
+            </w:pPr>
+            <w:r>
+              <w:rPr>
+                <w:rFonts w:ascii="Courier New" w:hAnsi="Courier New" w:cs="Courier New"/>
+                <w:sz w:val="16"/>
+                <w:szCs w:val="16"/>
+              </w:rPr>
+              <w:t>kernel_length = partition_header-&gt;TotalDataWordLength * 4U;</w:t>
+            </w:r>
+          </w:p>
+          <w:p>
+            <w:pPr>
+              <w:rPr>
+                <w:rFonts w:ascii="Courier New" w:hAnsi="Courier New" w:cs="Courier New"/>
+                <w:sz w:val="16"/>
+                <w:szCs w:val="16"/>
+              </w:rPr>
+            </w:pPr>
+            <w:r>
+              <w:rPr>
+                <w:rFonts w:ascii="Courier New" w:hAnsi="Courier New" w:cs="Courier New"/>
+                <w:sz w:val="16"/>
+                <w:szCs w:val="16"/>
+              </w:rPr>
+              <w:t>kernel_load_addr = ((PTRSIZE)(partition_header-&gt;DestinationLoadAddress)) + XFSBL_R50_HIGH_ATCM_START_ADDRESS;</w:t>
+            </w:r>
+          </w:p>
+          <w:p>
+            <w:pPr>
+              <w:rPr>
+                <w:rFonts w:ascii="Courier New" w:hAnsi="Courier New" w:cs="Courier New"/>
+                <w:sz w:val="16"/>
+                <w:szCs w:val="16"/>
+              </w:rPr>
+            </w:pPr>
+          </w:p>
+          <w:p>
+            <w:pPr>
+              <w:rPr>
+                <w:rFonts w:ascii="Courier New" w:hAnsi="Courier New" w:cs="Courier New"/>
+                <w:sz w:val="16"/>
+                <w:szCs w:val="16"/>
+              </w:rPr>
+            </w:pPr>
+            <w:r>
+              <w:rPr>
+                <w:rFonts w:ascii="Courier New" w:hAnsi="Courier New" w:cs="Courier New"/>
+                <w:sz w:val="16"/>
+                <w:szCs w:val="16"/>
+              </w:rPr>
+              <w:t>XFsbl_Printf(DEBUG_GENERAL, "Partition Address: %016x\r\n", kernel_load_addr);</w:t>
+            </w:r>
+          </w:p>
+          <w:p>
+            <w:pPr>
+              <w:rPr>
+                <w:rFonts w:ascii="Courier New" w:hAnsi="Courier New" w:cs="Courier New"/>
+                <w:sz w:val="16"/>
+                <w:szCs w:val="16"/>
+              </w:rPr>
+            </w:pPr>
+            <w:r>
+              <w:rPr>
+                <w:rFonts w:ascii="Courier New" w:hAnsi="Courier New" w:cs="Courier New"/>
+                <w:sz w:val="16"/>
+                <w:szCs w:val="16"/>
+              </w:rPr>
+              <w:t>XFsbl_Printf(DEBUG_GENERAL, "Partition Length: %08d\r\n", kernel_length);</w:t>
+            </w:r>
+          </w:p>
+          <w:p>
+            <w:pPr>
+              <w:rPr>
+                <w:rFonts w:ascii="Courier New" w:hAnsi="Courier New" w:cs="Courier New"/>
+                <w:sz w:val="16"/>
+                <w:szCs w:val="16"/>
+              </w:rPr>
+            </w:pPr>
+          </w:p>
+          <w:p>
+            <w:pPr>
+              <w:rPr>
+                <w:rFonts w:ascii="Courier New" w:hAnsi="Courier New" w:cs="Courier New"/>
+                <w:sz w:val="16"/>
+                <w:szCs w:val="16"/>
+              </w:rPr>
+            </w:pPr>
+            <w:r>
+              <w:rPr>
+                <w:rFonts w:ascii="Courier New" w:hAnsi="Courier New" w:cs="Courier New"/>
+                <w:sz w:val="16"/>
+                <w:szCs w:val="16"/>
+              </w:rPr>
+              <w:t>XSecure_Sha3Initialize(&amp;csu_sha3, &amp;CsuDma);</w:t>
+            </w:r>
+          </w:p>
+          <w:p>
+            <w:pPr>
+              <w:rPr>
+                <w:rFonts w:ascii="Courier New" w:hAnsi="Courier New" w:cs="Courier New"/>
+                <w:sz w:val="16"/>
+                <w:szCs w:val="16"/>
+              </w:rPr>
+            </w:pPr>
+            <w:r>
+              <w:rPr>
+                <w:rFonts w:ascii="Courier New" w:hAnsi="Courier New" w:cs="Courier New"/>
+                <w:sz w:val="16"/>
+                <w:szCs w:val="16"/>
+              </w:rPr>
+              <w:t>XSecure_Sha3Update(&amp;csu_sha3, (u8*)kernel_load_addr, kernel_length);</w:t>
+            </w:r>
+          </w:p>
+          <w:p>
+            <w:pPr>
+              <w:rPr>
+                <w:rFonts w:ascii="Courier New" w:hAnsi="Courier New" w:cs="Courier New"/>
+                <w:sz w:val="16"/>
+                <w:szCs w:val="16"/>
+              </w:rPr>
+            </w:pPr>
+          </w:p>
+          <w:p>
+            <w:pPr>
+              <w:rPr>
+                <w:rFonts w:ascii="Courier New" w:hAnsi="Courier New" w:cs="Courier New"/>
+                <w:sz w:val="16"/>
+                <w:szCs w:val="16"/>
+              </w:rPr>
+            </w:pPr>
+            <w:r>
+              <w:rPr>
+                <w:rFonts w:ascii="Courier New" w:hAnsi="Courier New" w:cs="Courier New"/>
+                <w:sz w:val="16"/>
+                <w:szCs w:val="16"/>
+              </w:rPr>
+              <w:t>//Partition in OCM</w:t>
+            </w:r>
+          </w:p>
+          <w:p>
+            <w:pPr>
+              <w:rPr>
+                <w:rFonts w:ascii="Courier New" w:hAnsi="Courier New" w:cs="Courier New"/>
+                <w:sz w:val="16"/>
+                <w:szCs w:val="16"/>
+              </w:rPr>
+            </w:pPr>
+            <w:r>
+              <w:rPr>
+                <w:rFonts w:ascii="Courier New" w:hAnsi="Courier New" w:cs="Courier New"/>
+                <w:sz w:val="16"/>
+                <w:szCs w:val="16"/>
+              </w:rPr>
+              <w:t>partition_header = &amp;FsblInstance.ImageHeader.PartitionHeader[5];</w:t>
+            </w:r>
+          </w:p>
+          <w:p>
+            <w:pPr>
+              <w:rPr>
+                <w:rFonts w:ascii="Courier New" w:hAnsi="Courier New" w:cs="Courier New"/>
+                <w:sz w:val="16"/>
+                <w:szCs w:val="16"/>
+              </w:rPr>
+            </w:pPr>
+            <w:r>
+              <w:rPr>
+                <w:rFonts w:ascii="Courier New" w:hAnsi="Courier New" w:cs="Courier New"/>
+                <w:sz w:val="16"/>
+                <w:szCs w:val="16"/>
+              </w:rPr>
+              <w:t>kernel_length = partition_header -&gt;TotalDataWordLength * 4U;</w:t>
+            </w:r>
+          </w:p>
+          <w:p>
+            <w:pPr>
+              <w:rPr>
+                <w:rFonts w:ascii="Courier New" w:hAnsi="Courier New" w:cs="Courier New"/>
+                <w:sz w:val="16"/>
+                <w:szCs w:val="16"/>
+              </w:rPr>
+            </w:pPr>
+            <w:r>
+              <w:rPr>
+                <w:rFonts w:ascii="Courier New" w:hAnsi="Courier New" w:cs="Courier New"/>
+                <w:sz w:val="16"/>
+                <w:szCs w:val="16"/>
+              </w:rPr>
+              <w:t>kernel_load_addr = ((PTRSIZE)(partition_header-&gt;DestinationLoadAddress));</w:t>
+            </w:r>
+          </w:p>
+          <w:p>
+            <w:pPr>
+              <w:rPr>
+                <w:rFonts w:ascii="Courier New" w:hAnsi="Courier New" w:cs="Courier New"/>
+                <w:sz w:val="16"/>
+                <w:szCs w:val="16"/>
+              </w:rPr>
+            </w:pPr>
+          </w:p>
+          <w:p>
+            <w:pPr>
+              <w:rPr>
+                <w:rFonts w:ascii="Courier New" w:hAnsi="Courier New" w:cs="Courier New"/>
+                <w:sz w:val="16"/>
+                <w:szCs w:val="16"/>
+              </w:rPr>
+            </w:pPr>
+            <w:r>
+              <w:rPr>
+                <w:rFonts w:ascii="Courier New" w:hAnsi="Courier New" w:cs="Courier New"/>
+                <w:sz w:val="16"/>
+                <w:szCs w:val="16"/>
+              </w:rPr>
+              <w:t>XFsbl_Printf(DEBUG_GENERAL, "Partition Address: %016x\r\n", kernel_load_addr);</w:t>
+            </w:r>
+          </w:p>
+          <w:p>
+            <w:pPr>
+              <w:rPr>
+                <w:rFonts w:ascii="Courier New" w:hAnsi="Courier New" w:cs="Courier New"/>
+                <w:sz w:val="16"/>
+                <w:szCs w:val="16"/>
+              </w:rPr>
+            </w:pPr>
+            <w:r>
+              <w:rPr>
+                <w:rFonts w:ascii="Courier New" w:hAnsi="Courier New" w:cs="Courier New"/>
+                <w:sz w:val="16"/>
+                <w:szCs w:val="16"/>
+              </w:rPr>
+              <w:t>XFsbl_Printf(DEBUG_GENERAL, "Partition Length: %08d\r\n", kernel_length);</w:t>
+            </w:r>
+          </w:p>
+          <w:p>
+            <w:pPr>
+              <w:rPr>
+                <w:rFonts w:ascii="Courier New" w:hAnsi="Courier New" w:cs="Courier New"/>
+                <w:sz w:val="16"/>
+                <w:szCs w:val="16"/>
+              </w:rPr>
+            </w:pPr>
+          </w:p>
+          <w:p>
+            <w:pPr>
+              <w:rPr>
+                <w:rFonts w:ascii="Courier New" w:hAnsi="Courier New" w:cs="Courier New"/>
+                <w:sz w:val="16"/>
+                <w:szCs w:val="16"/>
+              </w:rPr>
+            </w:pPr>
+            <w:r>
+              <w:rPr>
+                <w:rFonts w:ascii="Courier New" w:hAnsi="Courier New" w:cs="Courier New"/>
+                <w:sz w:val="16"/>
+                <w:szCs w:val="16"/>
+              </w:rPr>
+              <w:t>XSecure_Sha3Update(&amp;csu_sha3, (u8*)kernel_load_addr, kernel_length);</w:t>
+            </w:r>
+          </w:p>
+          <w:p>
+            <w:pPr>
+              <w:rPr>
+                <w:rFonts w:ascii="Courier New" w:hAnsi="Courier New" w:cs="Courier New"/>
+                <w:sz w:val="16"/>
+                <w:szCs w:val="16"/>
+              </w:rPr>
+            </w:pPr>
+          </w:p>
+          <w:p>
+            <w:pPr>
+              <w:rPr>
+                <w:rFonts w:ascii="Courier New" w:hAnsi="Courier New" w:cs="Courier New"/>
+                <w:sz w:val="16"/>
+                <w:szCs w:val="16"/>
+              </w:rPr>
+            </w:pPr>
+            <w:r>
+              <w:rPr>
+                <w:rFonts w:ascii="Courier New" w:hAnsi="Courier New" w:cs="Courier New"/>
+                <w:sz w:val="16"/>
+                <w:szCs w:val="16"/>
+              </w:rPr>
+              <w:t>//Partition in DDR</w:t>
+            </w:r>
+          </w:p>
+          <w:p>
+            <w:pPr>
+              <w:rPr>
+                <w:rFonts w:ascii="Courier New" w:hAnsi="Courier New" w:cs="Courier New"/>
+                <w:sz w:val="16"/>
+                <w:szCs w:val="16"/>
+              </w:rPr>
+            </w:pPr>
+            <w:r>
+              <w:rPr>
+                <w:rFonts w:ascii="Courier New" w:hAnsi="Courier New" w:cs="Courier New"/>
+                <w:sz w:val="16"/>
+                <w:szCs w:val="16"/>
+              </w:rPr>
+              <w:t>partition_header = &amp;FsblInstance.ImageHeader.PartitionHeader[6];</w:t>
+            </w:r>
+          </w:p>
+          <w:p>
+            <w:pPr>
+              <w:rPr>
+                <w:rFonts w:ascii="Courier New" w:hAnsi="Courier New" w:cs="Courier New"/>
+                <w:sz w:val="16"/>
+                <w:szCs w:val="16"/>
+              </w:rPr>
+            </w:pPr>
+            <w:r>
+              <w:rPr>
+                <w:rFonts w:ascii="Courier New" w:hAnsi="Courier New" w:cs="Courier New"/>
+                <w:sz w:val="16"/>
+                <w:szCs w:val="16"/>
+              </w:rPr>
+              <w:t>kernel_length = partition_header -&gt;TotalDataWordLength * 4U;</w:t>
+            </w:r>
+          </w:p>
+          <w:p>
+            <w:pPr>
+              <w:rPr>
+                <w:rFonts w:ascii="Courier New" w:hAnsi="Courier New" w:cs="Courier New"/>
+                <w:sz w:val="16"/>
+                <w:szCs w:val="16"/>
+              </w:rPr>
+            </w:pPr>
+            <w:r>
+              <w:rPr>
+                <w:rFonts w:ascii="Courier New" w:hAnsi="Courier New" w:cs="Courier New"/>
+                <w:sz w:val="16"/>
+                <w:szCs w:val="16"/>
+              </w:rPr>
+              <w:t>kernel_load_addr = ((PTRSIZE)(partition_header-&gt;DestinationLoadAddress));</w:t>
+            </w:r>
+          </w:p>
+          <w:p>
+            <w:pPr>
+              <w:rPr>
+                <w:rFonts w:ascii="Courier New" w:hAnsi="Courier New" w:cs="Courier New"/>
+                <w:sz w:val="16"/>
+                <w:szCs w:val="16"/>
+              </w:rPr>
+            </w:pPr>
+          </w:p>
+          <w:p>
+            <w:pPr>
+              <w:rPr>
+                <w:rFonts w:ascii="Courier New" w:hAnsi="Courier New" w:cs="Courier New"/>
+                <w:sz w:val="16"/>
+                <w:szCs w:val="16"/>
+              </w:rPr>
+            </w:pPr>
+            <w:r>
+              <w:rPr>
+                <w:rFonts w:ascii="Courier New" w:hAnsi="Courier New" w:cs="Courier New"/>
+                <w:sz w:val="16"/>
+                <w:szCs w:val="16"/>
+              </w:rPr>
+              <w:t>XFsbl_Printf(DEBUG_GENERAL, "Partition Address: %016x\r\n", kernel_load_addr);</w:t>
+            </w:r>
+          </w:p>
+          <w:p>
+            <w:pPr>
+              <w:rPr>
+                <w:rFonts w:ascii="Courier New" w:hAnsi="Courier New" w:cs="Courier New"/>
+                <w:sz w:val="16"/>
+                <w:szCs w:val="16"/>
+              </w:rPr>
+            </w:pPr>
+            <w:r>
+              <w:rPr>
+                <w:rFonts w:ascii="Courier New" w:hAnsi="Courier New" w:cs="Courier New"/>
+                <w:sz w:val="16"/>
+                <w:szCs w:val="16"/>
+              </w:rPr>
+              <w:t>XFsbl_Printf(DEBUG_GENERAL, "Partition Length: %08d\r\n", kernel_length);</w:t>
+            </w:r>
+          </w:p>
+          <w:p>
+            <w:pPr>
+              <w:rPr>
+                <w:rFonts w:ascii="Courier New" w:hAnsi="Courier New" w:cs="Courier New"/>
+                <w:sz w:val="16"/>
+                <w:szCs w:val="16"/>
+              </w:rPr>
+            </w:pPr>
+          </w:p>
+          <w:p>
+            <w:pPr>
+              <w:rPr>
+                <w:rFonts w:ascii="Courier New" w:hAnsi="Courier New" w:cs="Courier New"/>
+                <w:sz w:val="16"/>
+                <w:szCs w:val="16"/>
+              </w:rPr>
+            </w:pPr>
+            <w:r>
+              <w:rPr>
+                <w:rFonts w:ascii="Courier New" w:hAnsi="Courier New" w:cs="Courier New"/>
+                <w:sz w:val="16"/>
+                <w:szCs w:val="16"/>
+              </w:rPr>
+              <w:t>XSecure_Sha3Update(&amp;csu_sha3, (u8*)kernel_load_addr, kernel_length);</w:t>
+            </w:r>
+          </w:p>
+          <w:p>
+            <w:pPr>
+              <w:rPr>
+                <w:rFonts w:ascii="Courier New" w:hAnsi="Courier New" w:cs="Courier New"/>
+                <w:sz w:val="16"/>
+                <w:szCs w:val="16"/>
+              </w:rPr>
+            </w:pPr>
+          </w:p>
+          <w:p>
+            <w:pPr>
+              <w:rPr>
+                <w:rFonts w:ascii="Courier New" w:hAnsi="Courier New" w:cs="Courier New"/>
+                <w:sz w:val="16"/>
+                <w:szCs w:val="16"/>
+              </w:rPr>
+            </w:pPr>
+            <w:r>
+              <w:rPr>
+                <w:rFonts w:ascii="Courier New" w:hAnsi="Courier New" w:cs="Courier New"/>
+                <w:sz w:val="16"/>
+                <w:szCs w:val="16"/>
+              </w:rPr>
+              <w:t>XSecure_Sha3Finish(&amp;csu_sha3, kernel_hash);</w:t>
+            </w:r>
+          </w:p>
+          <w:p>
+            <w:pPr>
+              <w:rPr>
+                <w:rFonts w:ascii="Courier New" w:hAnsi="Courier New" w:cs="Courier New"/>
+                <w:sz w:val="16"/>
+                <w:szCs w:val="16"/>
+              </w:rPr>
+            </w:pPr>
+          </w:p>
+          <w:p>
+            <w:pPr>
+              <w:rPr>
+                <w:rFonts w:ascii="Courier New" w:hAnsi="Courier New" w:cs="Courier New"/>
+                <w:sz w:val="16"/>
+                <w:szCs w:val="16"/>
+              </w:rPr>
+            </w:pPr>
+            <w:r>
+              <w:rPr>
+                <w:rFonts w:ascii="Courier New" w:hAnsi="Courier New" w:cs="Courier New"/>
+                <w:sz w:val="16"/>
+                <w:szCs w:val="16"/>
+              </w:rPr>
+              <w:t>//Write the kernel hash to OCM</w:t>
+            </w:r>
+          </w:p>
+          <w:p>
+            <w:pPr>
+              <w:rPr>
+                <w:rFonts w:ascii="Courier New" w:hAnsi="Courier New" w:cs="Courier New"/>
+                <w:sz w:val="16"/>
+                <w:szCs w:val="16"/>
+              </w:rPr>
+            </w:pPr>
+            <w:r>
+              <w:rPr>
+                <w:rFonts w:ascii="Courier New" w:hAnsi="Courier New" w:cs="Courier New"/>
+                <w:sz w:val="16"/>
+                <w:szCs w:val="16"/>
+              </w:rPr>
+              <w:t>XFsbl_Printf(DEBUG_GENERAL,"Kernel Hash: ");</w:t>
+            </w:r>
+          </w:p>
+          <w:p>
+            <w:pPr>
+              <w:rPr>
+                <w:rFonts w:ascii="Courier New" w:hAnsi="Courier New" w:cs="Courier New"/>
+                <w:sz w:val="16"/>
+                <w:szCs w:val="16"/>
+              </w:rPr>
+            </w:pPr>
+            <w:r>
+              <w:rPr>
+                <w:rFonts w:ascii="Courier New" w:hAnsi="Courier New" w:cs="Courier New"/>
+                <w:sz w:val="16"/>
+                <w:szCs w:val="16"/>
+              </w:rPr>
+              <w:t>int i;</w:t>
+            </w:r>
+          </w:p>
+          <w:p>
+            <w:pPr>
+              <w:rPr>
+                <w:rFonts w:ascii="Courier New" w:hAnsi="Courier New" w:cs="Courier New"/>
+                <w:sz w:val="16"/>
+                <w:szCs w:val="16"/>
+              </w:rPr>
+            </w:pPr>
+            <w:r>
+              <w:rPr>
+                <w:rFonts w:ascii="Courier New" w:hAnsi="Courier New" w:cs="Courier New"/>
+                <w:sz w:val="16"/>
+                <w:szCs w:val="16"/>
+              </w:rPr>
+              <w:t>for (i = 0; i &lt; XFSBL_HASH_TYPE_SHA3; i++){</w:t>
+            </w:r>
+          </w:p>
+          <w:p>
+            <w:pPr>
+              <w:rPr>
+                <w:rFonts w:ascii="Courier New" w:hAnsi="Courier New" w:cs="Courier New"/>
+                <w:sz w:val="16"/>
+                <w:szCs w:val="16"/>
+              </w:rPr>
+            </w:pPr>
+            <w:r>
+              <w:rPr>
+                <w:rFonts w:ascii="Courier New" w:hAnsi="Courier New" w:cs="Courier New"/>
+                <w:sz w:val="16"/>
+                <w:szCs w:val="16"/>
+              </w:rPr>
+              <w:t>    XFsbl_Printf(DEBUG_GENERAL, "%02x", kernel_hash[i]);</w:t>
+            </w:r>
+          </w:p>
+          <w:p>
+            <w:pPr>
+              <w:rPr>
+                <w:rFonts w:ascii="Courier New" w:hAnsi="Courier New" w:cs="Courier New"/>
+                <w:sz w:val="16"/>
+                <w:szCs w:val="16"/>
+              </w:rPr>
+            </w:pPr>
+            <w:r>
+              <w:rPr>
+                <w:rFonts w:ascii="Courier New" w:hAnsi="Courier New" w:cs="Courier New"/>
+                <w:sz w:val="16"/>
+                <w:szCs w:val="16"/>
+              </w:rPr>
+              <w:t>    Xil_Out8(OCM_SEC_BUFFER_ADDRESS + i, kernel_hash[i]);</w:t>
+            </w:r>
+          </w:p>
+          <w:p>
+            <w:pPr>
+              <w:rPr>
+                <w:rFonts w:ascii="Courier New" w:hAnsi="Courier New" w:cs="Courier New"/>
+                <w:sz w:val="16"/>
+                <w:szCs w:val="16"/>
+              </w:rPr>
+            </w:pPr>
+            <w:r>
+              <w:rPr>
+                <w:rFonts w:ascii="Courier New" w:hAnsi="Courier New" w:cs="Courier New"/>
+                <w:sz w:val="16"/>
+                <w:szCs w:val="16"/>
+              </w:rPr>
+              <w:t>}</w:t>
+            </w:r>
+          </w:p>
+          <w:p>
+            <w:pPr>
+              <w:rPr>
+                <w:rFonts w:ascii="Courier New" w:hAnsi="Courier New" w:cs="Courier New"/>
+                <w:sz w:val="16"/>
+                <w:szCs w:val="16"/>
+              </w:rPr>
+            </w:pPr>
+          </w:p>
+          <w:p>
+            <w:pPr>
+              <w:rPr>
+                <w:rFonts w:ascii="Courier New" w:hAnsi="Courier New" w:cs="Courier New"/>
+                <w:sz w:val="16"/>
+                <w:szCs w:val="16"/>
+              </w:rPr>
+            </w:pPr>
+            <w:r>
+              <w:rPr>
+                <w:rFonts w:ascii="Courier New" w:hAnsi="Courier New" w:cs="Courier New"/>
+                <w:sz w:val="16"/>
+                <w:szCs w:val="16"/>
+              </w:rPr>
+              <w:t>//Generate the keygen seed using the kernel hash and the device key</w:t>
+            </w:r>
+          </w:p>
+          <w:p>
+            <w:pPr>
+              <w:rPr>
+                <w:rFonts w:ascii="Courier New" w:hAnsi="Courier New" w:cs="Courier New"/>
+                <w:sz w:val="16"/>
+                <w:szCs w:val="16"/>
+              </w:rPr>
+            </w:pPr>
+            <w:r>
+              <w:rPr>
+                <w:rFonts w:ascii="Courier New" w:hAnsi="Courier New" w:cs="Courier New"/>
+                <w:sz w:val="16"/>
+                <w:szCs w:val="16"/>
+              </w:rPr>
+              <w:t>XSecure_Sha3Initialize(&amp;csu_sha3, &amp;CsuDma);</w:t>
+            </w:r>
+          </w:p>
+          <w:p>
+            <w:pPr>
+              <w:rPr>
+                <w:rFonts w:ascii="Courier New" w:hAnsi="Courier New" w:cs="Courier New"/>
+                <w:sz w:val="16"/>
+                <w:szCs w:val="16"/>
+              </w:rPr>
+            </w:pPr>
+            <w:r>
+              <w:rPr>
+                <w:rFonts w:ascii="Courier New" w:hAnsi="Courier New" w:cs="Courier New"/>
+                <w:sz w:val="16"/>
+                <w:szCs w:val="16"/>
+              </w:rPr>
+              <w:t>XSecure_Sha3Update(&amp;csu_sha3, kernel_hash, XFSBL_HASH_TYPE_SHA3);</w:t>
+            </w:r>
+          </w:p>
+          <w:p>
+            <w:pPr>
+              <w:rPr>
+                <w:rFonts w:ascii="Courier New" w:hAnsi="Courier New" w:cs="Courier New"/>
+                <w:sz w:val="16"/>
+                <w:szCs w:val="16"/>
+              </w:rPr>
+            </w:pPr>
+            <w:r>
+              <w:rPr>
+                <w:rFonts w:ascii="Courier New" w:hAnsi="Courier New" w:cs="Courier New"/>
+                <w:sz w:val="16"/>
+                <w:szCs w:val="16"/>
+              </w:rPr>
+              <w:t>XSecure_Sha3Update(&amp;csu_sha3, root_sk, 512);</w:t>
+            </w:r>
+          </w:p>
+          <w:p>
+            <w:pPr>
+              <w:rPr>
+                <w:rFonts w:ascii="Courier New" w:hAnsi="Courier New" w:cs="Courier New"/>
+                <w:sz w:val="16"/>
+                <w:szCs w:val="16"/>
+              </w:rPr>
+            </w:pPr>
+            <w:r>
+              <w:rPr>
+                <w:rFonts w:ascii="Courier New" w:hAnsi="Courier New" w:cs="Courier New"/>
+                <w:sz w:val="16"/>
+                <w:szCs w:val="16"/>
+              </w:rPr>
+              <w:t>XSecure_Sha3Update(&amp;csu_sha3, root_mod, 512);</w:t>
+            </w:r>
+          </w:p>
+          <w:p>
+            <w:pPr>
+              <w:rPr>
+                <w:rFonts w:ascii="Courier New" w:hAnsi="Courier New" w:cs="Courier New"/>
+                <w:sz w:val="16"/>
+                <w:szCs w:val="16"/>
+              </w:rPr>
+            </w:pPr>
+          </w:p>
+          <w:p>
+            <w:pPr>
+              <w:rPr>
+                <w:rFonts w:ascii="Courier New" w:hAnsi="Courier New" w:cs="Courier New"/>
+                <w:sz w:val="16"/>
+                <w:szCs w:val="16"/>
+              </w:rPr>
+            </w:pPr>
+            <w:r>
+              <w:rPr>
+                <w:rFonts w:ascii="Courier New" w:hAnsi="Courier New" w:cs="Courier New"/>
+                <w:sz w:val="16"/>
+                <w:szCs w:val="16"/>
+              </w:rPr>
+              <w:t>XSecure_Sha3Finish(&amp;csu_sha3, kernel_hash);</w:t>
+            </w:r>
+          </w:p>
+          <w:p>
+            <w:pPr>
+              <w:rPr>
+                <w:rFonts w:ascii="Courier New" w:hAnsi="Courier New" w:cs="Courier New"/>
+                <w:sz w:val="16"/>
+                <w:szCs w:val="16"/>
+              </w:rPr>
+            </w:pPr>
+          </w:p>
+          <w:p>
+            <w:pPr>
+              <w:rPr>
+                <w:rFonts w:ascii="Courier New" w:hAnsi="Courier New" w:cs="Courier New"/>
+                <w:sz w:val="16"/>
+                <w:szCs w:val="16"/>
+              </w:rPr>
+            </w:pPr>
+            <w:r>
+              <w:rPr>
+                <w:rFonts w:ascii="Courier New" w:hAnsi="Courier New" w:cs="Courier New"/>
+                <w:sz w:val="16"/>
+                <w:szCs w:val="16"/>
+              </w:rPr>
+              <w:t>XFsbl_Printf(DEBUG_GENERAL,"\r\nKeygen Seed: ");</w:t>
+            </w:r>
+          </w:p>
+          <w:p>
+            <w:pPr>
+              <w:rPr>
+                <w:rFonts w:ascii="Courier New" w:hAnsi="Courier New" w:cs="Courier New"/>
+                <w:sz w:val="16"/>
+                <w:szCs w:val="16"/>
+              </w:rPr>
+            </w:pPr>
+          </w:p>
+          <w:p>
+            <w:pPr>
+              <w:rPr>
+                <w:rFonts w:ascii="Courier New" w:hAnsi="Courier New" w:cs="Courier New"/>
+                <w:sz w:val="16"/>
+                <w:szCs w:val="16"/>
+              </w:rPr>
+            </w:pPr>
+            <w:r>
+              <w:rPr>
+                <w:rFonts w:ascii="Courier New" w:hAnsi="Courier New" w:cs="Courier New"/>
+                <w:sz w:val="16"/>
+                <w:szCs w:val="16"/>
+              </w:rPr>
+              <w:t>//Truncate the SHA3-384 output to SHA3-256</w:t>
+            </w:r>
+          </w:p>
+          <w:p>
+            <w:pPr>
+              <w:rPr>
+                <w:rFonts w:ascii="Courier New" w:hAnsi="Courier New" w:cs="Courier New"/>
+                <w:sz w:val="16"/>
+                <w:szCs w:val="16"/>
+              </w:rPr>
+            </w:pPr>
+            <w:r>
+              <w:rPr>
+                <w:rFonts w:ascii="Courier New" w:hAnsi="Courier New" w:cs="Courier New"/>
+                <w:sz w:val="16"/>
+                <w:szCs w:val="16"/>
+              </w:rPr>
+              <w:t>for (i = 0; i &lt; 32; i++){</w:t>
+            </w:r>
+          </w:p>
+          <w:p>
+            <w:pPr>
+              <w:rPr>
+                <w:rFonts w:ascii="Courier New" w:hAnsi="Courier New" w:cs="Courier New"/>
+                <w:sz w:val="16"/>
+                <w:szCs w:val="16"/>
+              </w:rPr>
+            </w:pPr>
+            <w:r>
+              <w:rPr>
+                <w:rFonts w:ascii="Courier New" w:hAnsi="Courier New" w:cs="Courier New"/>
+                <w:sz w:val="16"/>
+                <w:szCs w:val="16"/>
+              </w:rPr>
+              <w:t>    XFsbl_Printf(DEBUG_GENERAL, "%02x", kernel_hash[i]);</w:t>
+            </w:r>
+          </w:p>
+          <w:p>
+            <w:pPr>
+              <w:rPr>
+                <w:rFonts w:ascii="Courier New" w:hAnsi="Courier New" w:cs="Courier New"/>
+                <w:sz w:val="16"/>
+                <w:szCs w:val="16"/>
+              </w:rPr>
+            </w:pPr>
+            <w:r>
+              <w:rPr>
+                <w:rFonts w:ascii="Courier New" w:hAnsi="Courier New" w:cs="Courier New"/>
+                <w:sz w:val="16"/>
+                <w:szCs w:val="16"/>
+              </w:rPr>
+              <w:t>    Xil_Out8(OCM_SEC_BUFFER_ADDRESS + XFSBL_HASH_TYPE_SHA3 + i, kernel_hash[i]);</w:t>
+            </w:r>
+          </w:p>
+          <w:p>
+            <w:pPr>
+              <w:rPr>
+                <w:rFonts w:ascii="Courier New" w:hAnsi="Courier New" w:cs="Courier New"/>
+                <w:sz w:val="16"/>
+                <w:szCs w:val="16"/>
+              </w:rPr>
+            </w:pPr>
+            <w:r>
+              <w:rPr>
+                <w:rFonts w:ascii="Courier New" w:hAnsi="Courier New" w:cs="Courier New"/>
+                <w:sz w:val="16"/>
+                <w:szCs w:val="16"/>
+              </w:rPr>
+              <w:t>}</w:t>
+            </w:r>
+          </w:p>
+          <w:p>
+            <w:pPr>
+              <w:rPr>
+                <w:rFonts w:ascii="Courier New" w:hAnsi="Courier New" w:cs="Courier New"/>
+                <w:sz w:val="16"/>
+                <w:szCs w:val="16"/>
+              </w:rPr>
+            </w:pPr>
+          </w:p>
           <w:p/>
         </w:tc>
       </w:tr>
@@ -8625,7 +9084,6 @@
                 <w:b/>
                 <w:bCs/>
               </w:rPr>
-              <w:lastRenderedPageBreak/>
               <w:t>Key Findings &amp; Migration Strategy:</w:t>
             </w:r>
           </w:p>
@@ -8682,6 +9140,7 @@
                 <w:i/>
                 <w:iCs/>
               </w:rPr>
+              <w:lastRenderedPageBreak/>
               <w:t>Implication:</w:t>
             </w:r>
             <w:r>
@@ -8951,7 +9410,6 @@
               <w:spacing w:after="160" w:line="278" w:lineRule="auto"/>
             </w:pPr>
             <w:r>
-              <w:lastRenderedPageBreak/>
               <w:t>I have analyzed </w:t>
             </w:r>
             <w:hyperlink r:id="rId18" w:tooltip="e:\x\shef\u96\security_kernel\ipi.c" w:history="1">
@@ -9021,6 +9479,7 @@
                 <w:b/>
                 <w:bCs/>
               </w:rPr>
+              <w:lastRenderedPageBreak/>
               <w:t>Logic Update:</w:t>
             </w:r>
             <w:r>
@@ -9256,7 +9715,11 @@
               <w:spacing w:after="160" w:line="278" w:lineRule="auto"/>
             </w:pPr>
             <w:r>
-              <w:t>I want an explanation here, not coding suggestions: When we orginally worked together to implement the changes to the pmufw, you had me swap out a function to be compatible with vitis 2023. that's where we moved away from the PCAP control. was maintaining that process not possible in 2023.2?</w:t>
+              <w:t xml:space="preserve">I want an explanation here, not coding suggestions: When we orginally worked together to implement the changes to the pmufw, you had me swap out a function to be </w:t>
+            </w:r>
+            <w:r>
+              <w:lastRenderedPageBreak/>
+              <w:t>compatible with vitis 2023. that's where we moved away from the PCAP control. was maintaining that process not possible in 2023.2?</w:t>
             </w:r>
           </w:p>
           <w:p>
@@ -9447,11 +9910,7 @@
               <w:t>technically</w:t>
             </w:r>
             <w:r>
-              <w:t xml:space="preserve"> you could probably still force-feed the PCAP registers if you completely bypassed the standard libraries, it would be fighting against the platform. </w:t>
-            </w:r>
-            <w:r>
-              <w:lastRenderedPageBreak/>
-              <w:t>Moving to XFpga_BitStream_Load is the "correct" and maintainable path for 2023.2, even if it feels like giving up some low-level control.</w:t>
+              <w:t> you could probably still force-feed the PCAP registers if you completely bypassed the standard libraries, it would be fighting against the platform. Moving to XFpga_BitStream_Load is the "correct" and maintainable path for 2023.2, even if it feels like giving up some low-level control.</w:t>
             </w:r>
           </w:p>
           <w:p>
@@ -10047,6 +10506,95 @@
     </w:lvl>
   </w:abstractNum>
   <w:abstractNum w:abstractNumId="5" w15:restartNumberingAfterBreak="0">
+    <w:nsid w:val="2D862D04"/>
+    <w:multiLevelType w:val="hybridMultilevel"/>
+    <w:tmpl w:val="114C0D10"/>
+    <w:lvl w:ilvl="0" w:tplc="FFFFFFFF">
+      <w:start w:val="1"/>
+      <w:numFmt w:val="decimal"/>
+      <w:lvlText w:val="%1."/>
+      <w:lvlJc w:val="left"/>
+      <w:pPr>
+        <w:ind w:left="720" w:hanging="360"/>
+      </w:pPr>
+      <w:rPr>
+        <w:rFonts w:hint="default"/>
+      </w:rPr>
+    </w:lvl>
+    <w:lvl w:ilvl="1" w:tplc="FFFFFFFF">
+      <w:start w:val="1"/>
+      <w:numFmt w:val="lowerLetter"/>
+      <w:lvlText w:val="%2."/>
+      <w:lvlJc w:val="left"/>
+      <w:pPr>
+        <w:ind w:left="1440" w:hanging="360"/>
+      </w:pPr>
+    </w:lvl>
+    <w:lvl w:ilvl="2" w:tplc="FFFFFFFF">
+      <w:start w:val="1"/>
+      <w:numFmt w:val="lowerRoman"/>
+      <w:lvlText w:val="%3."/>
+      <w:lvlJc w:val="right"/>
+      <w:pPr>
+        <w:ind w:left="2160" w:hanging="180"/>
+      </w:pPr>
+    </w:lvl>
+    <w:lvl w:ilvl="3" w:tplc="FFFFFFFF">
+      <w:start w:val="1"/>
+      <w:numFmt w:val="decimal"/>
+      <w:lvlText w:val="%4."/>
+      <w:lvlJc w:val="left"/>
+      <w:pPr>
+        <w:ind w:left="2880" w:hanging="360"/>
+      </w:pPr>
+    </w:lvl>
+    <w:lvl w:ilvl="4" w:tplc="FFFFFFFF" w:tentative="1">
+      <w:start w:val="1"/>
+      <w:numFmt w:val="lowerLetter"/>
+      <w:lvlText w:val="%5."/>
+      <w:lvlJc w:val="left"/>
+      <w:pPr>
+        <w:ind w:left="3600" w:hanging="360"/>
+      </w:pPr>
+    </w:lvl>
+    <w:lvl w:ilvl="5" w:tplc="FFFFFFFF" w:tentative="1">
+      <w:start w:val="1"/>
+      <w:numFmt w:val="lowerRoman"/>
+      <w:lvlText w:val="%6."/>
+      <w:lvlJc w:val="right"/>
+      <w:pPr>
+        <w:ind w:left="4320" w:hanging="180"/>
+      </w:pPr>
+    </w:lvl>
+    <w:lvl w:ilvl="6" w:tplc="FFFFFFFF" w:tentative="1">
+      <w:start w:val="1"/>
+      <w:numFmt w:val="decimal"/>
+      <w:lvlText w:val="%7."/>
+      <w:lvlJc w:val="left"/>
+      <w:pPr>
+        <w:ind w:left="5040" w:hanging="360"/>
+      </w:pPr>
+    </w:lvl>
+    <w:lvl w:ilvl="7" w:tplc="FFFFFFFF" w:tentative="1">
+      <w:start w:val="1"/>
+      <w:numFmt w:val="lowerLetter"/>
+      <w:lvlText w:val="%8."/>
+      <w:lvlJc w:val="left"/>
+      <w:pPr>
+        <w:ind w:left="5760" w:hanging="360"/>
+      </w:pPr>
+    </w:lvl>
+    <w:lvl w:ilvl="8" w:tplc="FFFFFFFF" w:tentative="1">
+      <w:start w:val="1"/>
+      <w:numFmt w:val="lowerRoman"/>
+      <w:lvlText w:val="%9."/>
+      <w:lvlJc w:val="right"/>
+      <w:pPr>
+        <w:ind w:left="6480" w:hanging="180"/>
+      </w:pPr>
+    </w:lvl>
+  </w:abstractNum>
+  <w:abstractNum w:abstractNumId="6" w15:restartNumberingAfterBreak="0">
     <w:nsid w:val="33C96925"/>
     <w:multiLevelType w:val="hybridMultilevel"/>
     <w:tmpl w:val="03BA4B3A"/>
@@ -10135,7 +10683,7 @@
       </w:pPr>
     </w:lvl>
   </w:abstractNum>
-  <w:abstractNum w:abstractNumId="6" w15:restartNumberingAfterBreak="0">
+  <w:abstractNum w:abstractNumId="7" w15:restartNumberingAfterBreak="0">
     <w:nsid w:val="346C5EDB"/>
     <w:multiLevelType w:val="multilevel"/>
     <w:tmpl w:val="A6B28ADC"/>
@@ -10252,7 +10800,7 @@
       </w:pPr>
     </w:lvl>
   </w:abstractNum>
-  <w:abstractNum w:abstractNumId="7" w15:restartNumberingAfterBreak="0">
+  <w:abstractNum w:abstractNumId="8" w15:restartNumberingAfterBreak="0">
     <w:nsid w:val="353C03F4"/>
     <w:multiLevelType w:val="hybridMultilevel"/>
     <w:tmpl w:val="95E4EF42"/>
@@ -10365,7 +10913,7 @@
       </w:rPr>
     </w:lvl>
   </w:abstractNum>
-  <w:abstractNum w:abstractNumId="8" w15:restartNumberingAfterBreak="0">
+  <w:abstractNum w:abstractNumId="9" w15:restartNumberingAfterBreak="0">
     <w:nsid w:val="44041851"/>
     <w:multiLevelType w:val="hybridMultilevel"/>
     <w:tmpl w:val="114C0D10"/>
@@ -10454,7 +11002,7 @@
       </w:pPr>
     </w:lvl>
   </w:abstractNum>
-  <w:abstractNum w:abstractNumId="9" w15:restartNumberingAfterBreak="0">
+  <w:abstractNum w:abstractNumId="10" w15:restartNumberingAfterBreak="0">
     <w:nsid w:val="45E061FC"/>
     <w:multiLevelType w:val="hybridMultilevel"/>
     <w:tmpl w:val="114C0D10"/>
@@ -10543,7 +11091,7 @@
       </w:pPr>
     </w:lvl>
   </w:abstractNum>
-  <w:abstractNum w:abstractNumId="10" w15:restartNumberingAfterBreak="0">
+  <w:abstractNum w:abstractNumId="11" w15:restartNumberingAfterBreak="0">
     <w:nsid w:val="62022C70"/>
     <w:multiLevelType w:val="multilevel"/>
     <w:tmpl w:val="FB407CB8"/>
@@ -10656,7 +11204,7 @@
       </w:pPr>
     </w:lvl>
   </w:abstractNum>
-  <w:abstractNum w:abstractNumId="11" w15:restartNumberingAfterBreak="0">
+  <w:abstractNum w:abstractNumId="12" w15:restartNumberingAfterBreak="0">
     <w:nsid w:val="6D5A7707"/>
     <w:multiLevelType w:val="multilevel"/>
     <w:tmpl w:val="20468026"/>
@@ -10773,7 +11321,7 @@
       </w:pPr>
     </w:lvl>
   </w:abstractNum>
-  <w:abstractNum w:abstractNumId="12" w15:restartNumberingAfterBreak="0">
+  <w:abstractNum w:abstractNumId="13" w15:restartNumberingAfterBreak="0">
     <w:nsid w:val="6F607ECE"/>
     <w:multiLevelType w:val="hybridMultilevel"/>
     <w:tmpl w:val="699E43B2"/>
@@ -10862,7 +11410,7 @@
       </w:pPr>
     </w:lvl>
   </w:abstractNum>
-  <w:abstractNum w:abstractNumId="13" w15:restartNumberingAfterBreak="0">
+  <w:abstractNum w:abstractNumId="14" w15:restartNumberingAfterBreak="0">
     <w:nsid w:val="78866CD7"/>
     <w:multiLevelType w:val="hybridMultilevel"/>
     <w:tmpl w:val="AAE465D6"/>
@@ -10951,7 +11499,7 @@
       </w:pPr>
     </w:lvl>
   </w:abstractNum>
-  <w:abstractNum w:abstractNumId="14" w15:restartNumberingAfterBreak="0">
+  <w:abstractNum w:abstractNumId="15" w15:restartNumberingAfterBreak="0">
     <w:nsid w:val="7BA11F32"/>
     <w:multiLevelType w:val="hybridMultilevel"/>
     <w:tmpl w:val="BA5E4AEE"/>
@@ -11041,31 +11589,31 @@
     </w:lvl>
   </w:abstractNum>
   <w:num w:numId="1" w16cid:durableId="1034309213">
-    <w:abstractNumId w:val="5"/>
+    <w:abstractNumId w:val="6"/>
   </w:num>
   <w:num w:numId="2" w16cid:durableId="1726292182">
-    <w:abstractNumId w:val="14"/>
+    <w:abstractNumId w:val="15"/>
   </w:num>
   <w:num w:numId="3" w16cid:durableId="1480416425">
-    <w:abstractNumId w:val="8"/>
+    <w:abstractNumId w:val="9"/>
   </w:num>
   <w:num w:numId="4" w16cid:durableId="378020479">
-    <w:abstractNumId w:val="7"/>
+    <w:abstractNumId w:val="8"/>
   </w:num>
   <w:num w:numId="5" w16cid:durableId="394857488">
     <w:abstractNumId w:val="2"/>
   </w:num>
   <w:num w:numId="6" w16cid:durableId="1284339643">
-    <w:abstractNumId w:val="9"/>
+    <w:abstractNumId w:val="10"/>
   </w:num>
   <w:num w:numId="7" w16cid:durableId="1663191622">
-    <w:abstractNumId w:val="11"/>
+    <w:abstractNumId w:val="12"/>
   </w:num>
   <w:num w:numId="8" w16cid:durableId="1213033798">
     <w:abstractNumId w:val="0"/>
   </w:num>
   <w:num w:numId="9" w16cid:durableId="127936694">
-    <w:abstractNumId w:val="10"/>
+    <w:abstractNumId w:val="11"/>
   </w:num>
   <w:num w:numId="10" w16cid:durableId="930551360">
     <w:abstractNumId w:val="4"/>
@@ -11074,16 +11622,19 @@
     <w:abstractNumId w:val="1"/>
   </w:num>
   <w:num w:numId="12" w16cid:durableId="1180124493">
-    <w:abstractNumId w:val="6"/>
+    <w:abstractNumId w:val="7"/>
   </w:num>
   <w:num w:numId="13" w16cid:durableId="840461788">
-    <w:abstractNumId w:val="13"/>
+    <w:abstractNumId w:val="14"/>
   </w:num>
   <w:num w:numId="14" w16cid:durableId="1338310816">
     <w:abstractNumId w:val="3"/>
   </w:num>
   <w:num w:numId="15" w16cid:durableId="1806964726">
-    <w:abstractNumId w:val="12"/>
+    <w:abstractNumId w:val="13"/>
+  </w:num>
+  <w:num w:numId="16" w16cid:durableId="781337724">
+    <w:abstractNumId w:val="5"/>
   </w:num>
 </w:numbering>
 </file>

</xml_diff>

<commit_message>
all code compiles. next: comment out all ShEF functions, then bring them back in one at at time until fully working
</commit_message>
<xml_diff>
--- a/Documents/steps_V2.docx
+++ b/Documents/steps_V2.docx
@@ -1501,8 +1501,18 @@
           <w:numId w:val="16"/>
         </w:numPr>
       </w:pPr>
+      <w:commentRangeStart w:id="1"/>
       <w:r>
         <w:t>unclear if this is required. May cause issues, so review later</w:t>
+      </w:r>
+      <w:commentRangeEnd w:id="1"/>
+      <w:r>
+        <w:rPr>
+          <w:rStyle w:val="CommentReference"/>
+          <w:sz w:val="24"/>
+          <w:szCs w:val="24"/>
+        </w:rPr>
+        <w:commentReference w:id="1"/>
       </w:r>
     </w:p>
     <w:p>
@@ -1557,106 +1567,1228 @@
       <w:pPr>
         <w:pStyle w:val="ListParagraph"/>
         <w:numPr>
+          <w:ilvl w:val="0"/>
+          <w:numId w:val="16"/>
+        </w:numPr>
+      </w:pPr>
+      <w:r>
+        <w:t>consider adding temporary print statement early in XFSBL_STAGE4 case to verify that FSBL still functions.</w:t>
+      </w:r>
+    </w:p>
+    <w:p>
+      <w:pPr>
+        <w:pStyle w:val="ListParagraph"/>
+        <w:numPr>
+          <w:ilvl w:val="0"/>
+          <w:numId w:val="16"/>
+        </w:numPr>
+      </w:pPr>
+      <w:r>
+        <w:t>Rebuild project. Generate new boot.bin. test</w:t>
+      </w:r>
+    </w:p>
+    <w:p>
+      <w:pPr>
+        <w:pStyle w:val="Heading2"/>
+      </w:pPr>
+      <w:r>
+        <w:t>security_kernel port</w:t>
+      </w:r>
+    </w:p>
+    <w:p>
+      <w:pPr>
+        <w:pStyle w:val="ListParagraph"/>
+        <w:numPr>
+          <w:ilvl w:val="0"/>
+          <w:numId w:val="17"/>
+        </w:numPr>
+      </w:pPr>
+      <w:r>
+        <w:t>Create new empty application component</w:t>
+      </w:r>
+    </w:p>
+    <w:p>
+      <w:pPr>
+        <w:pStyle w:val="ListParagraph"/>
+        <w:numPr>
+          <w:ilvl w:val="0"/>
+          <w:numId w:val="17"/>
+        </w:numPr>
+      </w:pPr>
+      <w:r>
+        <w:t>+ create new Domain. Create new domain for the r5_0, standalone</w:t>
+      </w:r>
+    </w:p>
+    <w:p>
+      <w:pPr>
+        <w:pStyle w:val="ListParagraph"/>
+        <w:numPr>
+          <w:ilvl w:val="0"/>
+          <w:numId w:val="17"/>
+        </w:numPr>
+      </w:pPr>
+      <w:r>
+        <w:t>Finish creation of application</w:t>
+      </w:r>
+    </w:p>
+    <w:p>
+      <w:pPr>
+        <w:pStyle w:val="ListParagraph"/>
+        <w:numPr>
+          <w:ilvl w:val="0"/>
+          <w:numId w:val="17"/>
+        </w:numPr>
+      </w:pPr>
+      <w:r>
+        <w:lastRenderedPageBreak/>
+        <w:t>Rebuild Platform component to accommodate new domain addition</w:t>
+      </w:r>
+    </w:p>
+    <w:p>
+      <w:pPr>
+        <w:pStyle w:val="ListParagraph"/>
+        <w:numPr>
+          <w:ilvl w:val="0"/>
+          <w:numId w:val="17"/>
+        </w:numPr>
+      </w:pPr>
+      <w:r>
+        <w:t>Components: platform &gt; settings &gt; vitis-comp.json</w:t>
+      </w:r>
+    </w:p>
+    <w:p>
+      <w:pPr>
+        <w:pStyle w:val="ListParagraph"/>
+        <w:numPr>
           <w:ilvl w:val="1"/>
-          <w:numId w:val="16"/>
+          <w:numId w:val="17"/>
+        </w:numPr>
+      </w:pPr>
+      <w:r>
+        <w:t>Locate cortexr5_0 settings, then BSP</w:t>
+      </w:r>
+    </w:p>
+    <w:p>
+      <w:pPr>
+        <w:pStyle w:val="ListParagraph"/>
+        <w:numPr>
+          <w:ilvl w:val="1"/>
+          <w:numId w:val="17"/>
+        </w:numPr>
+      </w:pPr>
+      <w:r>
+        <w:t>Enable xilsecure</w:t>
+      </w:r>
+    </w:p>
+    <w:p>
+      <w:pPr>
+        <w:pStyle w:val="ListParagraph"/>
+        <w:numPr>
+          <w:ilvl w:val="0"/>
+          <w:numId w:val="17"/>
+        </w:numPr>
+      </w:pPr>
+      <w:r>
+        <w:t>Rebuild platform component to incorporate new library</w:t>
+      </w:r>
+    </w:p>
+    <w:p>
+      <w:pPr>
+        <w:pStyle w:val="ListParagraph"/>
+        <w:numPr>
+          <w:ilvl w:val="0"/>
+          <w:numId w:val="17"/>
+        </w:numPr>
+      </w:pPr>
+      <w:r>
+        <w:t>In Components: security_kernel</w:t>
+      </w:r>
+    </w:p>
+    <w:p>
+      <w:pPr>
+        <w:pStyle w:val="ListParagraph"/>
+        <w:numPr>
+          <w:ilvl w:val="1"/>
+          <w:numId w:val="17"/>
+        </w:numPr>
+      </w:pPr>
+      <w:r>
+        <w:t>Right-click sources</w:t>
+      </w:r>
+    </w:p>
+    <w:p>
+      <w:pPr>
+        <w:pStyle w:val="ListParagraph"/>
+        <w:numPr>
+          <w:ilvl w:val="1"/>
+          <w:numId w:val="17"/>
+        </w:numPr>
+      </w:pPr>
+      <w:r>
+        <w:t>Import &gt; files</w:t>
+      </w:r>
+    </w:p>
+    <w:p>
+      <w:pPr>
+        <w:pStyle w:val="ListParagraph"/>
+        <w:numPr>
+          <w:ilvl w:val="1"/>
+          <w:numId w:val="17"/>
+        </w:numPr>
+      </w:pPr>
+      <w:r>
+        <w:t>Navitage to u96 security_kernel source files and import everything</w:t>
+      </w:r>
+    </w:p>
+    <w:p>
+      <w:pPr>
+        <w:pStyle w:val="ListParagraph"/>
+        <w:numPr>
+          <w:ilvl w:val="0"/>
+          <w:numId w:val="17"/>
+        </w:numPr>
+      </w:pPr>
+      <w:r>
+        <w:t>Verify security_kernel is using the correct linker script for memory placements</w:t>
+      </w:r>
+    </w:p>
+    <w:p>
+      <w:pPr>
+        <w:pStyle w:val="ListParagraph"/>
+        <w:numPr>
+          <w:ilvl w:val="1"/>
+          <w:numId w:val="17"/>
+        </w:numPr>
+      </w:pPr>
+      <w:r>
+        <w:t>Components: security_kernel &gt; settings &gt; UserConfig.cmake</w:t>
+      </w:r>
+    </w:p>
+    <w:p>
+      <w:pPr>
+        <w:pStyle w:val="ListParagraph"/>
+        <w:numPr>
+          <w:ilvl w:val="1"/>
+          <w:numId w:val="17"/>
+        </w:numPr>
+      </w:pPr>
+      <w:r>
+        <w:t>Navigate to Linker script file entry and verify it points to the newly-copied file.</w:t>
+      </w:r>
+    </w:p>
+    <w:p>
+      <w:pPr>
+        <w:pStyle w:val="ListParagraph"/>
+        <w:numPr>
+          <w:ilvl w:val="0"/>
+          <w:numId w:val="17"/>
+        </w:numPr>
+      </w:pPr>
+      <w:r>
+        <w:t>security_kernel.h – modifications for 2023 Vitis</w:t>
+      </w:r>
+    </w:p>
+    <w:p>
+      <w:pPr>
+        <w:pStyle w:val="ListParagraph"/>
+        <w:numPr>
+          <w:ilvl w:val="1"/>
+          <w:numId w:val="17"/>
+        </w:numPr>
+      </w:pPr>
+      <w:r>
+        <w:t>make this change:</w:t>
+      </w:r>
+      <w:r>
+        <w:br/>
+        <w:t xml:space="preserve">- #define XSECURE_CSUDMA_DEVICEID    XPAR_XCSUDMA_0_DEVICE_ID                                                                                                                                                                                                                     </w:t>
+      </w:r>
+    </w:p>
+    <w:p>
+      <w:pPr>
+        <w:pStyle w:val="ListParagraph"/>
+        <w:ind w:left="1440"/>
+      </w:pPr>
+      <w:r>
+        <w:t>+ #define XSECURE_CSUDMA_DEVICEID XPAR_XCSUDMA_0_BASEADDR</w:t>
+      </w:r>
+    </w:p>
+    <w:p>
+      <w:pPr>
+        <w:pStyle w:val="ListParagraph"/>
+        <w:numPr>
+          <w:ilvl w:val="1"/>
+          <w:numId w:val="17"/>
+        </w:numPr>
+      </w:pPr>
+    </w:p>
+    <w:p>
+      <w:pPr>
+        <w:pStyle w:val="ListParagraph"/>
+        <w:numPr>
+          <w:ilvl w:val="0"/>
+          <w:numId w:val="17"/>
+        </w:numPr>
+      </w:pPr>
+      <w:r>
+        <w:t>ipi.c – modifications for 2023 Vitis</w:t>
+      </w:r>
+    </w:p>
+    <w:p>
+      <w:pPr>
+        <w:pStyle w:val="ListParagraph"/>
+        <w:numPr>
+          <w:ilvl w:val="1"/>
+          <w:numId w:val="17"/>
+        </w:numPr>
+      </w:pPr>
+      <w:r>
+        <w:t>make this change:</w:t>
+      </w:r>
+      <w:r>
+        <w:br/>
+        <w:t xml:space="preserve">- intc_config = XScuGic_LookupConfig(XPAR_SCUGIC_0_DEVICE_ID);                                                                                                                                                                                                                    </w:t>
+      </w:r>
+    </w:p>
+    <w:p>
+      <w:pPr>
+        <w:pStyle w:val="ListParagraph"/>
+        <w:ind w:left="1440"/>
+      </w:pPr>
+      <w:r>
+        <w:t>+ intc_config = XScuGic_LookupConfig(XPAR_XSCUGIC_0_BASEADDR);</w:t>
+      </w:r>
+    </w:p>
+    <w:p>
+      <w:pPr>
+        <w:pStyle w:val="ListParagraph"/>
+        <w:numPr>
+          <w:ilvl w:val="1"/>
+          <w:numId w:val="17"/>
+        </w:numPr>
+      </w:pPr>
+      <w:r>
+        <w:t>then this:</w:t>
+      </w:r>
+      <w:r>
+        <w:br/>
+        <w:t xml:space="preserve">- cfg_ptr = XIpiPsu_LookupConfig(XPAR_XIPIPSU_0_DEVICE_ID);                                                                                                                                                                                                                       </w:t>
+      </w:r>
+    </w:p>
+    <w:p>
+      <w:pPr>
+        <w:pStyle w:val="ListParagraph"/>
+        <w:ind w:left="1440"/>
+      </w:pPr>
+      <w:r>
+        <w:t>+ cfg_ptr = XIpiPsu_LookupConfig(XPAR_XIPIPSU_0_BASEADDR);</w:t>
+      </w:r>
+    </w:p>
+    <w:p>
+      <w:pPr>
+        <w:pStyle w:val="ListParagraph"/>
+        <w:numPr>
+          <w:ilvl w:val="1"/>
+          <w:numId w:val="17"/>
+        </w:numPr>
+      </w:pPr>
+      <w:r>
+        <w:t>this (just below #include “ipi.h”):</w:t>
+      </w:r>
+      <w:r>
+        <w:br/>
+        <w:t>+ XScuGic gic_inst;                                                                                                                                                                                                                                                               + XIpiPsu ipi_inst;</w:t>
+      </w:r>
+    </w:p>
+    <w:p>
+      <w:pPr>
+        <w:pStyle w:val="ListParagraph"/>
+        <w:numPr>
+          <w:ilvl w:val="1"/>
+          <w:numId w:val="17"/>
+        </w:numPr>
+      </w:pPr>
+    </w:p>
+    <w:p>
+      <w:pPr>
+        <w:pStyle w:val="ListParagraph"/>
+        <w:numPr>
+          <w:ilvl w:val="0"/>
+          <w:numId w:val="17"/>
+        </w:numPr>
+      </w:pPr>
+      <w:r>
+        <w:t>ipi.h – modifications for 2023 Vitis</w:t>
+      </w:r>
+    </w:p>
+    <w:p>
+      <w:pPr>
+        <w:pStyle w:val="ListParagraph"/>
+        <w:numPr>
+          <w:ilvl w:val="1"/>
+          <w:numId w:val="17"/>
+        </w:numPr>
+        <w:rPr>
+          <w:rFonts w:ascii="Courier New" w:hAnsi="Courier New" w:cs="Courier New"/>
+          <w:sz w:val="16"/>
+          <w:szCs w:val="16"/>
+        </w:rPr>
+      </w:pPr>
+      <w:r>
+        <w:t>make this change:</w:t>
+      </w:r>
+      <w:r>
+        <w:br/>
+      </w:r>
+      <w:r>
+        <w:rPr>
+          <w:rFonts w:ascii="Courier New" w:hAnsi="Courier New" w:cs="Courier New"/>
+          <w:sz w:val="16"/>
+          <w:szCs w:val="16"/>
+        </w:rPr>
+        <w:t xml:space="preserve">- #define IPI_PMU_PM_INT_MASK_SEND    XPAR_XIPIPS_TARGET_PSU_PMU_0_CH0_MASK                                                                                                                                                                                                   </w:t>
+      </w:r>
+    </w:p>
+    <w:p>
+      <w:pPr>
+        <w:pStyle w:val="ListParagraph"/>
+        <w:ind w:left="1440"/>
+        <w:rPr>
+          <w:rFonts w:ascii="Courier New" w:hAnsi="Courier New" w:cs="Courier New"/>
+          <w:sz w:val="16"/>
+          <w:szCs w:val="16"/>
+        </w:rPr>
+      </w:pPr>
+      <w:r>
+        <w:rPr>
+          <w:rFonts w:ascii="Courier New" w:hAnsi="Courier New" w:cs="Courier New"/>
+          <w:sz w:val="16"/>
+          <w:szCs w:val="16"/>
+        </w:rPr>
+        <w:t xml:space="preserve">+ #define IPI_PMU_PM_INT_MASK_SEND        XPAR_IPI1_0_IPI_BITMASK     </w:t>
+      </w:r>
+    </w:p>
+    <w:p>
+      <w:pPr>
+        <w:pStyle w:val="ListParagraph"/>
+        <w:numPr>
+          <w:ilvl w:val="1"/>
+          <w:numId w:val="17"/>
+        </w:numPr>
+        <w:rPr>
+          <w:sz w:val="16"/>
+          <w:szCs w:val="16"/>
+        </w:rPr>
+      </w:pPr>
+      <w:r>
+        <w:t>then this:</w:t>
+      </w:r>
+      <w:r>
+        <w:br/>
+      </w:r>
+      <w:r>
+        <w:rPr>
+          <w:sz w:val="16"/>
+          <w:szCs w:val="16"/>
+        </w:rPr>
+        <w:t xml:space="preserve">- #define IPI_PMU_PM_INT_MASK_RECV        XPAR_XIPIPS_TARGET_PSU_PMU_0_CH1_MASK                                                                                                                                                                                                   </w:t>
+      </w:r>
+    </w:p>
+    <w:p>
+      <w:pPr>
+        <w:pStyle w:val="ListParagraph"/>
+        <w:ind w:left="1440"/>
+        <w:rPr>
+          <w:sz w:val="16"/>
+          <w:szCs w:val="16"/>
+        </w:rPr>
+      </w:pPr>
+      <w:r>
+        <w:rPr>
+          <w:sz w:val="16"/>
+          <w:szCs w:val="16"/>
+        </w:rPr>
+        <w:t>+ #define IPI_PMU_PM_INT_MASK_RECV        XPAR_IPI1_1_IPI_BITMASK</w:t>
+      </w:r>
+    </w:p>
+    <w:p>
+      <w:pPr>
+        <w:pStyle w:val="ListParagraph"/>
+        <w:numPr>
+          <w:ilvl w:val="1"/>
+          <w:numId w:val="17"/>
+        </w:numPr>
+      </w:pPr>
+      <w:r>
+        <w:t>this:</w:t>
+      </w:r>
+      <w:r>
+        <w:br/>
+        <w:t xml:space="preserve">- XScuGic gic_inst;                                                                                                                                                                                                                                                               - XIpiPsu ipi_inst;                                                                                                                                                                                                                                                               </w:t>
+      </w:r>
+      <w:r>
+        <w:lastRenderedPageBreak/>
+        <w:t>+ extern XScuGic gic_inst;                                                                                                                                                                                                                                                        + extern XIpiPsu ipi_inst;</w:t>
+      </w:r>
+    </w:p>
+    <w:p>
+      <w:pPr>
+        <w:pStyle w:val="ListParagraph"/>
+        <w:numPr>
+          <w:ilvl w:val="1"/>
+          <w:numId w:val="17"/>
+        </w:numPr>
+      </w:pPr>
+    </w:p>
+    <w:p>
+      <w:pPr>
+        <w:pStyle w:val="ListParagraph"/>
+        <w:numPr>
+          <w:ilvl w:val="0"/>
+          <w:numId w:val="17"/>
+        </w:numPr>
+      </w:pPr>
+      <w:r>
+        <w:t>main.c – modifications for 2023 Vitis</w:t>
+      </w:r>
+    </w:p>
+    <w:p>
+      <w:pPr>
+        <w:pStyle w:val="ListParagraph"/>
+        <w:numPr>
+          <w:ilvl w:val="1"/>
+          <w:numId w:val="17"/>
+        </w:numPr>
+      </w:pPr>
+      <w:r>
+        <w:t>+ #include “sleep.h”</w:t>
+      </w:r>
+    </w:p>
+    <w:p>
+      <w:pPr>
+        <w:pStyle w:val="ListParagraph"/>
+        <w:numPr>
+          <w:ilvl w:val="1"/>
+          <w:numId w:val="17"/>
+        </w:numPr>
+      </w:pPr>
+      <w:r>
+        <w:t>make this change:</w:t>
+      </w:r>
+      <w:r>
+        <w:br/>
+        <w:t xml:space="preserve">- status = rpu_gic_init(&amp;gic_inst, XPAR_XIPIPSU_0_INT_ID,                                                                                                                                                                                                                         </w:t>
+      </w:r>
+    </w:p>
+    <w:p>
+      <w:pPr>
+        <w:pStyle w:val="ListParagraph"/>
+        <w:ind w:left="1440"/>
+      </w:pPr>
+      <w:r>
+        <w:t xml:space="preserve">+ status = rpu_gic_init(&amp;gic_inst, XPAR_XIPIPSU_0_INTERRUPTS,                                                                                                                                                                                                                     </w:t>
+      </w:r>
+    </w:p>
+    <w:p>
+      <w:pPr>
+        <w:pStyle w:val="ListParagraph"/>
+        <w:ind w:left="1440"/>
+      </w:pPr>
+      <w:r>
+        <w:t xml:space="preserve">                                    (Xil_ExceptionHandler)rpu_ipi_handler, &amp;ipi_inst);</w:t>
+      </w:r>
+    </w:p>
+    <w:p>
+      <w:pPr>
+        <w:pStyle w:val="ListParagraph"/>
+        <w:numPr>
+          <w:ilvl w:val="0"/>
+          <w:numId w:val="17"/>
+        </w:numPr>
+      </w:pPr>
+      <w:r>
+        <w:t xml:space="preserve">If Vitis did not put all of those imported files into security_kernel\src, then CMake probably didn’t update correctly. </w:t>
+      </w:r>
+    </w:p>
+    <w:p>
+      <w:pPr>
+        <w:pStyle w:val="ListParagraph"/>
+        <w:numPr>
+          <w:ilvl w:val="1"/>
+          <w:numId w:val="17"/>
+        </w:numPr>
+      </w:pPr>
+      <w:r>
+        <w:t>In security_kernel\src\</w:t>
+      </w:r>
+      <w:r>
+        <w:t>CMakeLists.txt</w:t>
+      </w:r>
+      <w:r>
+        <w:t>:</w:t>
+      </w:r>
+    </w:p>
+    <w:p>
+      <w:pPr>
+        <w:pStyle w:val="ListParagraph"/>
+        <w:numPr>
+          <w:ilvl w:val="1"/>
+          <w:numId w:val="17"/>
+        </w:numPr>
+      </w:pPr>
+      <w:r>
+        <w:t>Make this change</w:t>
+      </w:r>
+      <w:r>
+        <w:t>:</w:t>
+      </w:r>
+    </w:p>
+    <w:tbl>
+      <w:tblPr>
+        <w:tblStyle w:val="TableGrid"/>
+        <w:tblW w:w="0" w:type="auto"/>
+        <w:tblInd w:w="1440" w:type="dxa"/>
+        <w:tblLook w:val="04A0" w:firstRow="1" w:lastRow="0" w:firstColumn="1" w:lastColumn="0" w:noHBand="0" w:noVBand="1"/>
+      </w:tblPr>
+      <w:tblGrid>
+        <w:gridCol w:w="7910"/>
+      </w:tblGrid>
+      <w:tr>
+        <w:tc>
+          <w:tcPr>
+            <w:tcW w:w="9350" w:type="dxa"/>
+          </w:tcPr>
+          <w:p>
+            <w:pPr>
+              <w:rPr>
+                <w:rFonts w:ascii="Courier New" w:hAnsi="Courier New" w:cs="Courier New"/>
+                <w:sz w:val="16"/>
+                <w:szCs w:val="16"/>
+              </w:rPr>
+            </w:pPr>
+            <w:r>
+              <w:rPr>
+                <w:rFonts w:ascii="Courier New" w:hAnsi="Courier New" w:cs="Courier New"/>
+                <w:sz w:val="16"/>
+                <w:szCs w:val="16"/>
+              </w:rPr>
+              <w:t xml:space="preserve">- aux_source_directory(${CMAKE_SOURCE_DIR} _sources)                                                                                                                                                                                                                              </w:t>
+            </w:r>
+          </w:p>
+          <w:p>
+            <w:pPr>
+              <w:rPr>
+                <w:rFonts w:ascii="Courier New" w:hAnsi="Courier New" w:cs="Courier New"/>
+                <w:sz w:val="16"/>
+                <w:szCs w:val="16"/>
+              </w:rPr>
+            </w:pPr>
+            <w:r>
+              <w:rPr>
+                <w:rFonts w:ascii="Courier New" w:hAnsi="Courier New" w:cs="Courier New"/>
+                <w:sz w:val="16"/>
+                <w:szCs w:val="16"/>
+              </w:rPr>
+              <w:t xml:space="preserve">+ set(_sources                                                                                                                                                                                                                                                                    </w:t>
+            </w:r>
+          </w:p>
+          <w:p>
+            <w:pPr>
+              <w:rPr>
+                <w:rFonts w:ascii="Courier New" w:hAnsi="Courier New" w:cs="Courier New"/>
+                <w:sz w:val="16"/>
+                <w:szCs w:val="16"/>
+              </w:rPr>
+            </w:pPr>
+            <w:r>
+              <w:rPr>
+                <w:rFonts w:ascii="Courier New" w:hAnsi="Courier New" w:cs="Courier New"/>
+                <w:sz w:val="16"/>
+                <w:szCs w:val="16"/>
+              </w:rPr>
+              <w:t xml:space="preserve">+     ../fe.c                                                                                                                                                                                                                                                                     </w:t>
+            </w:r>
+          </w:p>
+          <w:p>
+            <w:pPr>
+              <w:rPr>
+                <w:rFonts w:ascii="Courier New" w:hAnsi="Courier New" w:cs="Courier New"/>
+                <w:sz w:val="16"/>
+                <w:szCs w:val="16"/>
+              </w:rPr>
+            </w:pPr>
+            <w:r>
+              <w:rPr>
+                <w:rFonts w:ascii="Courier New" w:hAnsi="Courier New" w:cs="Courier New"/>
+                <w:sz w:val="16"/>
+                <w:szCs w:val="16"/>
+              </w:rPr>
+              <w:t xml:space="preserve">+     ../ge.c                                                                                                                                                                                                                                                                     </w:t>
+            </w:r>
+          </w:p>
+          <w:p>
+            <w:pPr>
+              <w:rPr>
+                <w:rFonts w:ascii="Courier New" w:hAnsi="Courier New" w:cs="Courier New"/>
+                <w:sz w:val="16"/>
+                <w:szCs w:val="16"/>
+              </w:rPr>
+            </w:pPr>
+            <w:r>
+              <w:rPr>
+                <w:rFonts w:ascii="Courier New" w:hAnsi="Courier New" w:cs="Courier New"/>
+                <w:sz w:val="16"/>
+                <w:szCs w:val="16"/>
+              </w:rPr>
+              <w:t xml:space="preserve">+     ../ipi.c                                                                                                                                                                                                                                                                    </w:t>
+            </w:r>
+          </w:p>
+          <w:p>
+            <w:pPr>
+              <w:rPr>
+                <w:rFonts w:ascii="Courier New" w:hAnsi="Courier New" w:cs="Courier New"/>
+                <w:sz w:val="16"/>
+                <w:szCs w:val="16"/>
+              </w:rPr>
+            </w:pPr>
+            <w:r>
+              <w:rPr>
+                <w:rFonts w:ascii="Courier New" w:hAnsi="Courier New" w:cs="Courier New"/>
+                <w:sz w:val="16"/>
+                <w:szCs w:val="16"/>
+              </w:rPr>
+              <w:t xml:space="preserve">+     ../keypair.c                                                                                                                                                                                                                                                                </w:t>
+            </w:r>
+          </w:p>
+          <w:p>
+            <w:pPr>
+              <w:rPr>
+                <w:rFonts w:ascii="Courier New" w:hAnsi="Courier New" w:cs="Courier New"/>
+                <w:sz w:val="16"/>
+                <w:szCs w:val="16"/>
+              </w:rPr>
+            </w:pPr>
+            <w:r>
+              <w:rPr>
+                <w:rFonts w:ascii="Courier New" w:hAnsi="Courier New" w:cs="Courier New"/>
+                <w:sz w:val="16"/>
+                <w:szCs w:val="16"/>
+              </w:rPr>
+              <w:t xml:space="preserve">+     ../key_exchange.c                                                                                                                                                                                                                                                           </w:t>
+            </w:r>
+          </w:p>
+          <w:p>
+            <w:pPr>
+              <w:rPr>
+                <w:rFonts w:ascii="Courier New" w:hAnsi="Courier New" w:cs="Courier New"/>
+                <w:sz w:val="16"/>
+                <w:szCs w:val="16"/>
+              </w:rPr>
+            </w:pPr>
+            <w:r>
+              <w:rPr>
+                <w:rFonts w:ascii="Courier New" w:hAnsi="Courier New" w:cs="Courier New"/>
+                <w:sz w:val="16"/>
+                <w:szCs w:val="16"/>
+              </w:rPr>
+              <w:t xml:space="preserve">+     ../main.c                                                                                                                                                                                                                                                                   </w:t>
+            </w:r>
+          </w:p>
+          <w:p>
+            <w:pPr>
+              <w:rPr>
+                <w:rFonts w:ascii="Courier New" w:hAnsi="Courier New" w:cs="Courier New"/>
+                <w:sz w:val="16"/>
+                <w:szCs w:val="16"/>
+              </w:rPr>
+            </w:pPr>
+            <w:r>
+              <w:rPr>
+                <w:rFonts w:ascii="Courier New" w:hAnsi="Courier New" w:cs="Courier New"/>
+                <w:sz w:val="16"/>
+                <w:szCs w:val="16"/>
+              </w:rPr>
+              <w:t xml:space="preserve">+     ../platform.c                                                                                                                                                                                                                                                               </w:t>
+            </w:r>
+          </w:p>
+          <w:p>
+            <w:pPr>
+              <w:rPr>
+                <w:rFonts w:ascii="Courier New" w:hAnsi="Courier New" w:cs="Courier New"/>
+                <w:sz w:val="16"/>
+                <w:szCs w:val="16"/>
+              </w:rPr>
+            </w:pPr>
+            <w:r>
+              <w:rPr>
+                <w:rFonts w:ascii="Courier New" w:hAnsi="Courier New" w:cs="Courier New"/>
+                <w:sz w:val="16"/>
+                <w:szCs w:val="16"/>
+              </w:rPr>
+              <w:t xml:space="preserve">+     ../sc.c                                                                                                                                                                                                                                                                     </w:t>
+            </w:r>
+          </w:p>
+          <w:p>
+            <w:pPr>
+              <w:rPr>
+                <w:rFonts w:ascii="Courier New" w:hAnsi="Courier New" w:cs="Courier New"/>
+                <w:sz w:val="16"/>
+                <w:szCs w:val="16"/>
+              </w:rPr>
+            </w:pPr>
+            <w:r>
+              <w:rPr>
+                <w:rFonts w:ascii="Courier New" w:hAnsi="Courier New" w:cs="Courier New"/>
+                <w:sz w:val="16"/>
+                <w:szCs w:val="16"/>
+              </w:rPr>
+              <w:t xml:space="preserve">+     ../security_kernel.c                                                                                                                                                                                                                                                        </w:t>
+            </w:r>
+          </w:p>
+          <w:p>
+            <w:pPr>
+              <w:rPr>
+                <w:rFonts w:ascii="Courier New" w:hAnsi="Courier New" w:cs="Courier New"/>
+                <w:sz w:val="16"/>
+                <w:szCs w:val="16"/>
+              </w:rPr>
+            </w:pPr>
+            <w:r>
+              <w:rPr>
+                <w:rFonts w:ascii="Courier New" w:hAnsi="Courier New" w:cs="Courier New"/>
+                <w:sz w:val="16"/>
+                <w:szCs w:val="16"/>
+              </w:rPr>
+              <w:t xml:space="preserve">+     ../seed.c                                                                                                                                                                                                                                                                   </w:t>
+            </w:r>
+          </w:p>
+          <w:p>
+            <w:pPr>
+              <w:rPr>
+                <w:rFonts w:ascii="Courier New" w:hAnsi="Courier New" w:cs="Courier New"/>
+                <w:sz w:val="16"/>
+                <w:szCs w:val="16"/>
+              </w:rPr>
+            </w:pPr>
+            <w:r>
+              <w:rPr>
+                <w:rFonts w:ascii="Courier New" w:hAnsi="Courier New" w:cs="Courier New"/>
+                <w:sz w:val="16"/>
+                <w:szCs w:val="16"/>
+              </w:rPr>
+              <w:t xml:space="preserve">+     ../sha3.c                                                                                                                                                                                                                                                                   </w:t>
+            </w:r>
+          </w:p>
+          <w:p>
+            <w:pPr>
+              <w:rPr>
+                <w:rFonts w:ascii="Courier New" w:hAnsi="Courier New" w:cs="Courier New"/>
+                <w:sz w:val="16"/>
+                <w:szCs w:val="16"/>
+              </w:rPr>
+            </w:pPr>
+            <w:r>
+              <w:rPr>
+                <w:rFonts w:ascii="Courier New" w:hAnsi="Courier New" w:cs="Courier New"/>
+                <w:sz w:val="16"/>
+                <w:szCs w:val="16"/>
+              </w:rPr>
+              <w:t xml:space="preserve">+     ../sign.c                                                                                                                                                                                                                                                                   </w:t>
+            </w:r>
+          </w:p>
+          <w:p>
+            <w:pPr>
+              <w:rPr>
+                <w:rFonts w:ascii="Courier New" w:hAnsi="Courier New" w:cs="Courier New"/>
+                <w:sz w:val="16"/>
+                <w:szCs w:val="16"/>
+              </w:rPr>
+            </w:pPr>
+            <w:r>
+              <w:rPr>
+                <w:rFonts w:ascii="Courier New" w:hAnsi="Courier New" w:cs="Courier New"/>
+                <w:sz w:val="16"/>
+                <w:szCs w:val="16"/>
+              </w:rPr>
+              <w:t xml:space="preserve">+     ../verify.c                                                                                                                                                                                                                                                                 </w:t>
+            </w:r>
+          </w:p>
+          <w:p>
+            <w:r>
+              <w:rPr>
+                <w:rFonts w:ascii="Courier New" w:hAnsi="Courier New" w:cs="Courier New"/>
+                <w:sz w:val="16"/>
+                <w:szCs w:val="16"/>
+              </w:rPr>
+              <w:t>+ )</w:t>
+            </w:r>
+          </w:p>
+        </w:tc>
+      </w:tr>
+    </w:tbl>
+    <w:p>
+      <w:pPr>
+        <w:pStyle w:val="ListParagraph"/>
+        <w:numPr>
+          <w:ilvl w:val="1"/>
+          <w:numId w:val="17"/>
+        </w:numPr>
+      </w:pPr>
+      <w:r>
+        <w:t>Then this</w:t>
+      </w:r>
+    </w:p>
+    <w:tbl>
+      <w:tblPr>
+        <w:tblStyle w:val="TableGrid"/>
+        <w:tblW w:w="0" w:type="auto"/>
+        <w:tblInd w:w="1440" w:type="dxa"/>
+        <w:tblLook w:val="04A0" w:firstRow="1" w:lastRow="0" w:firstColumn="1" w:lastColumn="0" w:noHBand="0" w:noVBand="1"/>
+      </w:tblPr>
+      <w:tblGrid>
+        <w:gridCol w:w="7910"/>
+      </w:tblGrid>
+      <w:tr>
+        <w:tc>
+          <w:tcPr>
+            <w:tcW w:w="9350" w:type="dxa"/>
+          </w:tcPr>
+          <w:p>
+            <w:pPr>
+              <w:rPr>
+                <w:rFonts w:ascii="Courier New" w:hAnsi="Courier New" w:cs="Courier New"/>
+                <w:sz w:val="16"/>
+                <w:szCs w:val="16"/>
+              </w:rPr>
+            </w:pPr>
+            <w:r>
+              <w:rPr>
+                <w:rFonts w:ascii="Courier New" w:hAnsi="Courier New" w:cs="Courier New"/>
+                <w:sz w:val="16"/>
+                <w:szCs w:val="16"/>
+              </w:rPr>
+              <w:t xml:space="preserve">- set_target_properties(${APP_NAME}.elf PROPERTIES LINK_DEPENDS ${CMAKE_SOURCE_DIR}/lscript.ld)                                                                                                                                                                                   </w:t>
+            </w:r>
+          </w:p>
+          <w:p>
+            <w:pPr>
+              <w:rPr>
+                <w:rFonts w:ascii="Courier New" w:hAnsi="Courier New" w:cs="Courier New"/>
+                <w:sz w:val="16"/>
+                <w:szCs w:val="16"/>
+              </w:rPr>
+            </w:pPr>
+          </w:p>
+          <w:p>
+            <w:pPr>
+              <w:rPr>
+                <w:rFonts w:ascii="Courier New" w:hAnsi="Courier New" w:cs="Courier New"/>
+                <w:sz w:val="16"/>
+                <w:szCs w:val="16"/>
+              </w:rPr>
+            </w:pPr>
+            <w:r>
+              <w:rPr>
+                <w:rFonts w:ascii="Courier New" w:hAnsi="Courier New" w:cs="Courier New"/>
+                <w:sz w:val="16"/>
+                <w:szCs w:val="16"/>
+              </w:rPr>
+              <w:t xml:space="preserve">- target_link_libraries(${APP_NAME}.elf -Wl,-T -Wl,\"${CMAKE_SOURCE_DIR}/lscript.ld\" -L\"${CMAKE_SOURCE_DIR}/\" -L\"${CMAKE_LIBRARY_PATH}/\" -L\"${USER_LINK_DIRECTORIES}/\" -Wl,--start-group,-l${_deps} -Wl,--end-group)                                                       </w:t>
+            </w:r>
+          </w:p>
+          <w:p>
+            <w:pPr>
+              <w:rPr>
+                <w:rFonts w:ascii="Courier New" w:hAnsi="Courier New" w:cs="Courier New"/>
+                <w:sz w:val="16"/>
+                <w:szCs w:val="16"/>
+              </w:rPr>
+            </w:pPr>
+          </w:p>
+          <w:p>
+            <w:pPr>
+              <w:rPr>
+                <w:rFonts w:ascii="Courier New" w:hAnsi="Courier New" w:cs="Courier New"/>
+                <w:sz w:val="16"/>
+                <w:szCs w:val="16"/>
+              </w:rPr>
+            </w:pPr>
+            <w:r>
+              <w:rPr>
+                <w:rFonts w:ascii="Courier New" w:hAnsi="Courier New" w:cs="Courier New"/>
+                <w:sz w:val="16"/>
+                <w:szCs w:val="16"/>
+              </w:rPr>
+              <w:t xml:space="preserve">+ set_target_properties(${APP_NAME}.elf PROPERTIES LINK_DEPENDS ${CMAKE_CURRENT_SOURCE_DIR}/../lscript.ld)                                                                                                                                                                        </w:t>
+            </w:r>
+          </w:p>
+          <w:p>
+            <w:pPr>
+              <w:rPr>
+                <w:rFonts w:ascii="Courier New" w:hAnsi="Courier New" w:cs="Courier New"/>
+                <w:sz w:val="16"/>
+                <w:szCs w:val="16"/>
+              </w:rPr>
+            </w:pPr>
+          </w:p>
+          <w:p>
+            <w:r>
+              <w:rPr>
+                <w:rFonts w:ascii="Courier New" w:hAnsi="Courier New" w:cs="Courier New"/>
+                <w:sz w:val="16"/>
+                <w:szCs w:val="16"/>
+              </w:rPr>
+              <w:t>+ target_link_libraries(${APP_NAME}.elf -Wl,-T -Wl,\"${CMAKE_CURRENT_SOURCE_DIR}/../lscript.ld\" -L\"${CMAKE_CURRENT_SOURCE_DIR}/../\" -L\"${CMAKE_LIBRARY_PATH}/\" -L\"${USER_LINK_DIRECTORIES}/\" -Wl,--start-group,-l${_deps} -Wl,--end-group)</w:t>
+            </w:r>
+          </w:p>
+        </w:tc>
+      </w:tr>
+    </w:tbl>
+    <w:p>
+      <w:pPr>
+        <w:pStyle w:val="Heading4"/>
+      </w:pPr>
+      <w:r>
+        <w:t>security_kernel size issue.</w:t>
+      </w:r>
+    </w:p>
+    <w:p>
+      <w:r>
+        <w:t>This will compile to something larger than the original lscript.ld allows our code to take up.</w:t>
+      </w:r>
+      <w:r>
+        <w:br/>
+        <w:t xml:space="preserve">Current file wants </w:t>
+      </w:r>
+      <w:r>
+        <w:t>208 kB</w:t>
+      </w:r>
+      <w:r>
+        <w:t>, but linker script only giving it 87.5 kB.</w:t>
+      </w:r>
+      <w:r>
+        <w:br/>
+        <w:t>R5 OCM is 256 kB total</w:t>
+      </w:r>
+      <w:r>
+        <w:t xml:space="preserve">, but our other applications are placing things in this same memory immediately before and after what the security_kernel is allocated. We HAVE to get the file size down. </w:t>
+      </w:r>
+      <w:r>
+        <w:t xml:space="preserve">  </w:t>
+      </w:r>
+    </w:p>
+    <w:p>
+      <w:pPr>
+        <w:pStyle w:val="ListParagraph"/>
+        <w:numPr>
+          <w:ilvl w:val="0"/>
+          <w:numId w:val="18"/>
+        </w:numPr>
+      </w:pPr>
+      <w:r>
+        <w:lastRenderedPageBreak/>
+        <w:t xml:space="preserve">(-0s) </w:t>
+      </w:r>
+      <w:r>
+        <w:t xml:space="preserve"> - We can set the compiler to optimize for size. This brings the file size down to just 1216 bytes over size limits.</w:t>
+      </w:r>
+    </w:p>
+    <w:p>
+      <w:pPr>
+        <w:pStyle w:val="ListParagraph"/>
+        <w:numPr>
+          <w:ilvl w:val="0"/>
+          <w:numId w:val="18"/>
+        </w:numPr>
+      </w:pPr>
+      <w:r>
+        <w:t>In the existing linker script, the stack is allocated 5.25 kB, which Gemini states may be larger than necessary. Trying to reduce.</w:t>
+      </w:r>
+    </w:p>
+    <w:p>
+      <w:pPr>
+        <w:pStyle w:val="ListParagraph"/>
+        <w:numPr>
+          <w:ilvl w:val="1"/>
+          <w:numId w:val="18"/>
+        </w:numPr>
+      </w:pPr>
+      <w:r>
+        <w:t>lscript.ld</w:t>
+      </w:r>
+    </w:p>
+    <w:p>
+      <w:pPr>
+        <w:pStyle w:val="ListParagraph"/>
+        <w:numPr>
+          <w:ilvl w:val="1"/>
+          <w:numId w:val="18"/>
+        </w:numPr>
+      </w:pPr>
+      <w:r>
+        <w:t>make this change:</w:t>
+      </w:r>
+      <w:r>
+        <w:br/>
+        <w:t xml:space="preserve">- _STACK_SIZE = DEFINED(_STACK_SIZE) ? _STACK_SIZE : 0x1500;                                                                                                                                                                                                                      </w:t>
+      </w:r>
+    </w:p>
+    <w:p>
+      <w:pPr>
+        <w:pStyle w:val="ListParagraph"/>
+        <w:ind w:left="1440"/>
+      </w:pPr>
+      <w:r>
+        <w:t>+ _STACK_SIZE = DEFINED(_STACK_SIZE) ? _STACK_SIZE : 0xD00;</w:t>
+      </w:r>
+    </w:p>
+    <w:p>
+      <w:pPr>
+        <w:pStyle w:val="ListParagraph"/>
+        <w:numPr>
+          <w:ilvl w:val="1"/>
+          <w:numId w:val="18"/>
         </w:numPr>
       </w:pPr>
     </w:p>
     <w:p/>
-    <w:p/>
-    <w:p/>
-    <w:p>
-      <w:r>
-        <w:t>Customize FSBL</w:t>
-      </w:r>
-    </w:p>
-    <w:p>
+    <w:p>
+      <w:pPr>
+        <w:pStyle w:val="Heading2"/>
+      </w:pPr>
+      <w:bookmarkStart w:id="2" w:name="_sec_load_bitstream()_fix"/>
+      <w:bookmarkEnd w:id="2"/>
+      <w:r>
+        <w:t>Runtime port</w:t>
+      </w:r>
+    </w:p>
+    <w:p>
+      <w:pPr>
+        <w:pStyle w:val="ListParagraph"/>
+        <w:numPr>
+          <w:ilvl w:val="0"/>
+          <w:numId w:val="19"/>
+        </w:numPr>
+      </w:pPr>
+      <w:r>
+        <w:t>Create new application project for runtime on the A53</w:t>
+      </w:r>
+    </w:p>
+    <w:p>
+      <w:pPr>
+        <w:pStyle w:val="ListParagraph"/>
+        <w:numPr>
+          <w:ilvl w:val="0"/>
+          <w:numId w:val="19"/>
+        </w:numPr>
+      </w:pPr>
+      <w:r>
+        <w:t>Components: Platform &gt; Settings &gt; vitis-comp.json</w:t>
+      </w:r>
+    </w:p>
+    <w:p>
+      <w:pPr>
+        <w:pStyle w:val="ListParagraph"/>
+        <w:numPr>
+          <w:ilvl w:val="1"/>
+          <w:numId w:val="19"/>
+        </w:numPr>
+      </w:pPr>
+      <w:r>
+        <w:t>Add xilffs library to standalone_a53</w:t>
+      </w:r>
+    </w:p>
+    <w:p>
+      <w:pPr>
+        <w:pStyle w:val="ListParagraph"/>
+        <w:numPr>
+          <w:ilvl w:val="1"/>
+          <w:numId w:val="19"/>
+        </w:numPr>
+      </w:pPr>
+      <w:r>
+        <w:t>Rebuild platform</w:t>
+      </w:r>
+    </w:p>
+    <w:p>
+      <w:pPr>
+        <w:pStyle w:val="ListParagraph"/>
+        <w:numPr>
+          <w:ilvl w:val="0"/>
+          <w:numId w:val="19"/>
+        </w:numPr>
+      </w:pPr>
+      <w:r>
+        <w:t>sd_driver.c – modifications for 2023 Vitis</w:t>
+      </w:r>
+    </w:p>
+    <w:p>
+      <w:pPr>
+        <w:pStyle w:val="ListParagraph"/>
+        <w:numPr>
+          <w:ilvl w:val="1"/>
+          <w:numId w:val="19"/>
+        </w:numPr>
+      </w:pPr>
+      <w:r>
+        <w:t>- res = f_read(&amp;fil, (void*)load_addr, fil.fsize, &amp;bytes_read);                                                                                                                                                                                                                  + res = f_read(&amp;fil, (void*)load_addr, f_size(&amp;fil), &amp;bytes_read);</w:t>
+      </w:r>
+    </w:p>
+    <w:p>
+      <w:pPr>
+        <w:pStyle w:val="ListParagraph"/>
+        <w:numPr>
+          <w:ilvl w:val="1"/>
+          <w:numId w:val="19"/>
+        </w:numPr>
+      </w:pPr>
+      <w:r>
+        <w:t>- bitstream_size = fil.fsize;                                                                                                                                                                                                                                                    + bitstream_size = f_size(&amp;fil);</w:t>
+      </w:r>
+    </w:p>
+    <w:p>
+      <w:pPr>
+        <w:pStyle w:val="ListParagraph"/>
+        <w:numPr>
+          <w:ilvl w:val="0"/>
+          <w:numId w:val="19"/>
+        </w:numPr>
+      </w:pPr>
+      <w:r>
+        <w:t>compile</w:t>
+      </w:r>
+    </w:p>
+    <w:p>
+      <w:pPr>
+        <w:rPr>
+          <w:rFonts w:eastAsiaTheme="majorEastAsia" w:cstheme="majorBidi"/>
+          <w:color w:val="0F4761" w:themeColor="accent1" w:themeShade="BF"/>
+          <w:sz w:val="28"/>
+          <w:szCs w:val="28"/>
+        </w:rPr>
+      </w:pPr>
+      <w:bookmarkStart w:id="3" w:name="_PMUFW_xpfw_mod_sec.c_major"/>
+      <w:bookmarkEnd w:id="3"/>
+    </w:p>
+    <w:p>
+      <w:pPr>
+        <w:rPr>
+          <w:rFonts w:eastAsiaTheme="majorEastAsia" w:cstheme="majorBidi"/>
+          <w:color w:val="0F4761" w:themeColor="accent1" w:themeShade="BF"/>
+          <w:sz w:val="28"/>
+          <w:szCs w:val="28"/>
+        </w:rPr>
+      </w:pPr>
+      <w:r>
+        <w:br w:type="page"/>
+      </w:r>
+    </w:p>
+    <w:p>
+      <w:pPr>
+        <w:pStyle w:val="Heading3"/>
+      </w:pPr>
       <w:r>
         <w:lastRenderedPageBreak/>
-        <w:t>Customize PMUFW</w:t>
-      </w:r>
-    </w:p>
-    <w:p>
-      <w:r>
-        <w:t>Port Security Kernel</w:t>
-      </w:r>
-    </w:p>
-    <w:p>
-      <w:r>
-        <w:t>Port Runtime</w:t>
-      </w:r>
-    </w:p>
-    <w:p>
-      <w:r>
-        <w:rPr>
-          <w:rFonts w:asciiTheme="majorHAnsi" w:eastAsiaTheme="majorEastAsia" w:hAnsiTheme="majorHAnsi" w:cstheme="majorBidi"/>
-          <w:color w:val="0F4761" w:themeColor="accent1" w:themeShade="BF"/>
-          <w:sz w:val="32"/>
-          <w:szCs w:val="32"/>
-        </w:rPr>
-        <w:br w:type="page"/>
-      </w:r>
-      <w:bookmarkStart w:id="1" w:name="_sec_load_bitstream()_fix"/>
-      <w:bookmarkEnd w:id="1"/>
-    </w:p>
-    <w:p>
-      <w:pPr>
-        <w:pStyle w:val="Heading2"/>
-      </w:pPr>
-      <w:r>
-        <w:lastRenderedPageBreak/>
-        <w:t>Phase 4: Security Kernel Implementation</w:t>
-      </w:r>
-    </w:p>
-    <w:p>
-      <w:r>
-        <w:t>Enter at main()</w:t>
-      </w:r>
-      <w:r>
-        <w:br/>
-        <w:t>Relies on keys stored at 0xFFFFFE00 by fsbl.</w:t>
-      </w:r>
-      <w:r>
-        <w:t xml:space="preserve"> </w:t>
-      </w:r>
-      <w:r>
-        <w:br/>
-        <w:t>reads those keys and uses ed25519 to build key-pair attest_pk and attest_sk</w:t>
-      </w:r>
-      <w:r>
-        <w:br/>
-        <w:t>uses kernel_hash and attest_pk to get sha-3 hash.</w:t>
-      </w:r>
-      <w:r>
-        <w:br/>
-        <w:t>sends hash to pmu</w:t>
-      </w:r>
-      <w:r>
-        <w:br/>
-        <w:t>PMU signs hash and returns signature</w:t>
-      </w:r>
-      <w:r>
-        <w:br/>
-        <w:t>enters loop and waits for handshake.</w:t>
-      </w:r>
-      <w:r>
-        <w:br/>
-        <w:t>once channel established kernel decrypts bitstream and loads it to PL</w:t>
-      </w:r>
-    </w:p>
-    <w:p>
-      <w:r>
-        <w:br w:type="page"/>
-      </w:r>
-    </w:p>
-    <w:p/>
-    <w:p>
-      <w:pPr>
-        <w:pStyle w:val="Heading3"/>
-      </w:pPr>
-      <w:bookmarkStart w:id="2" w:name="_PMUFW_xpfw_mod_sec.c_major"/>
-      <w:bookmarkEnd w:id="2"/>
-      <w:r>
         <w:t>PMUFW xpfw_mod_sec.c major adjustment</w:t>
       </w:r>
     </w:p>
@@ -2736,58 +3868,58 @@
                 <w:sz w:val="16"/>
                 <w:szCs w:val="16"/>
               </w:rPr>
+              <w:t xml:space="preserve">    62 +    0x10,0x19,0xd8,0x78,0x23,0xf3,0x82,0xb2,0xce,0x81,0xb1,0x16,0x42,0x38,0x69,</w:t>
+            </w:r>
+          </w:p>
+          <w:p>
+            <w:pPr>
+              <w:rPr>
+                <w:rFonts w:ascii="Courier New" w:hAnsi="Courier New" w:cs="Courier New"/>
+                <w:sz w:val="16"/>
+                <w:szCs w:val="16"/>
+              </w:rPr>
+            </w:pPr>
+            <w:r>
+              <w:rPr>
+                <w:rFonts w:ascii="Courier New" w:hAnsi="Courier New" w:cs="Courier New"/>
+                <w:sz w:val="16"/>
+                <w:szCs w:val="16"/>
+              </w:rPr>
+              <w:t xml:space="preserve">    63 +    0xf4,0xde,0x9b,0x83,0xd4,0xc8,0x7e,0xc0,0x7f,0xf0,0x38,0xd8,0xce,0xda,0xaf,</w:t>
+            </w:r>
+          </w:p>
+          <w:p>
+            <w:pPr>
+              <w:rPr>
+                <w:rFonts w:ascii="Courier New" w:hAnsi="Courier New" w:cs="Courier New"/>
+                <w:sz w:val="16"/>
+                <w:szCs w:val="16"/>
+              </w:rPr>
+            </w:pPr>
+            <w:r>
+              <w:rPr>
+                <w:rFonts w:ascii="Courier New" w:hAnsi="Courier New" w:cs="Courier New"/>
+                <w:sz w:val="16"/>
+                <w:szCs w:val="16"/>
+              </w:rPr>
+              <w:t xml:space="preserve">    64 +    0x4d,0x0b,0x66,0x9e,0xd1,0x8c,0x08,0x39,0x70,0xf0,0x33,0x8c,0x20,0xa5,0xf8,</w:t>
+            </w:r>
+          </w:p>
+          <w:p>
+            <w:pPr>
+              <w:rPr>
+                <w:rFonts w:ascii="Courier New" w:hAnsi="Courier New" w:cs="Courier New"/>
+                <w:sz w:val="16"/>
+                <w:szCs w:val="16"/>
+              </w:rPr>
+            </w:pPr>
+            <w:r>
+              <w:rPr>
+                <w:rFonts w:ascii="Courier New" w:hAnsi="Courier New" w:cs="Courier New"/>
+                <w:sz w:val="16"/>
+                <w:szCs w:val="16"/>
+              </w:rPr>
               <w:lastRenderedPageBreak/>
-              <w:t xml:space="preserve">    62 +    0x10,0x19,0xd8,0x78,0x23,0xf3,0x82,0xb2,0xce,0x81,0xb1,0x16,0x42,0x38,0x69,</w:t>
-            </w:r>
-          </w:p>
-          <w:p>
-            <w:pPr>
-              <w:rPr>
-                <w:rFonts w:ascii="Courier New" w:hAnsi="Courier New" w:cs="Courier New"/>
-                <w:sz w:val="16"/>
-                <w:szCs w:val="16"/>
-              </w:rPr>
-            </w:pPr>
-            <w:r>
-              <w:rPr>
-                <w:rFonts w:ascii="Courier New" w:hAnsi="Courier New" w:cs="Courier New"/>
-                <w:sz w:val="16"/>
-                <w:szCs w:val="16"/>
-              </w:rPr>
-              <w:t xml:space="preserve">    63 +    0xf4,0xde,0x9b,0x83,0xd4,0xc8,0x7e,0xc0,0x7f,0xf0,0x38,0xd8,0xce,0xda,0xaf,</w:t>
-            </w:r>
-          </w:p>
-          <w:p>
-            <w:pPr>
-              <w:rPr>
-                <w:rFonts w:ascii="Courier New" w:hAnsi="Courier New" w:cs="Courier New"/>
-                <w:sz w:val="16"/>
-                <w:szCs w:val="16"/>
-              </w:rPr>
-            </w:pPr>
-            <w:r>
-              <w:rPr>
-                <w:rFonts w:ascii="Courier New" w:hAnsi="Courier New" w:cs="Courier New"/>
-                <w:sz w:val="16"/>
-                <w:szCs w:val="16"/>
-              </w:rPr>
-              <w:t xml:space="preserve">    64 +    0x4d,0x0b,0x66,0x9e,0xd1,0x8c,0x08,0x39,0x70,0xf0,0x33,0x8c,0x20,0xa5,0xf8,</w:t>
-            </w:r>
-          </w:p>
-          <w:p>
-            <w:pPr>
-              <w:rPr>
-                <w:rFonts w:ascii="Courier New" w:hAnsi="Courier New" w:cs="Courier New"/>
-                <w:sz w:val="16"/>
-                <w:szCs w:val="16"/>
-              </w:rPr>
-            </w:pPr>
-            <w:r>
-              <w:rPr>
-                <w:rFonts w:ascii="Courier New" w:hAnsi="Courier New" w:cs="Courier New"/>
-                <w:sz w:val="16"/>
-                <w:szCs w:val="16"/>
-              </w:rPr>
               <w:t xml:space="preserve">    65 +    0xc4,0xbe,0x81,0x67,0x60,0x16,0xc2,0x69,0x10,0xfb,0x98,0xda,0x01,0xa0,0xab,</w:t>
             </w:r>
           </w:p>
@@ -3944,58 +5076,58 @@
                 <w:sz w:val="16"/>
                 <w:szCs w:val="16"/>
               </w:rPr>
+              <w:t xml:space="preserve">   133 +    0x3c,0x8a,0xdb,0x9e,0x3d,0xb7,0x4d,0x02,0xb4,0x84,0xd5,0x8f,0x73,0x55,0x2a,</w:t>
+            </w:r>
+          </w:p>
+          <w:p>
+            <w:pPr>
+              <w:rPr>
+                <w:rFonts w:ascii="Courier New" w:hAnsi="Courier New" w:cs="Courier New"/>
+                <w:sz w:val="16"/>
+                <w:szCs w:val="16"/>
+              </w:rPr>
+            </w:pPr>
+            <w:r>
+              <w:rPr>
+                <w:rFonts w:ascii="Courier New" w:hAnsi="Courier New" w:cs="Courier New"/>
+                <w:sz w:val="16"/>
+                <w:szCs w:val="16"/>
+              </w:rPr>
+              <w:t xml:space="preserve">   134 +    0x24,0x19,0xaa,0xf2,0x0c,0xf8,0xa8,0x4d,0x23,0x69,0x40,0x0b,0x84,0xa6,0x66,</w:t>
+            </w:r>
+          </w:p>
+          <w:p>
+            <w:pPr>
+              <w:rPr>
+                <w:rFonts w:ascii="Courier New" w:hAnsi="Courier New" w:cs="Courier New"/>
+                <w:sz w:val="16"/>
+                <w:szCs w:val="16"/>
+              </w:rPr>
+            </w:pPr>
+            <w:r>
+              <w:rPr>
+                <w:rFonts w:ascii="Courier New" w:hAnsi="Courier New" w:cs="Courier New"/>
+                <w:sz w:val="16"/>
+                <w:szCs w:val="16"/>
+              </w:rPr>
+              <w:t xml:space="preserve">   135 +    0xee,0x93,0x9c,0x85,0x32,0x02,0x0a,0xee,0x63,0x97,0x92,0x0c,0x3d,0x24,0xd7,</w:t>
+            </w:r>
+          </w:p>
+          <w:p>
+            <w:pPr>
+              <w:rPr>
+                <w:rFonts w:ascii="Courier New" w:hAnsi="Courier New" w:cs="Courier New"/>
+                <w:sz w:val="16"/>
+                <w:szCs w:val="16"/>
+              </w:rPr>
+            </w:pPr>
+            <w:r>
+              <w:rPr>
+                <w:rFonts w:ascii="Courier New" w:hAnsi="Courier New" w:cs="Courier New"/>
+                <w:sz w:val="16"/>
+                <w:szCs w:val="16"/>
+              </w:rPr>
               <w:lastRenderedPageBreak/>
-              <w:t xml:space="preserve">   133 +    0x3c,0x8a,0xdb,0x9e,0x3d,0xb7,0x4d,0x02,0xb4,0x84,0xd5,0x8f,0x73,0x55,0x2a,</w:t>
-            </w:r>
-          </w:p>
-          <w:p>
-            <w:pPr>
-              <w:rPr>
-                <w:rFonts w:ascii="Courier New" w:hAnsi="Courier New" w:cs="Courier New"/>
-                <w:sz w:val="16"/>
-                <w:szCs w:val="16"/>
-              </w:rPr>
-            </w:pPr>
-            <w:r>
-              <w:rPr>
-                <w:rFonts w:ascii="Courier New" w:hAnsi="Courier New" w:cs="Courier New"/>
-                <w:sz w:val="16"/>
-                <w:szCs w:val="16"/>
-              </w:rPr>
-              <w:t xml:space="preserve">   134 +    0x24,0x19,0xaa,0xf2,0x0c,0xf8,0xa8,0x4d,0x23,0x69,0x40,0x0b,0x84,0xa6,0x66,</w:t>
-            </w:r>
-          </w:p>
-          <w:p>
-            <w:pPr>
-              <w:rPr>
-                <w:rFonts w:ascii="Courier New" w:hAnsi="Courier New" w:cs="Courier New"/>
-                <w:sz w:val="16"/>
-                <w:szCs w:val="16"/>
-              </w:rPr>
-            </w:pPr>
-            <w:r>
-              <w:rPr>
-                <w:rFonts w:ascii="Courier New" w:hAnsi="Courier New" w:cs="Courier New"/>
-                <w:sz w:val="16"/>
-                <w:szCs w:val="16"/>
-              </w:rPr>
-              <w:t xml:space="preserve">   135 +    0xee,0x93,0x9c,0x85,0x32,0x02,0x0a,0xee,0x63,0x97,0x92,0x0c,0x3d,0x24,0xd7,</w:t>
-            </w:r>
-          </w:p>
-          <w:p>
-            <w:pPr>
-              <w:rPr>
-                <w:rFonts w:ascii="Courier New" w:hAnsi="Courier New" w:cs="Courier New"/>
-                <w:sz w:val="16"/>
-                <w:szCs w:val="16"/>
-              </w:rPr>
-            </w:pPr>
-            <w:r>
-              <w:rPr>
-                <w:rFonts w:ascii="Courier New" w:hAnsi="Courier New" w:cs="Courier New"/>
-                <w:sz w:val="16"/>
-                <w:szCs w:val="16"/>
-              </w:rPr>
               <w:t xml:space="preserve">   136 +    0x74,0xc2,0xdd,0x26,0x5d,0x8e,0x7a,0x99,0x65,0xa2,0x41,0xcc,0x46,0xc6,0x55,</w:t>
             </w:r>
           </w:p>
@@ -5152,58 +6284,58 @@
                 <w:sz w:val="16"/>
                 <w:szCs w:val="16"/>
               </w:rPr>
+              <w:t xml:space="preserve">   204 -    XCsuDma_Config *csu_config;</w:t>
+            </w:r>
+          </w:p>
+          <w:p>
+            <w:pPr>
+              <w:rPr>
+                <w:rFonts w:ascii="Courier New" w:hAnsi="Courier New" w:cs="Courier New"/>
+                <w:sz w:val="16"/>
+                <w:szCs w:val="16"/>
+              </w:rPr>
+            </w:pPr>
+            <w:r>
+              <w:rPr>
+                <w:rFonts w:ascii="Courier New" w:hAnsi="Courier New" w:cs="Courier New"/>
+                <w:sz w:val="16"/>
+                <w:szCs w:val="16"/>
+              </w:rPr>
+              <w:t xml:space="preserve">   205 -    csu_config = XCsuDma_LookupConfig(XPAR_PSU_CSUDMA_DEVICE_ID);</w:t>
+            </w:r>
+          </w:p>
+          <w:p>
+            <w:pPr>
+              <w:rPr>
+                <w:rFonts w:ascii="Courier New" w:hAnsi="Courier New" w:cs="Courier New"/>
+                <w:sz w:val="16"/>
+                <w:szCs w:val="16"/>
+              </w:rPr>
+            </w:pPr>
+            <w:r>
+              <w:rPr>
+                <w:rFonts w:ascii="Courier New" w:hAnsi="Courier New" w:cs="Courier New"/>
+                <w:sz w:val="16"/>
+                <w:szCs w:val="16"/>
+              </w:rPr>
+              <w:t xml:space="preserve">   206 -    if (csu_config == NULL){</w:t>
+            </w:r>
+          </w:p>
+          <w:p>
+            <w:pPr>
+              <w:rPr>
+                <w:rFonts w:ascii="Courier New" w:hAnsi="Courier New" w:cs="Courier New"/>
+                <w:sz w:val="16"/>
+                <w:szCs w:val="16"/>
+              </w:rPr>
+            </w:pPr>
+            <w:r>
+              <w:rPr>
+                <w:rFonts w:ascii="Courier New" w:hAnsi="Courier New" w:cs="Courier New"/>
+                <w:sz w:val="16"/>
+                <w:szCs w:val="16"/>
+              </w:rPr>
               <w:lastRenderedPageBreak/>
-              <w:t xml:space="preserve">   204 -    XCsuDma_Config *csu_config;</w:t>
-            </w:r>
-          </w:p>
-          <w:p>
-            <w:pPr>
-              <w:rPr>
-                <w:rFonts w:ascii="Courier New" w:hAnsi="Courier New" w:cs="Courier New"/>
-                <w:sz w:val="16"/>
-                <w:szCs w:val="16"/>
-              </w:rPr>
-            </w:pPr>
-            <w:r>
-              <w:rPr>
-                <w:rFonts w:ascii="Courier New" w:hAnsi="Courier New" w:cs="Courier New"/>
-                <w:sz w:val="16"/>
-                <w:szCs w:val="16"/>
-              </w:rPr>
-              <w:t xml:space="preserve">   205 -    csu_config = XCsuDma_LookupConfig(XPAR_PSU_CSUDMA_DEVICE_ID);</w:t>
-            </w:r>
-          </w:p>
-          <w:p>
-            <w:pPr>
-              <w:rPr>
-                <w:rFonts w:ascii="Courier New" w:hAnsi="Courier New" w:cs="Courier New"/>
-                <w:sz w:val="16"/>
-                <w:szCs w:val="16"/>
-              </w:rPr>
-            </w:pPr>
-            <w:r>
-              <w:rPr>
-                <w:rFonts w:ascii="Courier New" w:hAnsi="Courier New" w:cs="Courier New"/>
-                <w:sz w:val="16"/>
-                <w:szCs w:val="16"/>
-              </w:rPr>
-              <w:t xml:space="preserve">   206 -    if (csu_config == NULL){</w:t>
-            </w:r>
-          </w:p>
-          <w:p>
-            <w:pPr>
-              <w:rPr>
-                <w:rFonts w:ascii="Courier New" w:hAnsi="Courier New" w:cs="Courier New"/>
-                <w:sz w:val="16"/>
-                <w:szCs w:val="16"/>
-              </w:rPr>
-            </w:pPr>
-            <w:r>
-              <w:rPr>
-                <w:rFonts w:ascii="Courier New" w:hAnsi="Courier New" w:cs="Courier New"/>
-                <w:sz w:val="16"/>
-                <w:szCs w:val="16"/>
-              </w:rPr>
               <w:t xml:space="preserve">   207 -        XPfw_Printf(DEBUG_ERROR, "PMU: Failed to configure CSU\r\n");</w:t>
             </w:r>
           </w:p>
@@ -6343,58 +7475,58 @@
                 <w:sz w:val="16"/>
                 <w:szCs w:val="16"/>
               </w:rPr>
+              <w:t xml:space="preserve">   274 +    fpga_status = XFpga_Initialize(&amp;XFpgaInstance);</w:t>
+            </w:r>
+          </w:p>
+          <w:p>
+            <w:pPr>
+              <w:rPr>
+                <w:rFonts w:ascii="Courier New" w:hAnsi="Courier New" w:cs="Courier New"/>
+                <w:sz w:val="16"/>
+                <w:szCs w:val="16"/>
+              </w:rPr>
+            </w:pPr>
+            <w:r>
+              <w:rPr>
+                <w:rFonts w:ascii="Courier New" w:hAnsi="Courier New" w:cs="Courier New"/>
+                <w:sz w:val="16"/>
+                <w:szCs w:val="16"/>
+              </w:rPr>
+              <w:t xml:space="preserve">   275 +    if (fpga_status != XST_SUCCESS) {</w:t>
+            </w:r>
+          </w:p>
+          <w:p>
+            <w:pPr>
+              <w:rPr>
+                <w:rFonts w:ascii="Courier New" w:hAnsi="Courier New" w:cs="Courier New"/>
+                <w:sz w:val="16"/>
+                <w:szCs w:val="16"/>
+              </w:rPr>
+            </w:pPr>
+            <w:r>
+              <w:rPr>
+                <w:rFonts w:ascii="Courier New" w:hAnsi="Courier New" w:cs="Courier New"/>
+                <w:sz w:val="16"/>
+                <w:szCs w:val="16"/>
+              </w:rPr>
+              <w:t xml:space="preserve">   276 +         XPfw_Printf(DEBUG_ERROR, "PMU: XFpga Init Failed\r\n");</w:t>
+            </w:r>
+          </w:p>
+          <w:p>
+            <w:pPr>
+              <w:rPr>
+                <w:rFonts w:ascii="Courier New" w:hAnsi="Courier New" w:cs="Courier New"/>
+                <w:sz w:val="16"/>
+                <w:szCs w:val="16"/>
+              </w:rPr>
+            </w:pPr>
+            <w:r>
+              <w:rPr>
+                <w:rFonts w:ascii="Courier New" w:hAnsi="Courier New" w:cs="Courier New"/>
+                <w:sz w:val="16"/>
+                <w:szCs w:val="16"/>
+              </w:rPr>
               <w:lastRenderedPageBreak/>
-              <w:t xml:space="preserve">   274 +    fpga_status = XFpga_Initialize(&amp;XFpgaInstance);</w:t>
-            </w:r>
-          </w:p>
-          <w:p>
-            <w:pPr>
-              <w:rPr>
-                <w:rFonts w:ascii="Courier New" w:hAnsi="Courier New" w:cs="Courier New"/>
-                <w:sz w:val="16"/>
-                <w:szCs w:val="16"/>
-              </w:rPr>
-            </w:pPr>
-            <w:r>
-              <w:rPr>
-                <w:rFonts w:ascii="Courier New" w:hAnsi="Courier New" w:cs="Courier New"/>
-                <w:sz w:val="16"/>
-                <w:szCs w:val="16"/>
-              </w:rPr>
-              <w:t xml:space="preserve">   275 +    if (fpga_status != XST_SUCCESS) {</w:t>
-            </w:r>
-          </w:p>
-          <w:p>
-            <w:pPr>
-              <w:rPr>
-                <w:rFonts w:ascii="Courier New" w:hAnsi="Courier New" w:cs="Courier New"/>
-                <w:sz w:val="16"/>
-                <w:szCs w:val="16"/>
-              </w:rPr>
-            </w:pPr>
-            <w:r>
-              <w:rPr>
-                <w:rFonts w:ascii="Courier New" w:hAnsi="Courier New" w:cs="Courier New"/>
-                <w:sz w:val="16"/>
-                <w:szCs w:val="16"/>
-              </w:rPr>
-              <w:t xml:space="preserve">   276 +         XPfw_Printf(DEBUG_ERROR, "PMU: XFpga Init Failed\r\n");</w:t>
-            </w:r>
-          </w:p>
-          <w:p>
-            <w:pPr>
-              <w:rPr>
-                <w:rFonts w:ascii="Courier New" w:hAnsi="Courier New" w:cs="Courier New"/>
-                <w:sz w:val="16"/>
-                <w:szCs w:val="16"/>
-              </w:rPr>
-            </w:pPr>
-            <w:r>
-              <w:rPr>
-                <w:rFonts w:ascii="Courier New" w:hAnsi="Courier New" w:cs="Courier New"/>
-                <w:sz w:val="16"/>
-                <w:szCs w:val="16"/>
-              </w:rPr>
               <w:t xml:space="preserve">   277 +         return;</w:t>
             </w:r>
           </w:p>
@@ -7534,58 +8666,58 @@
                 <w:sz w:val="16"/>
                 <w:szCs w:val="16"/>
               </w:rPr>
+              <w:t xml:space="preserve">   344      if(cmd == IPI_BITSTREAM_HASH_MASK){</w:t>
+            </w:r>
+          </w:p>
+          <w:p>
+            <w:pPr>
+              <w:rPr>
+                <w:rFonts w:ascii="Courier New" w:hAnsi="Courier New" w:cs="Courier New"/>
+                <w:sz w:val="16"/>
+                <w:szCs w:val="16"/>
+              </w:rPr>
+            </w:pPr>
+            <w:r>
+              <w:rPr>
+                <w:rFonts w:ascii="Courier New" w:hAnsi="Courier New" w:cs="Courier New"/>
+                <w:sz w:val="16"/>
+                <w:szCs w:val="16"/>
+              </w:rPr>
+              <w:t xml:space="preserve">   345 -        //Load bitstream addr and size into global variables</w:t>
+            </w:r>
+          </w:p>
+          <w:p>
+            <w:pPr>
+              <w:rPr>
+                <w:rFonts w:ascii="Courier New" w:hAnsi="Courier New" w:cs="Courier New"/>
+                <w:sz w:val="16"/>
+                <w:szCs w:val="16"/>
+              </w:rPr>
+            </w:pPr>
+            <w:r>
+              <w:rPr>
+                <w:rFonts w:ascii="Courier New" w:hAnsi="Courier New" w:cs="Courier New"/>
+                <w:sz w:val="16"/>
+                <w:szCs w:val="16"/>
+              </w:rPr>
+              <w:t xml:space="preserve">   346 -        memcpy(&amp;bitstream_addr, &amp;payload[2], 4);</w:t>
+            </w:r>
+          </w:p>
+          <w:p>
+            <w:pPr>
+              <w:rPr>
+                <w:rFonts w:ascii="Courier New" w:hAnsi="Courier New" w:cs="Courier New"/>
+                <w:sz w:val="16"/>
+                <w:szCs w:val="16"/>
+              </w:rPr>
+            </w:pPr>
+            <w:r>
+              <w:rPr>
+                <w:rFonts w:ascii="Courier New" w:hAnsi="Courier New" w:cs="Courier New"/>
+                <w:sz w:val="16"/>
+                <w:szCs w:val="16"/>
+              </w:rPr>
               <w:lastRenderedPageBreak/>
-              <w:t xml:space="preserve">   344      if(cmd == IPI_BITSTREAM_HASH_MASK){</w:t>
-            </w:r>
-          </w:p>
-          <w:p>
-            <w:pPr>
-              <w:rPr>
-                <w:rFonts w:ascii="Courier New" w:hAnsi="Courier New" w:cs="Courier New"/>
-                <w:sz w:val="16"/>
-                <w:szCs w:val="16"/>
-              </w:rPr>
-            </w:pPr>
-            <w:r>
-              <w:rPr>
-                <w:rFonts w:ascii="Courier New" w:hAnsi="Courier New" w:cs="Courier New"/>
-                <w:sz w:val="16"/>
-                <w:szCs w:val="16"/>
-              </w:rPr>
-              <w:t xml:space="preserve">   345 -        //Load bitstream addr and size into global variables</w:t>
-            </w:r>
-          </w:p>
-          <w:p>
-            <w:pPr>
-              <w:rPr>
-                <w:rFonts w:ascii="Courier New" w:hAnsi="Courier New" w:cs="Courier New"/>
-                <w:sz w:val="16"/>
-                <w:szCs w:val="16"/>
-              </w:rPr>
-            </w:pPr>
-            <w:r>
-              <w:rPr>
-                <w:rFonts w:ascii="Courier New" w:hAnsi="Courier New" w:cs="Courier New"/>
-                <w:sz w:val="16"/>
-                <w:szCs w:val="16"/>
-              </w:rPr>
-              <w:t xml:space="preserve">   346 -        memcpy(&amp;bitstream_addr, &amp;payload[2], 4);</w:t>
-            </w:r>
-          </w:p>
-          <w:p>
-            <w:pPr>
-              <w:rPr>
-                <w:rFonts w:ascii="Courier New" w:hAnsi="Courier New" w:cs="Courier New"/>
-                <w:sz w:val="16"/>
-                <w:szCs w:val="16"/>
-              </w:rPr>
-            </w:pPr>
-            <w:r>
-              <w:rPr>
-                <w:rFonts w:ascii="Courier New" w:hAnsi="Courier New" w:cs="Courier New"/>
-                <w:sz w:val="16"/>
-                <w:szCs w:val="16"/>
-              </w:rPr>
               <w:t xml:space="preserve">   347 -        memcpy(&amp;bitstream_size, &amp;payload[3], 4);</w:t>
             </w:r>
           </w:p>
@@ -7964,10 +9096,10 @@
       <w:pPr>
         <w:pStyle w:val="Heading3"/>
       </w:pPr>
-      <w:bookmarkStart w:id="3" w:name="_fsbl_main.c_custom_code"/>
-      <w:bookmarkStart w:id="4" w:name="_xfsbl_main.c_major_ShEF"/>
-      <w:bookmarkEnd w:id="3"/>
+      <w:bookmarkStart w:id="4" w:name="_fsbl_main.c_custom_code"/>
+      <w:bookmarkStart w:id="5" w:name="_xfsbl_main.c_major_ShEF"/>
       <w:bookmarkEnd w:id="4"/>
+      <w:bookmarkEnd w:id="5"/>
       <w:r>
         <w:t xml:space="preserve">xfsbl_main.c </w:t>
       </w:r>
@@ -8596,6 +9728,7 @@
                 <w:sz w:val="16"/>
                 <w:szCs w:val="16"/>
               </w:rPr>
+              <w:lastRenderedPageBreak/>
               <w:t>//Write the kernel hash to OCM</w:t>
             </w:r>
           </w:p>
@@ -8954,989 +10087,6 @@
         </w:tc>
       </w:tr>
     </w:tbl>
-    <w:p/>
-    <w:p>
-      <w:pPr>
-        <w:pStyle w:val="Heading1"/>
-      </w:pPr>
-      <w:r>
-        <w:t xml:space="preserve">Gemini says there’s a problem with the pmufw implementation. Here’s its output. </w:t>
-      </w:r>
-    </w:p>
-    <w:p>
-      <w:r>
-        <w:t>First exchange:</w:t>
-      </w:r>
-    </w:p>
-    <w:tbl>
-      <w:tblPr>
-        <w:tblStyle w:val="TableGrid"/>
-        <w:tblW w:w="0" w:type="auto"/>
-        <w:tblLook w:val="04A0" w:firstRow="1" w:lastRow="0" w:firstColumn="1" w:lastColumn="0" w:noHBand="0" w:noVBand="1"/>
-      </w:tblPr>
-      <w:tblGrid>
-        <w:gridCol w:w="9350"/>
-      </w:tblGrid>
-      <w:tr>
-        <w:tc>
-          <w:tcPr>
-            <w:tcW w:w="9350" w:type="dxa"/>
-          </w:tcPr>
-          <w:p>
-            <w:pPr>
-              <w:spacing w:after="160" w:line="278" w:lineRule="auto"/>
-            </w:pPr>
-            <w:r>
-              <w:t>I have analyzed </w:t>
-            </w:r>
-            <w:hyperlink r:id="rId9" w:tooltip="e:\x\shef\vitis\pmufw\src\xpfw_mod_sec.c" w:history="1">
-              <w:r>
-                <w:rPr>
-                  <w:rStyle w:val="Hyperlink"/>
-                </w:rPr>
-                <w:t>xpfw_mod_sec.c</w:t>
-              </w:r>
-            </w:hyperlink>
-            <w:r>
-              <w:t>. It confirms the SPB communicates with </w:t>
-            </w:r>
-            <w:r>
-              <w:rPr>
-                <w:b/>
-                <w:bCs/>
-              </w:rPr>
-              <w:t>RPU 0</w:t>
-            </w:r>
-            <w:r>
-              <w:t> via IPI, expecting commands to load bitstreams or sign certificates.</w:t>
-            </w:r>
-          </w:p>
-          <w:p>
-            <w:pPr>
-              <w:spacing w:after="160" w:line="278" w:lineRule="auto"/>
-            </w:pPr>
-            <w:r>
-              <w:t>Now I will examine the original Security Kernel source code to understand how to port the RPU-side logic to Vitis 2023.2.</w:t>
-            </w:r>
-          </w:p>
-          <w:p>
-            <w:pPr>
-              <w:spacing w:after="160" w:line="278" w:lineRule="auto"/>
-            </w:pPr>
-            <w:r>
-              <w:t>check</w:t>
-            </w:r>
-            <w:r>
-              <w:rPr>
-                <w:b/>
-                <w:bCs/>
-              </w:rPr>
-              <w:t>ReadFile</w:t>
-            </w:r>
-            <w:r>
-              <w:t>...ecurity_kernel.c</w:t>
-            </w:r>
-          </w:p>
-          <w:p>
-            <w:pPr>
-              <w:spacing w:after="160" w:line="278" w:lineRule="auto"/>
-              <w:rPr>
-                <w:i/>
-                <w:iCs/>
-              </w:rPr>
-            </w:pPr>
-            <w:r>
-              <w:t>stat_minus_1</w:t>
-            </w:r>
-            <w:r>
-              <w:rPr>
-                <w:i/>
-                <w:iCs/>
-              </w:rPr>
-              <w:t>Thinking</w:t>
-            </w:r>
-          </w:p>
-          <w:p>
-            <w:pPr>
-              <w:spacing w:after="160" w:line="278" w:lineRule="auto"/>
-            </w:pPr>
-            <w:r>
-              <w:t>I've analyzed </w:t>
-            </w:r>
-            <w:hyperlink r:id="rId10" w:tooltip="e:\x\shef\u96\security_kernel\security_kernel.c" w:history="1">
-              <w:r>
-                <w:rPr>
-                  <w:rStyle w:val="Hyperlink"/>
-                </w:rPr>
-                <w:t>u96/security_kernel/security_kernel.c</w:t>
-              </w:r>
-            </w:hyperlink>
-            <w:r>
-              <w:t>.</w:t>
-            </w:r>
-          </w:p>
-          <w:p>
-            <w:pPr>
-              <w:spacing w:after="160" w:line="278" w:lineRule="auto"/>
-            </w:pPr>
-            <w:r>
-              <w:rPr>
-                <w:b/>
-                <w:bCs/>
-              </w:rPr>
-              <w:t>Key Findings &amp; Migration Strategy:</w:t>
-            </w:r>
-          </w:p>
-          <w:p>
-            <w:pPr>
-              <w:numPr>
-                <w:ilvl w:val="0"/>
-                <w:numId w:val="7"/>
-              </w:numPr>
-              <w:spacing w:after="160" w:line="278" w:lineRule="auto"/>
-            </w:pPr>
-            <w:r>
-              <w:rPr>
-                <w:b/>
-                <w:bCs/>
-              </w:rPr>
-              <w:t>Bitstream Loading Logic Change:</w:t>
-            </w:r>
-            <w:r>
-              <w:t> The original code manually drives the PCAP/CSU-DMA to decrypt and load the bitstream. However, your </w:t>
-            </w:r>
-            <w:r>
-              <w:rPr>
-                <w:b/>
-                <w:bCs/>
-              </w:rPr>
-              <w:t>new PMUFW</w:t>
-            </w:r>
-            <w:r>
-              <w:t> (</w:t>
-            </w:r>
-            <w:hyperlink r:id="rId11" w:tooltip="e:\x\shef\vitis\pmufw\src\xpfw_mod_sec.c" w:history="1">
-              <w:r>
-                <w:rPr>
-                  <w:rStyle w:val="Hyperlink"/>
-                </w:rPr>
-                <w:t>xpfw_mod_sec.c</w:t>
-              </w:r>
-            </w:hyperlink>
-            <w:r>
-              <w:t>) exposes an IPI command to handle this using XFpga.</w:t>
-            </w:r>
-          </w:p>
-          <w:p>
-            <w:pPr>
-              <w:numPr>
-                <w:ilvl w:val="1"/>
-                <w:numId w:val="7"/>
-              </w:numPr>
-              <w:spacing w:after="160" w:line="278" w:lineRule="auto"/>
-            </w:pPr>
-            <w:r>
-              <w:rPr>
-                <w:i/>
-                <w:iCs/>
-              </w:rPr>
-              <w:lastRenderedPageBreak/>
-              <w:t>Implication:</w:t>
-            </w:r>
-            <w:r>
-              <w:t> The new Security Kernel should </w:t>
-            </w:r>
-            <w:r>
-              <w:rPr>
-                <w:b/>
-                <w:bCs/>
-              </w:rPr>
-              <w:t>not</w:t>
-            </w:r>
-            <w:r>
-              <w:t> call program_bitstream (manual PCAP control). Instead, it should trigger the PMU via IPI.</w:t>
-            </w:r>
-          </w:p>
-          <w:p>
-            <w:pPr>
-              <w:numPr>
-                <w:ilvl w:val="0"/>
-                <w:numId w:val="7"/>
-              </w:numPr>
-              <w:spacing w:after="160" w:line="278" w:lineRule="auto"/>
-            </w:pPr>
-            <w:r>
-              <w:rPr>
-                <w:b/>
-                <w:bCs/>
-              </w:rPr>
-              <w:t>Crypto Dependencies:</w:t>
-            </w:r>
-            <w:r>
-              <w:t> The original uses software ed25519 and sha3. We'll need to ensure these libraries are available or ported to the Vitis 2023.2 R5 BSP.</w:t>
-            </w:r>
-          </w:p>
-          <w:p>
-            <w:pPr>
-              <w:spacing w:after="160" w:line="278" w:lineRule="auto"/>
-            </w:pPr>
-            <w:r>
-              <w:t>Now, I will read </w:t>
-            </w:r>
-            <w:hyperlink r:id="rId12" w:tooltip="e:\x\shef\u96\security_kernel\main.c" w:history="1">
-              <w:r>
-                <w:rPr>
-                  <w:rStyle w:val="Hyperlink"/>
-                </w:rPr>
-                <w:t>u96/security_kernel/main.c</w:t>
-              </w:r>
-            </w:hyperlink>
-            <w:r>
-              <w:t> to see how the application initializes and where to inject the new IPI logic.</w:t>
-            </w:r>
-          </w:p>
-          <w:p>
-            <w:pPr>
-              <w:spacing w:after="160" w:line="278" w:lineRule="auto"/>
-            </w:pPr>
-            <w:r>
-              <w:t>check</w:t>
-            </w:r>
-            <w:r>
-              <w:rPr>
-                <w:b/>
-                <w:bCs/>
-              </w:rPr>
-              <w:t>ReadFile</w:t>
-            </w:r>
-            <w:r>
-              <w:t>...ty_kernel\main.c</w:t>
-            </w:r>
-          </w:p>
-          <w:p>
-            <w:pPr>
-              <w:spacing w:after="160" w:line="278" w:lineRule="auto"/>
-              <w:rPr>
-                <w:i/>
-                <w:iCs/>
-              </w:rPr>
-            </w:pPr>
-            <w:r>
-              <w:t>stat_minus_1</w:t>
-            </w:r>
-            <w:r>
-              <w:rPr>
-                <w:i/>
-                <w:iCs/>
-              </w:rPr>
-              <w:t>Thinking</w:t>
-            </w:r>
-          </w:p>
-          <w:p>
-            <w:pPr>
-              <w:spacing w:after="160" w:line="278" w:lineRule="auto"/>
-            </w:pPr>
-            <w:r>
-              <w:t>I have analyzed the </w:t>
-            </w:r>
-            <w:hyperlink r:id="rId13" w:tooltip="e:\x\shef\u96\runtime\main.c" w:history="1">
-              <w:r>
-                <w:rPr>
-                  <w:rStyle w:val="Hyperlink"/>
-                </w:rPr>
-                <w:t>main.c</w:t>
-              </w:r>
-            </w:hyperlink>
-            <w:r>
-              <w:t> and identified the key integration point.</w:t>
-            </w:r>
-          </w:p>
-          <w:p>
-            <w:pPr>
-              <w:spacing w:after="160" w:line="278" w:lineRule="auto"/>
-            </w:pPr>
-            <w:r>
-              <w:rPr>
-                <w:b/>
-                <w:bCs/>
-              </w:rPr>
-              <w:t>The Migration Task:</w:t>
-            </w:r>
-            <w:r>
-              <w:t> The original program_bitstream function in </w:t>
-            </w:r>
-            <w:hyperlink r:id="rId14" w:tooltip="e:\x\shef\u96\runtime\main.c" w:history="1">
-              <w:r>
-                <w:rPr>
-                  <w:rStyle w:val="Hyperlink"/>
-                </w:rPr>
-                <w:t>main.c</w:t>
-              </w:r>
-            </w:hyperlink>
-            <w:r>
-              <w:t> manually drives the hardware (PCAP) to load the bitstream. This is incompatible with your new SPB implementation. We must replace this logic to instead send the IPI_BITSTREAM_HASH_MASK command to the PMU, passing the address and size of the bitstream.</w:t>
-            </w:r>
-          </w:p>
-          <w:p>
-            <w:pPr>
-              <w:spacing w:after="160" w:line="278" w:lineRule="auto"/>
-            </w:pPr>
-            <w:r>
-              <w:rPr>
-                <w:b/>
-                <w:bCs/>
-              </w:rPr>
-              <w:t>Plan:</w:t>
-            </w:r>
-          </w:p>
-          <w:p>
-            <w:pPr>
-              <w:numPr>
-                <w:ilvl w:val="0"/>
-                <w:numId w:val="8"/>
-              </w:numPr>
-              <w:spacing w:after="160" w:line="278" w:lineRule="auto"/>
-            </w:pPr>
-            <w:r>
-              <w:rPr>
-                <w:b/>
-                <w:bCs/>
-              </w:rPr>
-              <w:t>Analyze IPI Helper:</w:t>
-            </w:r>
-            <w:r>
-              <w:t> I will read </w:t>
-            </w:r>
-            <w:hyperlink r:id="rId15" w:tooltip="e:\x\shef\u96\security_kernel\ipi.c" w:history="1">
-              <w:r>
-                <w:rPr>
-                  <w:rStyle w:val="Hyperlink"/>
-                </w:rPr>
-                <w:t>u96/security_kernel/ipi.c</w:t>
-              </w:r>
-            </w:hyperlink>
-            <w:r>
-              <w:t> to see how the IPI implementation works and if it can be reused to send the bitstream command.</w:t>
-            </w:r>
-          </w:p>
-          <w:p>
-            <w:pPr>
-              <w:numPr>
-                <w:ilvl w:val="0"/>
-                <w:numId w:val="8"/>
-              </w:numPr>
-              <w:spacing w:after="160" w:line="278" w:lineRule="auto"/>
-            </w:pPr>
-            <w:r>
-              <w:rPr>
-                <w:b/>
-                <w:bCs/>
-              </w:rPr>
-              <w:t>Create Security Kernel:</w:t>
-            </w:r>
-            <w:r>
-              <w:t> I will then begin scaffolding the new vitis/security_kernel project, porting the code and replacing the bitstream loading logic.</w:t>
-            </w:r>
-          </w:p>
-          <w:p>
-            <w:pPr>
-              <w:spacing w:after="160" w:line="278" w:lineRule="auto"/>
-            </w:pPr>
-            <w:r>
-              <w:t>I will start by reading </w:t>
-            </w:r>
-            <w:hyperlink r:id="rId16" w:tooltip="e:\x\shef\u96\security_kernel\ipi.c" w:history="1">
-              <w:r>
-                <w:rPr>
-                  <w:rStyle w:val="Hyperlink"/>
-                </w:rPr>
-                <w:t>u96/security_kernel/ipi.c</w:t>
-              </w:r>
-            </w:hyperlink>
-            <w:r>
-              <w:t> and </w:t>
-            </w:r>
-            <w:hyperlink r:id="rId17" w:tooltip="e:\x\shef\u96\security_kernel\ipi.h" w:history="1">
-              <w:r>
-                <w:rPr>
-                  <w:rStyle w:val="Hyperlink"/>
-                </w:rPr>
-                <w:t>u96/security_kernel/ipi.h</w:t>
-              </w:r>
-            </w:hyperlink>
-            <w:r>
-              <w:t>.</w:t>
-            </w:r>
-          </w:p>
-          <w:p>
-            <w:pPr>
-              <w:spacing w:after="160" w:line="278" w:lineRule="auto"/>
-            </w:pPr>
-            <w:r>
-              <w:t>check</w:t>
-            </w:r>
-            <w:r>
-              <w:rPr>
-                <w:b/>
-                <w:bCs/>
-              </w:rPr>
-              <w:t>ReadFile</w:t>
-            </w:r>
-            <w:r>
-              <w:t>...ity_kernel\ipi.c</w:t>
-            </w:r>
-          </w:p>
-          <w:p>
-            <w:pPr>
-              <w:spacing w:after="160" w:line="278" w:lineRule="auto"/>
-              <w:rPr>
-                <w:i/>
-                <w:iCs/>
-              </w:rPr>
-            </w:pPr>
-            <w:r>
-              <w:t>stat_minus_1</w:t>
-            </w:r>
-            <w:r>
-              <w:rPr>
-                <w:i/>
-                <w:iCs/>
-              </w:rPr>
-              <w:t>Thinking</w:t>
-            </w:r>
-          </w:p>
-          <w:p>
-            <w:pPr>
-              <w:spacing w:after="160" w:line="278" w:lineRule="auto"/>
-            </w:pPr>
-            <w:r>
-              <w:t>I have analyzed </w:t>
-            </w:r>
-            <w:hyperlink r:id="rId18" w:tooltip="e:\x\shef\u96\security_kernel\ipi.c" w:history="1">
-              <w:r>
-                <w:rPr>
-                  <w:rStyle w:val="Hyperlink"/>
-                </w:rPr>
-                <w:t>ipi.c</w:t>
-              </w:r>
-            </w:hyperlink>
-            <w:r>
-              <w:t> and found a commented-out function send_load_bitstream_pmu that perfectly matches the IPI interface defined in your PMUFW.</w:t>
-            </w:r>
-          </w:p>
-          <w:p>
-            <w:pPr>
-              <w:spacing w:after="160" w:line="278" w:lineRule="auto"/>
-            </w:pPr>
-            <w:r>
-              <w:rPr>
-                <w:b/>
-                <w:bCs/>
-              </w:rPr>
-              <w:t>The Migration Plan:</w:t>
-            </w:r>
-          </w:p>
-          <w:p>
-            <w:pPr>
-              <w:numPr>
-                <w:ilvl w:val="0"/>
-                <w:numId w:val="9"/>
-              </w:numPr>
-              <w:spacing w:after="160" w:line="278" w:lineRule="auto"/>
-            </w:pPr>
-            <w:r>
-              <w:rPr>
-                <w:b/>
-                <w:bCs/>
-              </w:rPr>
-              <w:t>IPI Communication:</w:t>
-            </w:r>
-            <w:r>
-              <w:t> I will restore send_load_bitstream_pmu in </w:t>
-            </w:r>
-            <w:hyperlink r:id="rId19" w:tooltip="e:\x\shef\u96\security_kernel\ipi.c" w:history="1">
-              <w:r>
-                <w:rPr>
-                  <w:rStyle w:val="Hyperlink"/>
-                </w:rPr>
-                <w:t>ipi.c</w:t>
-              </w:r>
-            </w:hyperlink>
-            <w:r>
-              <w:t>.</w:t>
-            </w:r>
-          </w:p>
-          <w:p>
-            <w:pPr>
-              <w:numPr>
-                <w:ilvl w:val="0"/>
-                <w:numId w:val="9"/>
-              </w:numPr>
-              <w:spacing w:after="160" w:line="278" w:lineRule="auto"/>
-            </w:pPr>
-            <w:r>
-              <w:rPr>
-                <w:b/>
-                <w:bCs/>
-              </w:rPr>
-              <w:lastRenderedPageBreak/>
-              <w:t>Logic Update:</w:t>
-            </w:r>
-            <w:r>
-              <w:t> In </w:t>
-            </w:r>
-            <w:hyperlink r:id="rId20" w:tooltip="e:\x\shef\u96\runtime\main.c" w:history="1">
-              <w:r>
-                <w:rPr>
-                  <w:rStyle w:val="Hyperlink"/>
-                </w:rPr>
-                <w:t>main.c</w:t>
-              </w:r>
-            </w:hyperlink>
-            <w:r>
-              <w:t>, I will replace the manual program_bitstream call (which drove PCAP directly) with send_load_bitstream_pmu.</w:t>
-            </w:r>
-          </w:p>
-          <w:p>
-            <w:pPr>
-              <w:numPr>
-                <w:ilvl w:val="0"/>
-                <w:numId w:val="9"/>
-              </w:numPr>
-              <w:spacing w:after="160" w:line="278" w:lineRule="auto"/>
-            </w:pPr>
-            <w:r>
-              <w:rPr>
-                <w:b/>
-                <w:bCs/>
-              </w:rPr>
-              <w:t>Security Note:</w:t>
-            </w:r>
-            <w:r>
-              <w:t> Your current PMUFW (</w:t>
-            </w:r>
-            <w:hyperlink r:id="rId21" w:tooltip="e:\x\shef\vitis\pmufw\src\xpfw_mod_sec.c" w:history="1">
-              <w:r>
-                <w:rPr>
-                  <w:rStyle w:val="Hyperlink"/>
-                </w:rPr>
-                <w:t>xpfw_mod_sec.c</w:t>
-              </w:r>
-            </w:hyperlink>
-            <w:r>
-              <w:t>) loads the bitstream assuming no external key (KeyAddr=0). This suggests for this stage of the port, we might be loading unencrypted bitstreams or relying on device keys. The original ShEF logic of "decrypting chunks in R5 and feeding PCAP" is being replaced by "Ask PMU to load via XilFPGA".</w:t>
-            </w:r>
-          </w:p>
-          <w:p>
-            <w:pPr>
-              <w:spacing w:after="160" w:line="278" w:lineRule="auto"/>
-            </w:pPr>
-            <w:r>
-              <w:t>I will now create the vitis/security_kernel/src directory and begin populating the ported source files.</w:t>
-            </w:r>
-          </w:p>
-          <w:p>
-            <w:pPr>
-              <w:spacing w:after="160" w:line="278" w:lineRule="auto"/>
-            </w:pPr>
-            <w:r>
-              <w:t>close</w:t>
-            </w:r>
-            <w:r>
-              <w:rPr>
-                <w:b/>
-                <w:bCs/>
-              </w:rPr>
-              <w:t>Shell</w:t>
-            </w:r>
-            <w:r>
-              <w:t>run_shell_command</w:t>
-            </w:r>
-          </w:p>
-          <w:p>
-            <w:pPr>
-              <w:spacing w:after="160" w:line="278" w:lineRule="auto"/>
-              <w:rPr>
-                <w:i/>
-                <w:iCs/>
-              </w:rPr>
-            </w:pPr>
-            <w:r>
-              <w:t>stat_minus_1</w:t>
-            </w:r>
-            <w:r>
-              <w:rPr>
-                <w:i/>
-                <w:iCs/>
-              </w:rPr>
-              <w:t>Thinking</w:t>
-            </w:r>
-          </w:p>
-          <w:p>
-            <w:pPr>
-              <w:spacing w:after="160" w:line="278" w:lineRule="auto"/>
-            </w:pPr>
-            <w:r>
-              <w:t>I will start by creating the </w:t>
-            </w:r>
-            <w:hyperlink r:id="rId22" w:tooltip="e:\x\shef\vitis\pmufw\src\ipi.h" w:history="1">
-              <w:r>
-                <w:rPr>
-                  <w:rStyle w:val="Hyperlink"/>
-                </w:rPr>
-                <w:t>ipi.h</w:t>
-              </w:r>
-            </w:hyperlink>
-            <w:r>
-              <w:t> header file in the new vitis/security_kernel/src directory. This file defines the IPI interface constants and function prototypes.</w:t>
-            </w:r>
-          </w:p>
-          <w:p>
-            <w:pPr>
-              <w:spacing w:after="160" w:line="278" w:lineRule="auto"/>
-            </w:pPr>
-            <w:r>
-              <w:t>help</w:t>
-            </w:r>
-            <w:r>
-              <w:rPr>
-                <w:b/>
-                <w:bCs/>
-              </w:rPr>
-              <w:t>WriteFile</w:t>
-            </w:r>
-            <w:r>
-              <w:t>ipi.h -0, +43</w:t>
-            </w:r>
-          </w:p>
-          <w:p>
-            <w:pPr>
-              <w:spacing w:after="160" w:line="278" w:lineRule="auto"/>
-            </w:pPr>
-            <w:r>
-              <w:t>#ifndef SRC_IPI_H_</w:t>
-            </w:r>
-          </w:p>
-          <w:p>
-            <w:pPr>
-              <w:spacing w:after="160" w:line="278" w:lineRule="auto"/>
-            </w:pPr>
-            <w:r>
-              <w:t>#define SRC_IPI_H_</w:t>
-            </w:r>
-          </w:p>
-          <w:p>
-            <w:pPr>
-              <w:spacing w:after="160" w:line="278" w:lineRule="auto"/>
-            </w:pPr>
-          </w:p>
-          <w:p>
-            <w:pPr>
-              <w:spacing w:after="160" w:line="278" w:lineRule="auto"/>
-            </w:pPr>
-            <w:r>
-              <w:t>#include "xipipsu.h"</w:t>
-            </w:r>
-          </w:p>
-          <w:p>
-            <w:pPr>
-              <w:spacing w:after="160" w:line="278" w:lineRule="auto"/>
-            </w:pPr>
-            <w:r>
-              <w:t>#include "xscugic.h"</w:t>
-            </w:r>
-          </w:p>
-          <w:p>
-            <w:pPr>
-              <w:spacing w:after="160" w:line="278" w:lineRule="auto"/>
-            </w:pPr>
-            <w:r>
-              <w:t>Show full code block</w:t>
-            </w:r>
-          </w:p>
-          <w:p>
-            <w:pPr>
-              <w:spacing w:after="160" w:line="278" w:lineRule="auto"/>
-            </w:pPr>
-            <w:r>
-              <w:t>Caution: Tools can potentially perform harmful actions to your code and environment.</w:t>
-            </w:r>
-            <w:hyperlink r:id="rId23" w:anchor="use-agent-mode" w:history="1">
-              <w:r>
-                <w:rPr>
-                  <w:rStyle w:val="Hyperlink"/>
-                </w:rPr>
-                <w:t>Learn more</w:t>
-              </w:r>
-            </w:hyperlink>
-          </w:p>
-          <w:p>
-            <w:pPr>
-              <w:spacing w:after="160" w:line="278" w:lineRule="auto"/>
-            </w:pPr>
-            <w:r>
-              <w:t>Generated by Gemini gemini-3-pro-preview</w:t>
-            </w:r>
-          </w:p>
-          <w:p/>
-        </w:tc>
-      </w:tr>
-    </w:tbl>
-    <w:p/>
-    <w:p>
-      <w:r>
-        <w:t>Followup:</w:t>
-      </w:r>
-    </w:p>
-    <w:tbl>
-      <w:tblPr>
-        <w:tblStyle w:val="TableGrid"/>
-        <w:tblW w:w="0" w:type="auto"/>
-        <w:tblLook w:val="04A0" w:firstRow="1" w:lastRow="0" w:firstColumn="1" w:lastColumn="0" w:noHBand="0" w:noVBand="1"/>
-      </w:tblPr>
-      <w:tblGrid>
-        <w:gridCol w:w="9350"/>
-      </w:tblGrid>
-      <w:tr>
-        <w:tc>
-          <w:tcPr>
-            <w:tcW w:w="9350" w:type="dxa"/>
-          </w:tcPr>
-          <w:p>
-            <w:pPr>
-              <w:spacing w:after="160" w:line="278" w:lineRule="auto"/>
-            </w:pPr>
-            <w:r>
-              <w:t>Shawn Feezer</w:t>
-            </w:r>
-          </w:p>
-          <w:p>
-            <w:pPr>
-              <w:spacing w:after="160" w:line="278" w:lineRule="auto"/>
-            </w:pPr>
-            <w:r>
-              <w:t xml:space="preserve">I want an explanation here, not coding suggestions: When we orginally worked together to implement the changes to the pmufw, you had me swap out a function to be </w:t>
-            </w:r>
-            <w:r>
-              <w:lastRenderedPageBreak/>
-              <w:t>compatible with vitis 2023. that's where we moved away from the PCAP control. was maintaining that process not possible in 2023.2?</w:t>
-            </w:r>
-          </w:p>
-          <w:p>
-            <w:pPr>
-              <w:spacing w:after="160" w:line="278" w:lineRule="auto"/>
-            </w:pPr>
-            <w:r>
-              <w:rPr>
-                <w:noProof/>
-              </w:rPr>
-              <mc:AlternateContent>
-                <mc:Choice Requires="wps">
-                  <w:drawing>
-                    <wp:inline distT="0" distB="0" distL="0" distR="0" wp14:anchorId="5B51A1BE" wp14:editId="0533B73C">
-                      <wp:extent cx="304800" cy="304800"/>
-                      <wp:effectExtent l="0" t="0" r="0" b="0"/>
-                      <wp:docPr id="2123164383" name="Rectangle 3"/>
-                      <wp:cNvGraphicFramePr>
-                        <a:graphicFrameLocks xmlns:a="http://schemas.openxmlformats.org/drawingml/2006/main" noChangeAspect="1"/>
-                      </wp:cNvGraphicFramePr>
-                      <a:graphic xmlns:a="http://schemas.openxmlformats.org/drawingml/2006/main">
-                        <a:graphicData uri="http://schemas.microsoft.com/office/word/2010/wordprocessingShape">
-                          <wps:wsp>
-                            <wps:cNvSpPr>
-                              <a:spLocks noChangeAspect="1" noChangeArrowheads="1"/>
-                            </wps:cNvSpPr>
-                            <wps:spPr bwMode="auto">
-                              <a:xfrm>
-                                <a:off x="0" y="0"/>
-                                <a:ext cx="304800" cy="304800"/>
-                              </a:xfrm>
-                              <a:prstGeom prst="rect">
-                                <a:avLst/>
-                              </a:prstGeom>
-                              <a:noFill/>
-                              <a:ln>
-                                <a:noFill/>
-                              </a:ln>
-                              <a:extLst>
-                                <a:ext uri="{909E8E84-426E-40DD-AFC4-6F175D3DCCD1}">
-                                  <a14:hiddenFill xmlns:a14="http://schemas.microsoft.com/office/drawing/2010/main">
-                                    <a:solidFill>
-                                      <a:srgbClr val="FFFFFF"/>
-                                    </a:solidFill>
-                                  </a14:hiddenFill>
-                                </a:ext>
-                                <a:ext uri="{91240B29-F687-4F45-9708-019B960494DF}">
-                                  <a14:hiddenLine xmlns:a14="http://schemas.microsoft.com/office/drawing/2010/main" w="9525">
-                                    <a:solidFill>
-                                      <a:srgbClr val="000000"/>
-                                    </a:solidFill>
-                                    <a:miter lim="800000"/>
-                                    <a:headEnd/>
-                                    <a:tailEnd/>
-                                  </a14:hiddenLine>
-                                </a:ext>
-                              </a:extLst>
-                            </wps:spPr>
-                            <wps:bodyPr rot="0" vert="horz" wrap="square" lIns="91440" tIns="45720" rIns="91440" bIns="45720" anchor="t" anchorCtr="0" upright="1">
-                              <a:noAutofit/>
-                            </wps:bodyPr>
-                          </wps:wsp>
-                        </a:graphicData>
-                      </a:graphic>
-                    </wp:inline>
-                  </w:drawing>
-                </mc:Choice>
-                <mc:Fallback>
-                  <w:pict>
-                    <v:rect w14:anchorId="6DA9B0C8" id="Rectangle 3" o:spid="_x0000_s1026" style="width:24pt;height:24pt;visibility:visible;mso-wrap-style:square;mso-left-percent:-10001;mso-top-percent:-10001;mso-position-horizontal:absolute;mso-position-horizontal-relative:char;mso-position-vertical:absolute;mso-position-vertical-relative:line;mso-left-percent:-10001;mso-top-percent:-10001;v-text-anchor:top" o:gfxdata="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" filled="f" stroked="f">
-                      <o:lock v:ext="edit" aspectratio="t"/>
-                      <w10:anchorlock/>
-                    </v:rect>
-                  </w:pict>
-                </mc:Fallback>
-              </mc:AlternateContent>
-            </w:r>
-          </w:p>
-          <w:p>
-            <w:pPr>
-              <w:spacing w:after="160" w:line="278" w:lineRule="auto"/>
-            </w:pPr>
-            <w:r>
-              <w:t>Gemini</w:t>
-            </w:r>
-          </w:p>
-          <w:p>
-            <w:pPr>
-              <w:spacing w:after="160" w:line="278" w:lineRule="auto"/>
-            </w:pPr>
-            <w:r>
-              <w:t>Responding with gemini-3-pro</w:t>
-            </w:r>
-          </w:p>
-          <w:p>
-            <w:pPr>
-              <w:spacing w:after="160" w:line="278" w:lineRule="auto"/>
-            </w:pPr>
-            <w:r>
-              <w:t>The shift away from direct PCAP control in Vitis 2023.2 was likely driven by significant changes in the underlying Xilinx libraries and hardware abstraction layers.</w:t>
-            </w:r>
-          </w:p>
-          <w:p>
-            <w:pPr>
-              <w:spacing w:after="160" w:line="278" w:lineRule="auto"/>
-            </w:pPr>
-            <w:r>
-              <w:t>In older versions (like 2019.2), the xilfpga library and PCAP drivers were often more loosely coupled, allowing developers to manually drive the PCAP interface (via XCsuDma and direct register writes) from the R5 or PMU with relative ease.</w:t>
-            </w:r>
-          </w:p>
-          <w:p>
-            <w:pPr>
-              <w:spacing w:after="160" w:line="278" w:lineRule="auto"/>
-            </w:pPr>
-            <w:r>
-              <w:t>However, in Vitis 2023.2 (and generally post-2020.1):</w:t>
-            </w:r>
-          </w:p>
-          <w:p>
-            <w:pPr>
-              <w:numPr>
-                <w:ilvl w:val="0"/>
-                <w:numId w:val="10"/>
-              </w:numPr>
-              <w:spacing w:after="160" w:line="278" w:lineRule="auto"/>
-            </w:pPr>
-            <w:r>
-              <w:rPr>
-                <w:b/>
-                <w:bCs/>
-              </w:rPr>
-              <w:t>Library Consolidation:</w:t>
-            </w:r>
-            <w:r>
-              <w:t> Xilinx has heavily consolidated bitstream management into the XFpga library. This library now manages the state of the configuration logic (PCAP/ICAP) more strictly.</w:t>
-            </w:r>
-          </w:p>
-          <w:p>
-            <w:pPr>
-              <w:numPr>
-                <w:ilvl w:val="0"/>
-                <w:numId w:val="10"/>
-              </w:numPr>
-              <w:spacing w:after="160" w:line="278" w:lineRule="auto"/>
-            </w:pPr>
-            <w:r>
-              <w:rPr>
-                <w:b/>
-                <w:bCs/>
-              </w:rPr>
-              <w:t>State Management conflicts:</w:t>
-            </w:r>
-            <w:r>
-              <w:t> If you try to manually drive the PCAP registers while the PMUFW or other platform management components (which use XFpga internally) are running, you risk race conditions or putting the configuration logic into an undefined state.</w:t>
-            </w:r>
-          </w:p>
-          <w:p>
-            <w:pPr>
-              <w:numPr>
-                <w:ilvl w:val="0"/>
-                <w:numId w:val="10"/>
-              </w:numPr>
-              <w:spacing w:after="160" w:line="278" w:lineRule="auto"/>
-            </w:pPr>
-            <w:r>
-              <w:rPr>
-                <w:b/>
-                <w:bCs/>
-              </w:rPr>
-              <w:t>Abstraction &amp; Maintenance:</w:t>
-            </w:r>
-            <w:r>
-              <w:t> The XFpga API abstracts away device-specific sequences (like the specific reset and power-up sequences you saw in the old code). Using the official API ensures that if the underlying hardware initialization sequence changes (which it often does between silicon revisions or tool versions), your code remains compatible.</w:t>
-            </w:r>
-          </w:p>
-          <w:p>
-            <w:pPr>
-              <w:spacing w:after="160" w:line="278" w:lineRule="auto"/>
-            </w:pPr>
-            <w:r>
-              <w:t>So, while </w:t>
-            </w:r>
-            <w:r>
-              <w:rPr>
-                <w:i/>
-                <w:iCs/>
-              </w:rPr>
-              <w:t>technically</w:t>
-            </w:r>
-            <w:r>
-              <w:t> you could probably still force-feed the PCAP registers if you completely bypassed the standard libraries, it would be fighting against the platform. Moving to XFpga_BitStream_Load is the "correct" and maintainable path for 2023.2, even if it feels like giving up some low-level control.</w:t>
-            </w:r>
-          </w:p>
-          <w:p>
-            <w:pPr>
-              <w:rPr>
-                <w:vanish/>
-              </w:rPr>
-            </w:pPr>
-          </w:p>
-        </w:tc>
-      </w:tr>
-    </w:tbl>
-    <w:p>
-      <w:pPr>
-        <w:rPr>
-          <w:vanish/>
-        </w:rPr>
-      </w:pPr>
-      <w:r>
-        <w:rPr>
-          <w:vanish/>
-        </w:rPr>
-        <w:lastRenderedPageBreak/>
-        <w:t>Top of Form</w:t>
-      </w:r>
-    </w:p>
     <w:p/>
     <w:sectPr>
       <w:pgSz w:w="12240" w:h="15840"/>
@@ -9966,30 +10116,138 @@
       </w:r>
     </w:p>
   </w:comment>
+  <w:comment w:id="1" w:author="Shawn Feezer" w:date="2026-01-02T18:43:00Z" w:initials="SF">
+    <w:p>
+      <w:pPr>
+        <w:pStyle w:val="CommentText"/>
+      </w:pPr>
+      <w:r>
+        <w:rPr>
+          <w:rStyle w:val="CommentReference"/>
+        </w:rPr>
+        <w:annotationRef/>
+      </w:r>
+      <w:r>
+        <w:t>note</w:t>
+      </w:r>
+    </w:p>
+  </w:comment>
 </w:comments>
 </file>
 
 <file path=word/commentsExtended.xml><?xml version="1.0" encoding="utf-8"?>
 <w15:commentsEx xmlns:wpc="http://schemas.microsoft.com/office/word/2010/wordprocessingCanvas" xmlns:cx="http://schemas.microsoft.com/office/drawing/2014/chartex" xmlns:cx1="http://schemas.microsoft.com/office/drawing/2015/9/8/chartex" xmlns:cx2="http://schemas.microsoft.com/office/drawing/2015/10/21/chartex" xmlns:cx3="http://schemas.microsoft.com/office/drawing/2016/5/9/chartex" xmlns:cx4="http://schemas.microsoft.com/office/drawing/2016/5/10/chartex" xmlns:cx5="http://schemas.microsoft.com/office/drawing/2016/5/11/chartex" xmlns:cx6="http://schemas.microsoft.com/office/drawing/2016/5/12/chartex" xmlns:cx7="http://schemas.microsoft.com/office/drawing/2016/5/13/chartex" xmlns:cx8="http://schemas.microsoft.com/office/drawing/2016/5/14/chartex" xmlns:mc="http://schemas.openxmlformats.org/markup-compatibility/2006" xmlns:aink="http://schemas.microsoft.com/office/drawing/2016/ink" xmlns:am3d="http://schemas.microsoft.com/office/drawing/2017/model3d" xmlns:o="urn:schemas-microsoft-com:office:office" xmlns:oel="http://schemas.microsoft.com/office/2019/extlst" xmlns:r="http://schemas.openxmlformats.org/officeDocument/2006/relationships" xmlns:m="http://schemas.openxmlformats.org/officeDocument/2006/math" xmlns:v="urn:schemas-microsoft-com:vml" xmlns:wp14="http://schemas.microsoft.com/office/word/2010/wordprocessingDrawing" xmlns:wp="http://schemas.openxmlformats.org/drawingml/2006/wordprocessingDrawing" xmlns:w10="urn:schemas-microsoft-com:office:word" xmlns:w="http://schemas.openxmlformats.org/wordprocessingml/2006/main" xmlns:w14="http://schemas.microsoft.com/office/word/2010/wordml" xmlns:w15="http://schemas.microsoft.com/office/word/2012/wordml" xmlns:w16cex="http://schemas.microsoft.com/office/word/2018/wordml/cex" xmlns:w16cid="http://schemas.microsoft.com/office/word/2016/wordml/cid" xmlns:w16="http://schemas.microsoft.com/office/word/2018/wordml" xmlns:w16du="http://schemas.microsoft.com/office/word/2023/wordml/word16du" xmlns:w16sdtdh="http://schemas.microsoft.com/office/word/2020/wordml/sdtdatahash" xmlns:w16sdtfl="http://schemas.microsoft.com/office/word/2024/wordml/sdtformatlock" xmlns:w16se="http://schemas.microsoft.com/office/word/2015/wordml/symex" xmlns:wpg="http://schemas.microsoft.com/office/word/2010/wordprocessingGroup" xmlns:wpi="http://schemas.microsoft.com/office/word/2010/wordprocessingInk" xmlns:wne="http://schemas.microsoft.com/office/word/2006/wordml" xmlns:wps="http://schemas.microsoft.com/office/word/2010/wordprocessingShape" mc:Ignorable="w14 w15 w16se w16cid w16 w16cex w16sdtdh w16sdtfl w16du wp14">
   <w15:commentEx w15:paraId="1AAEA307" w15:done="0"/>
+  <w15:commentEx w15:paraId="49CC5F95" w15:done="0"/>
 </w15:commentsEx>
 </file>
 
 <file path=word/commentsExtensible.xml><?xml version="1.0" encoding="utf-8"?>
 <w16cex:commentsExtensible xmlns:wpc="http://schemas.microsoft.com/office/word/2010/wordprocessingCanvas" xmlns:cx="http://schemas.microsoft.com/office/drawing/2014/chartex" xmlns:cx1="http://schemas.microsoft.com/office/drawing/2015/9/8/chartex" xmlns:cx2="http://schemas.microsoft.com/office/drawing/2015/10/21/chartex" xmlns:cx3="http://schemas.microsoft.com/office/drawing/2016/5/9/chartex" xmlns:cx4="http://schemas.microsoft.com/office/drawing/2016/5/10/chartex" xmlns:cx5="http://schemas.microsoft.com/office/drawing/2016/5/11/chartex" xmlns:cx6="http://schemas.microsoft.com/office/drawing/2016/5/12/chartex" xmlns:cx7="http://schemas.microsoft.com/office/drawing/2016/5/13/chartex" xmlns:cx8="http://schemas.microsoft.com/office/drawing/2016/5/14/chartex" xmlns:cr="http://schemas.microsoft.com/office/comments/2020/reactions" xmlns:mc="http://schemas.openxmlformats.org/markup-compatibility/2006" xmlns:aink="http://schemas.microsoft.com/office/drawing/2016/ink" xmlns:am3d="http://schemas.microsoft.com/office/drawing/2017/model3d" xmlns:o="urn:schemas-microsoft-com:office:office" xmlns:oel="http://schemas.microsoft.com/office/2019/extlst" xmlns:r="http://schemas.openxmlformats.org/officeDocument/2006/relationships" xmlns:m="http://schemas.openxmlformats.org/officeDocument/2006/math" xmlns:v="urn:schemas-microsoft-com:vml" xmlns:wp14="http://schemas.microsoft.com/office/word/2010/wordprocessingDrawing" xmlns:wp="http://schemas.openxmlformats.org/drawingml/2006/wordprocessingDrawing" xmlns:w10="urn:schemas-microsoft-com:office:word" xmlns:w="http://schemas.openxmlformats.org/wordprocessingml/2006/main" xmlns:w14="http://schemas.microsoft.com/office/word/2010/wordml" xmlns:w15="http://schemas.microsoft.com/office/word/2012/wordml" xmlns:w16cex="http://schemas.microsoft.com/office/word/2018/wordml/cex" xmlns:w16cid="http://schemas.microsoft.com/office/word/2016/wordml/cid" xmlns:w16="http://schemas.microsoft.com/office/word/2018/wordml" xmlns:w16du="http://schemas.microsoft.com/office/word/2023/wordml/word16du" xmlns:w16sdtdh="http://schemas.microsoft.com/office/word/2020/wordml/sdtdatahash" xmlns:w16sdtfl="http://schemas.microsoft.com/office/word/2024/wordml/sdtformatlock" xmlns:w16se="http://schemas.microsoft.com/office/word/2015/wordml/symex" xmlns:wpg="http://schemas.microsoft.com/office/word/2010/wordprocessingGroup" xmlns:wpi="http://schemas.microsoft.com/office/word/2010/wordprocessingInk" xmlns:wne="http://schemas.microsoft.com/office/word/2006/wordml" xmlns:wps="http://schemas.microsoft.com/office/word/2010/wordprocessingShape" mc:Ignorable="w14 w15 w16se w16cid w16 w16cex w16sdtdh w16sdtfl cr w16du wp14">
   <w16cex:commentExtensible w16cex:durableId="43A76EAA" w16cex:dateUtc="2025-12-31T17:56:00Z"/>
+  <w16cex:commentExtensible w16cex:durableId="50D5D188" w16cex:dateUtc="2026-01-03T02:43:00Z"/>
 </w16cex:commentsExtensible>
 </file>
 
 <file path=word/commentsIds.xml><?xml version="1.0" encoding="utf-8"?>
 <w16cid:commentsIds xmlns:wpc="http://schemas.microsoft.com/office/word/2010/wordprocessingCanvas" xmlns:cx="http://schemas.microsoft.com/office/drawing/2014/chartex" xmlns:cx1="http://schemas.microsoft.com/office/drawing/2015/9/8/chartex" xmlns:cx2="http://schemas.microsoft.com/office/drawing/2015/10/21/chartex" xmlns:cx3="http://schemas.microsoft.com/office/drawing/2016/5/9/chartex" xmlns:cx4="http://schemas.microsoft.com/office/drawing/2016/5/10/chartex" xmlns:cx5="http://schemas.microsoft.com/office/drawing/2016/5/11/chartex" xmlns:cx6="http://schemas.microsoft.com/office/drawing/2016/5/12/chartex" xmlns:cx7="http://schemas.microsoft.com/office/drawing/2016/5/13/chartex" xmlns:cx8="http://schemas.microsoft.com/office/drawing/2016/5/14/chartex" xmlns:mc="http://schemas.openxmlformats.org/markup-compatibility/2006" xmlns:aink="http://schemas.microsoft.com/office/drawing/2016/ink" xmlns:am3d="http://schemas.microsoft.com/office/drawing/2017/model3d" xmlns:o="urn:schemas-microsoft-com:office:office" xmlns:oel="http://schemas.microsoft.com/office/2019/extlst" xmlns:r="http://schemas.openxmlformats.org/officeDocument/2006/relationships" xmlns:m="http://schemas.openxmlformats.org/officeDocument/2006/math" xmlns:v="urn:schemas-microsoft-com:vml" xmlns:wp14="http://schemas.microsoft.com/office/word/2010/wordprocessingDrawing" xmlns:wp="http://schemas.openxmlformats.org/drawingml/2006/wordprocessingDrawing" xmlns:w10="urn:schemas-microsoft-com:office:word" xmlns:w="http://schemas.openxmlformats.org/wordprocessingml/2006/main" xmlns:w14="http://schemas.microsoft.com/office/word/2010/wordml" xmlns:w15="http://schemas.microsoft.com/office/word/2012/wordml" xmlns:w16cex="http://schemas.microsoft.com/office/word/2018/wordml/cex" xmlns:w16cid="http://schemas.microsoft.com/office/word/2016/wordml/cid" xmlns:w16="http://schemas.microsoft.com/office/word/2018/wordml" xmlns:w16du="http://schemas.microsoft.com/office/word/2023/wordml/word16du" xmlns:w16sdtdh="http://schemas.microsoft.com/office/word/2020/wordml/sdtdatahash" xmlns:w16sdtfl="http://schemas.microsoft.com/office/word/2024/wordml/sdtformatlock" xmlns:w16se="http://schemas.microsoft.com/office/word/2015/wordml/symex" xmlns:wpg="http://schemas.microsoft.com/office/word/2010/wordprocessingGroup" xmlns:wpi="http://schemas.microsoft.com/office/word/2010/wordprocessingInk" xmlns:wne="http://schemas.microsoft.com/office/word/2006/wordml" xmlns:wps="http://schemas.microsoft.com/office/word/2010/wordprocessingShape" mc:Ignorable="w14 w15 w16se w16cid w16 w16cex w16sdtdh w16sdtfl w16du wp14">
   <w16cid:commentId w16cid:paraId="1AAEA307" w16cid:durableId="43A76EAA"/>
+  <w16cid:commentId w16cid:paraId="49CC5F95" w16cid:durableId="50D5D188"/>
 </w16cid:commentsIds>
 </file>
 
 <file path=word/numbering.xml><?xml version="1.0" encoding="utf-8"?>
 <w:numbering xmlns:wpc="http://schemas.microsoft.com/office/word/2010/wordprocessingCanvas" xmlns:cx="http://schemas.microsoft.com/office/drawing/2014/chartex" xmlns:cx1="http://schemas.microsoft.com/office/drawing/2015/9/8/chartex" xmlns:cx2="http://schemas.microsoft.com/office/drawing/2015/10/21/chartex" xmlns:cx3="http://schemas.microsoft.com/office/drawing/2016/5/9/chartex" xmlns:cx4="http://schemas.microsoft.com/office/drawing/2016/5/10/chartex" xmlns:cx5="http://schemas.microsoft.com/office/drawing/2016/5/11/chartex" xmlns:cx6="http://schemas.microsoft.com/office/drawing/2016/5/12/chartex" xmlns:cx7="http://schemas.microsoft.com/office/drawing/2016/5/13/chartex" xmlns:cx8="http://schemas.microsoft.com/office/drawing/2016/5/14/chartex" xmlns:mc="http://schemas.openxmlformats.org/markup-compatibility/2006" xmlns:aink="http://schemas.microsoft.com/office/drawing/2016/ink" xmlns:am3d="http://schemas.microsoft.com/office/drawing/2017/model3d" xmlns:o="urn:schemas-microsoft-com:office:office" xmlns:oel="http://schemas.microsoft.com/office/2019/extlst" xmlns:r="http://schemas.openxmlformats.org/officeDocument/2006/relationships" xmlns:m="http://schemas.openxmlformats.org/officeDocument/2006/math" xmlns:v="urn:schemas-microsoft-com:vml" xmlns:wp14="http://schemas.microsoft.com/office/word/2010/wordprocessingDrawing" xmlns:wp="http://schemas.openxmlformats.org/drawingml/2006/wordprocessingDrawing" xmlns:w10="urn:schemas-microsoft-com:office:word" xmlns:w="http://schemas.openxmlformats.org/wordprocessingml/2006/main" xmlns:w14="http://schemas.microsoft.com/office/word/2010/wordml" xmlns:w15="http://schemas.microsoft.com/office/word/2012/wordml" xmlns:w16cex="http://schemas.microsoft.com/office/word/2018/wordml/cex" xmlns:w16cid="http://schemas.microsoft.com/office/word/2016/wordml/cid" xmlns:w16="http://schemas.microsoft.com/office/word/2018/wordml" xmlns:w16du="http://schemas.microsoft.com/office/word/2023/wordml/word16du" xmlns:w16sdtdh="http://schemas.microsoft.com/office/word/2020/wordml/sdtdatahash" xmlns:w16sdtfl="http://schemas.microsoft.com/office/word/2024/wordml/sdtformatlock" xmlns:w16se="http://schemas.microsoft.com/office/word/2015/wordml/symex" xmlns:wpg="http://schemas.microsoft.com/office/word/2010/wordprocessingGroup" xmlns:wpi="http://schemas.microsoft.com/office/word/2010/wordprocessingInk" xmlns:wne="http://schemas.microsoft.com/office/word/2006/wordml" xmlns:wps="http://schemas.microsoft.com/office/word/2010/wordprocessingShape" mc:Ignorable="w14 w15 w16se w16cid w16 w16cex w16sdtdh w16sdtfl w16du wp14">
   <w:abstractNum w:abstractNumId="0" w15:restartNumberingAfterBreak="0">
+    <w:nsid w:val="037B3402"/>
+    <w:multiLevelType w:val="hybridMultilevel"/>
+    <w:tmpl w:val="114C0D10"/>
+    <w:lvl w:ilvl="0" w:tplc="FFFFFFFF">
+      <w:start w:val="1"/>
+      <w:numFmt w:val="decimal"/>
+      <w:lvlText w:val="%1."/>
+      <w:lvlJc w:val="left"/>
+      <w:pPr>
+        <w:ind w:left="720" w:hanging="360"/>
+      </w:pPr>
+      <w:rPr>
+        <w:rFonts w:hint="default"/>
+      </w:rPr>
+    </w:lvl>
+    <w:lvl w:ilvl="1" w:tplc="FFFFFFFF">
+      <w:start w:val="1"/>
+      <w:numFmt w:val="lowerLetter"/>
+      <w:lvlText w:val="%2."/>
+      <w:lvlJc w:val="left"/>
+      <w:pPr>
+        <w:ind w:left="1440" w:hanging="360"/>
+      </w:pPr>
+    </w:lvl>
+    <w:lvl w:ilvl="2" w:tplc="FFFFFFFF">
+      <w:start w:val="1"/>
+      <w:numFmt w:val="lowerRoman"/>
+      <w:lvlText w:val="%3."/>
+      <w:lvlJc w:val="right"/>
+      <w:pPr>
+        <w:ind w:left="2160" w:hanging="180"/>
+      </w:pPr>
+    </w:lvl>
+    <w:lvl w:ilvl="3" w:tplc="FFFFFFFF">
+      <w:start w:val="1"/>
+      <w:numFmt w:val="decimal"/>
+      <w:lvlText w:val="%4."/>
+      <w:lvlJc w:val="left"/>
+      <w:pPr>
+        <w:ind w:left="2880" w:hanging="360"/>
+      </w:pPr>
+    </w:lvl>
+    <w:lvl w:ilvl="4" w:tplc="FFFFFFFF">
+      <w:start w:val="1"/>
+      <w:numFmt w:val="lowerLetter"/>
+      <w:lvlText w:val="%5."/>
+      <w:lvlJc w:val="left"/>
+      <w:pPr>
+        <w:ind w:left="3600" w:hanging="360"/>
+      </w:pPr>
+    </w:lvl>
+    <w:lvl w:ilvl="5" w:tplc="FFFFFFFF" w:tentative="1">
+      <w:start w:val="1"/>
+      <w:numFmt w:val="lowerRoman"/>
+      <w:lvlText w:val="%6."/>
+      <w:lvlJc w:val="right"/>
+      <w:pPr>
+        <w:ind w:left="4320" w:hanging="180"/>
+      </w:pPr>
+    </w:lvl>
+    <w:lvl w:ilvl="6" w:tplc="FFFFFFFF" w:tentative="1">
+      <w:start w:val="1"/>
+      <w:numFmt w:val="decimal"/>
+      <w:lvlText w:val="%7."/>
+      <w:lvlJc w:val="left"/>
+      <w:pPr>
+        <w:ind w:left="5040" w:hanging="360"/>
+      </w:pPr>
+    </w:lvl>
+    <w:lvl w:ilvl="7" w:tplc="FFFFFFFF" w:tentative="1">
+      <w:start w:val="1"/>
+      <w:numFmt w:val="lowerLetter"/>
+      <w:lvlText w:val="%8."/>
+      <w:lvlJc w:val="left"/>
+      <w:pPr>
+        <w:ind w:left="5760" w:hanging="360"/>
+      </w:pPr>
+    </w:lvl>
+    <w:lvl w:ilvl="8" w:tplc="FFFFFFFF" w:tentative="1">
+      <w:start w:val="1"/>
+      <w:numFmt w:val="lowerRoman"/>
+      <w:lvlText w:val="%9."/>
+      <w:lvlJc w:val="right"/>
+      <w:pPr>
+        <w:ind w:left="6480" w:hanging="180"/>
+      </w:pPr>
+    </w:lvl>
+  </w:abstractNum>
+  <w:abstractNum w:abstractNumId="1" w15:restartNumberingAfterBreak="0">
     <w:nsid w:val="16944E99"/>
     <w:multiLevelType w:val="multilevel"/>
     <w:tmpl w:val="0E147A56"/>
@@ -10102,7 +10360,7 @@
       </w:pPr>
     </w:lvl>
   </w:abstractNum>
-  <w:abstractNum w:abstractNumId="1" w15:restartNumberingAfterBreak="0">
+  <w:abstractNum w:abstractNumId="2" w15:restartNumberingAfterBreak="0">
     <w:nsid w:val="18510951"/>
     <w:multiLevelType w:val="hybridMultilevel"/>
     <w:tmpl w:val="B9068C26"/>
@@ -10191,7 +10449,7 @@
       </w:pPr>
     </w:lvl>
   </w:abstractNum>
-  <w:abstractNum w:abstractNumId="2" w15:restartNumberingAfterBreak="0">
+  <w:abstractNum w:abstractNumId="3" w15:restartNumberingAfterBreak="0">
     <w:nsid w:val="1AEF7D58"/>
     <w:multiLevelType w:val="hybridMultilevel"/>
     <w:tmpl w:val="532A000C"/>
@@ -10303,7 +10561,7 @@
       </w:rPr>
     </w:lvl>
   </w:abstractNum>
-  <w:abstractNum w:abstractNumId="3" w15:restartNumberingAfterBreak="0">
+  <w:abstractNum w:abstractNumId="4" w15:restartNumberingAfterBreak="0">
     <w:nsid w:val="27B61D4E"/>
     <w:multiLevelType w:val="hybridMultilevel"/>
     <w:tmpl w:val="699E43B2"/>
@@ -10392,7 +10650,7 @@
       </w:pPr>
     </w:lvl>
   </w:abstractNum>
-  <w:abstractNum w:abstractNumId="4" w15:restartNumberingAfterBreak="0">
+  <w:abstractNum w:abstractNumId="5" w15:restartNumberingAfterBreak="0">
     <w:nsid w:val="2D166103"/>
     <w:multiLevelType w:val="multilevel"/>
     <w:tmpl w:val="DB6EC028"/>
@@ -10505,7 +10763,7 @@
       </w:pPr>
     </w:lvl>
   </w:abstractNum>
-  <w:abstractNum w:abstractNumId="5" w15:restartNumberingAfterBreak="0">
+  <w:abstractNum w:abstractNumId="6" w15:restartNumberingAfterBreak="0">
     <w:nsid w:val="2D862D04"/>
     <w:multiLevelType w:val="hybridMultilevel"/>
     <w:tmpl w:val="114C0D10"/>
@@ -10548,7 +10806,7 @@
         <w:ind w:left="2880" w:hanging="360"/>
       </w:pPr>
     </w:lvl>
-    <w:lvl w:ilvl="4" w:tplc="FFFFFFFF" w:tentative="1">
+    <w:lvl w:ilvl="4" w:tplc="FFFFFFFF">
       <w:start w:val="1"/>
       <w:numFmt w:val="lowerLetter"/>
       <w:lvlText w:val="%5."/>
@@ -10594,7 +10852,7 @@
       </w:pPr>
     </w:lvl>
   </w:abstractNum>
-  <w:abstractNum w:abstractNumId="6" w15:restartNumberingAfterBreak="0">
+  <w:abstractNum w:abstractNumId="7" w15:restartNumberingAfterBreak="0">
     <w:nsid w:val="33C96925"/>
     <w:multiLevelType w:val="hybridMultilevel"/>
     <w:tmpl w:val="03BA4B3A"/>
@@ -10683,7 +10941,7 @@
       </w:pPr>
     </w:lvl>
   </w:abstractNum>
-  <w:abstractNum w:abstractNumId="7" w15:restartNumberingAfterBreak="0">
+  <w:abstractNum w:abstractNumId="8" w15:restartNumberingAfterBreak="0">
     <w:nsid w:val="346C5EDB"/>
     <w:multiLevelType w:val="multilevel"/>
     <w:tmpl w:val="A6B28ADC"/>
@@ -10800,7 +11058,7 @@
       </w:pPr>
     </w:lvl>
   </w:abstractNum>
-  <w:abstractNum w:abstractNumId="8" w15:restartNumberingAfterBreak="0">
+  <w:abstractNum w:abstractNumId="9" w15:restartNumberingAfterBreak="0">
     <w:nsid w:val="353C03F4"/>
     <w:multiLevelType w:val="hybridMultilevel"/>
     <w:tmpl w:val="95E4EF42"/>
@@ -10913,7 +11171,96 @@
       </w:rPr>
     </w:lvl>
   </w:abstractNum>
-  <w:abstractNum w:abstractNumId="9" w15:restartNumberingAfterBreak="0">
+  <w:abstractNum w:abstractNumId="10" w15:restartNumberingAfterBreak="0">
+    <w:nsid w:val="3A81304E"/>
+    <w:multiLevelType w:val="hybridMultilevel"/>
+    <w:tmpl w:val="114C0D10"/>
+    <w:lvl w:ilvl="0" w:tplc="FFFFFFFF">
+      <w:start w:val="1"/>
+      <w:numFmt w:val="decimal"/>
+      <w:lvlText w:val="%1."/>
+      <w:lvlJc w:val="left"/>
+      <w:pPr>
+        <w:ind w:left="720" w:hanging="360"/>
+      </w:pPr>
+      <w:rPr>
+        <w:rFonts w:hint="default"/>
+      </w:rPr>
+    </w:lvl>
+    <w:lvl w:ilvl="1" w:tplc="FFFFFFFF">
+      <w:start w:val="1"/>
+      <w:numFmt w:val="lowerLetter"/>
+      <w:lvlText w:val="%2."/>
+      <w:lvlJc w:val="left"/>
+      <w:pPr>
+        <w:ind w:left="1440" w:hanging="360"/>
+      </w:pPr>
+    </w:lvl>
+    <w:lvl w:ilvl="2" w:tplc="FFFFFFFF">
+      <w:start w:val="1"/>
+      <w:numFmt w:val="lowerRoman"/>
+      <w:lvlText w:val="%3."/>
+      <w:lvlJc w:val="right"/>
+      <w:pPr>
+        <w:ind w:left="2160" w:hanging="180"/>
+      </w:pPr>
+    </w:lvl>
+    <w:lvl w:ilvl="3" w:tplc="FFFFFFFF">
+      <w:start w:val="1"/>
+      <w:numFmt w:val="decimal"/>
+      <w:lvlText w:val="%4."/>
+      <w:lvlJc w:val="left"/>
+      <w:pPr>
+        <w:ind w:left="2880" w:hanging="360"/>
+      </w:pPr>
+    </w:lvl>
+    <w:lvl w:ilvl="4" w:tplc="FFFFFFFF" w:tentative="1">
+      <w:start w:val="1"/>
+      <w:numFmt w:val="lowerLetter"/>
+      <w:lvlText w:val="%5."/>
+      <w:lvlJc w:val="left"/>
+      <w:pPr>
+        <w:ind w:left="3600" w:hanging="360"/>
+      </w:pPr>
+    </w:lvl>
+    <w:lvl w:ilvl="5" w:tplc="FFFFFFFF" w:tentative="1">
+      <w:start w:val="1"/>
+      <w:numFmt w:val="lowerRoman"/>
+      <w:lvlText w:val="%6."/>
+      <w:lvlJc w:val="right"/>
+      <w:pPr>
+        <w:ind w:left="4320" w:hanging="180"/>
+      </w:pPr>
+    </w:lvl>
+    <w:lvl w:ilvl="6" w:tplc="FFFFFFFF" w:tentative="1">
+      <w:start w:val="1"/>
+      <w:numFmt w:val="decimal"/>
+      <w:lvlText w:val="%7."/>
+      <w:lvlJc w:val="left"/>
+      <w:pPr>
+        <w:ind w:left="5040" w:hanging="360"/>
+      </w:pPr>
+    </w:lvl>
+    <w:lvl w:ilvl="7" w:tplc="FFFFFFFF" w:tentative="1">
+      <w:start w:val="1"/>
+      <w:numFmt w:val="lowerLetter"/>
+      <w:lvlText w:val="%8."/>
+      <w:lvlJc w:val="left"/>
+      <w:pPr>
+        <w:ind w:left="5760" w:hanging="360"/>
+      </w:pPr>
+    </w:lvl>
+    <w:lvl w:ilvl="8" w:tplc="FFFFFFFF" w:tentative="1">
+      <w:start w:val="1"/>
+      <w:numFmt w:val="lowerRoman"/>
+      <w:lvlText w:val="%9."/>
+      <w:lvlJc w:val="right"/>
+      <w:pPr>
+        <w:ind w:left="6480" w:hanging="180"/>
+      </w:pPr>
+    </w:lvl>
+  </w:abstractNum>
+  <w:abstractNum w:abstractNumId="11" w15:restartNumberingAfterBreak="0">
     <w:nsid w:val="44041851"/>
     <w:multiLevelType w:val="hybridMultilevel"/>
     <w:tmpl w:val="114C0D10"/>
@@ -11002,7 +11349,7 @@
       </w:pPr>
     </w:lvl>
   </w:abstractNum>
-  <w:abstractNum w:abstractNumId="10" w15:restartNumberingAfterBreak="0">
+  <w:abstractNum w:abstractNumId="12" w15:restartNumberingAfterBreak="0">
     <w:nsid w:val="45E061FC"/>
     <w:multiLevelType w:val="hybridMultilevel"/>
     <w:tmpl w:val="114C0D10"/>
@@ -11091,7 +11438,96 @@
       </w:pPr>
     </w:lvl>
   </w:abstractNum>
-  <w:abstractNum w:abstractNumId="11" w15:restartNumberingAfterBreak="0">
+  <w:abstractNum w:abstractNumId="13" w15:restartNumberingAfterBreak="0">
+    <w:nsid w:val="53EC5BCA"/>
+    <w:multiLevelType w:val="hybridMultilevel"/>
+    <w:tmpl w:val="114C0D10"/>
+    <w:lvl w:ilvl="0" w:tplc="FFFFFFFF">
+      <w:start w:val="1"/>
+      <w:numFmt w:val="decimal"/>
+      <w:lvlText w:val="%1."/>
+      <w:lvlJc w:val="left"/>
+      <w:pPr>
+        <w:ind w:left="720" w:hanging="360"/>
+      </w:pPr>
+      <w:rPr>
+        <w:rFonts w:hint="default"/>
+      </w:rPr>
+    </w:lvl>
+    <w:lvl w:ilvl="1" w:tplc="FFFFFFFF">
+      <w:start w:val="1"/>
+      <w:numFmt w:val="lowerLetter"/>
+      <w:lvlText w:val="%2."/>
+      <w:lvlJc w:val="left"/>
+      <w:pPr>
+        <w:ind w:left="1440" w:hanging="360"/>
+      </w:pPr>
+    </w:lvl>
+    <w:lvl w:ilvl="2" w:tplc="FFFFFFFF">
+      <w:start w:val="1"/>
+      <w:numFmt w:val="lowerRoman"/>
+      <w:lvlText w:val="%3."/>
+      <w:lvlJc w:val="right"/>
+      <w:pPr>
+        <w:ind w:left="2160" w:hanging="180"/>
+      </w:pPr>
+    </w:lvl>
+    <w:lvl w:ilvl="3" w:tplc="FFFFFFFF">
+      <w:start w:val="1"/>
+      <w:numFmt w:val="decimal"/>
+      <w:lvlText w:val="%4."/>
+      <w:lvlJc w:val="left"/>
+      <w:pPr>
+        <w:ind w:left="2880" w:hanging="360"/>
+      </w:pPr>
+    </w:lvl>
+    <w:lvl w:ilvl="4" w:tplc="FFFFFFFF">
+      <w:start w:val="1"/>
+      <w:numFmt w:val="lowerLetter"/>
+      <w:lvlText w:val="%5."/>
+      <w:lvlJc w:val="left"/>
+      <w:pPr>
+        <w:ind w:left="3600" w:hanging="360"/>
+      </w:pPr>
+    </w:lvl>
+    <w:lvl w:ilvl="5" w:tplc="FFFFFFFF" w:tentative="1">
+      <w:start w:val="1"/>
+      <w:numFmt w:val="lowerRoman"/>
+      <w:lvlText w:val="%6."/>
+      <w:lvlJc w:val="right"/>
+      <w:pPr>
+        <w:ind w:left="4320" w:hanging="180"/>
+      </w:pPr>
+    </w:lvl>
+    <w:lvl w:ilvl="6" w:tplc="FFFFFFFF" w:tentative="1">
+      <w:start w:val="1"/>
+      <w:numFmt w:val="decimal"/>
+      <w:lvlText w:val="%7."/>
+      <w:lvlJc w:val="left"/>
+      <w:pPr>
+        <w:ind w:left="5040" w:hanging="360"/>
+      </w:pPr>
+    </w:lvl>
+    <w:lvl w:ilvl="7" w:tplc="FFFFFFFF" w:tentative="1">
+      <w:start w:val="1"/>
+      <w:numFmt w:val="lowerLetter"/>
+      <w:lvlText w:val="%8."/>
+      <w:lvlJc w:val="left"/>
+      <w:pPr>
+        <w:ind w:left="5760" w:hanging="360"/>
+      </w:pPr>
+    </w:lvl>
+    <w:lvl w:ilvl="8" w:tplc="FFFFFFFF" w:tentative="1">
+      <w:start w:val="1"/>
+      <w:numFmt w:val="lowerRoman"/>
+      <w:lvlText w:val="%9."/>
+      <w:lvlJc w:val="right"/>
+      <w:pPr>
+        <w:ind w:left="6480" w:hanging="180"/>
+      </w:pPr>
+    </w:lvl>
+  </w:abstractNum>
+  <w:abstractNum w:abstractNumId="14" w15:restartNumberingAfterBreak="0">
     <w:nsid w:val="62022C70"/>
     <w:multiLevelType w:val="multilevel"/>
     <w:tmpl w:val="FB407CB8"/>
@@ -11204,7 +11640,7 @@
       </w:pPr>
     </w:lvl>
   </w:abstractNum>
-  <w:abstractNum w:abstractNumId="12" w15:restartNumberingAfterBreak="0">
+  <w:abstractNum w:abstractNumId="15" w15:restartNumberingAfterBreak="0">
     <w:nsid w:val="6D5A7707"/>
     <w:multiLevelType w:val="multilevel"/>
     <w:tmpl w:val="20468026"/>
@@ -11321,7 +11757,7 @@
       </w:pPr>
     </w:lvl>
   </w:abstractNum>
-  <w:abstractNum w:abstractNumId="13" w15:restartNumberingAfterBreak="0">
+  <w:abstractNum w:abstractNumId="16" w15:restartNumberingAfterBreak="0">
     <w:nsid w:val="6F607ECE"/>
     <w:multiLevelType w:val="hybridMultilevel"/>
     <w:tmpl w:val="699E43B2"/>
@@ -11410,7 +11846,7 @@
       </w:pPr>
     </w:lvl>
   </w:abstractNum>
-  <w:abstractNum w:abstractNumId="14" w15:restartNumberingAfterBreak="0">
+  <w:abstractNum w:abstractNumId="17" w15:restartNumberingAfterBreak="0">
     <w:nsid w:val="78866CD7"/>
     <w:multiLevelType w:val="hybridMultilevel"/>
     <w:tmpl w:val="AAE465D6"/>
@@ -11499,7 +11935,7 @@
       </w:pPr>
     </w:lvl>
   </w:abstractNum>
-  <w:abstractNum w:abstractNumId="15" w15:restartNumberingAfterBreak="0">
+  <w:abstractNum w:abstractNumId="18" w15:restartNumberingAfterBreak="0">
     <w:nsid w:val="7BA11F32"/>
     <w:multiLevelType w:val="hybridMultilevel"/>
     <w:tmpl w:val="BA5E4AEE"/>
@@ -11589,52 +12025,61 @@
     </w:lvl>
   </w:abstractNum>
   <w:num w:numId="1" w16cid:durableId="1034309213">
+    <w:abstractNumId w:val="7"/>
+  </w:num>
+  <w:num w:numId="2" w16cid:durableId="1726292182">
+    <w:abstractNumId w:val="18"/>
+  </w:num>
+  <w:num w:numId="3" w16cid:durableId="1480416425">
+    <w:abstractNumId w:val="11"/>
+  </w:num>
+  <w:num w:numId="4" w16cid:durableId="378020479">
+    <w:abstractNumId w:val="9"/>
+  </w:num>
+  <w:num w:numId="5" w16cid:durableId="394857488">
+    <w:abstractNumId w:val="3"/>
+  </w:num>
+  <w:num w:numId="6" w16cid:durableId="1284339643">
+    <w:abstractNumId w:val="12"/>
+  </w:num>
+  <w:num w:numId="7" w16cid:durableId="1663191622">
+    <w:abstractNumId w:val="15"/>
+  </w:num>
+  <w:num w:numId="8" w16cid:durableId="1213033798">
+    <w:abstractNumId w:val="1"/>
+  </w:num>
+  <w:num w:numId="9" w16cid:durableId="127936694">
+    <w:abstractNumId w:val="14"/>
+  </w:num>
+  <w:num w:numId="10" w16cid:durableId="930551360">
+    <w:abstractNumId w:val="5"/>
+  </w:num>
+  <w:num w:numId="11" w16cid:durableId="1467892625">
+    <w:abstractNumId w:val="2"/>
+  </w:num>
+  <w:num w:numId="12" w16cid:durableId="1180124493">
+    <w:abstractNumId w:val="8"/>
+  </w:num>
+  <w:num w:numId="13" w16cid:durableId="840461788">
+    <w:abstractNumId w:val="17"/>
+  </w:num>
+  <w:num w:numId="14" w16cid:durableId="1338310816">
+    <w:abstractNumId w:val="4"/>
+  </w:num>
+  <w:num w:numId="15" w16cid:durableId="1806964726">
+    <w:abstractNumId w:val="16"/>
+  </w:num>
+  <w:num w:numId="16" w16cid:durableId="781337724">
     <w:abstractNumId w:val="6"/>
   </w:num>
-  <w:num w:numId="2" w16cid:durableId="1726292182">
-    <w:abstractNumId w:val="15"/>
-  </w:num>
-  <w:num w:numId="3" w16cid:durableId="1480416425">
-    <w:abstractNumId w:val="9"/>
-  </w:num>
-  <w:num w:numId="4" w16cid:durableId="378020479">
-    <w:abstractNumId w:val="8"/>
-  </w:num>
-  <w:num w:numId="5" w16cid:durableId="394857488">
-    <w:abstractNumId w:val="2"/>
-  </w:num>
-  <w:num w:numId="6" w16cid:durableId="1284339643">
+  <w:num w:numId="17" w16cid:durableId="1828549682">
     <w:abstractNumId w:val="10"/>
   </w:num>
-  <w:num w:numId="7" w16cid:durableId="1663191622">
-    <w:abstractNumId w:val="12"/>
-  </w:num>
-  <w:num w:numId="8" w16cid:durableId="1213033798">
+  <w:num w:numId="18" w16cid:durableId="1753238389">
     <w:abstractNumId w:val="0"/>
   </w:num>
-  <w:num w:numId="9" w16cid:durableId="127936694">
-    <w:abstractNumId w:val="11"/>
-  </w:num>
-  <w:num w:numId="10" w16cid:durableId="930551360">
-    <w:abstractNumId w:val="4"/>
-  </w:num>
-  <w:num w:numId="11" w16cid:durableId="1467892625">
-    <w:abstractNumId w:val="1"/>
-  </w:num>
-  <w:num w:numId="12" w16cid:durableId="1180124493">
-    <w:abstractNumId w:val="7"/>
-  </w:num>
-  <w:num w:numId="13" w16cid:durableId="840461788">
-    <w:abstractNumId w:val="14"/>
-  </w:num>
-  <w:num w:numId="14" w16cid:durableId="1338310816">
-    <w:abstractNumId w:val="3"/>
-  </w:num>
-  <w:num w:numId="15" w16cid:durableId="1806964726">
+  <w:num w:numId="19" w16cid:durableId="612636430">
     <w:abstractNumId w:val="13"/>
-  </w:num>
-  <w:num w:numId="16" w16cid:durableId="781337724">
-    <w:abstractNumId w:val="5"/>
   </w:num>
 </w:numbering>
 </file>

</xml_diff>

<commit_message>
all shef code implemented. debugging host-fpga interactions
</commit_message>
<xml_diff>
--- a/Documents/steps_V2.docx
+++ b/Documents/steps_V2.docx
@@ -3009,19 +3009,7 @@
           <w:rPr>
             <w:rStyle w:val="Hyperlink"/>
           </w:rPr>
-          <w:t>Implement major F</w:t>
-        </w:r>
-        <w:r>
-          <w:rPr>
-            <w:rStyle w:val="Hyperlink"/>
-          </w:rPr>
-          <w:t>S</w:t>
-        </w:r>
-        <w:r>
-          <w:rPr>
-            <w:rStyle w:val="Hyperlink"/>
-          </w:rPr>
-          <w:t>BL fix</w:t>
+          <w:t>Implement major FSBL fix</w:t>
         </w:r>
       </w:hyperlink>
       <w:r>
@@ -3090,6 +3078,163 @@
       </w:r>
       <w:r>
         <w:t xml:space="preserve">. </w:t>
+      </w:r>
+    </w:p>
+    <w:p>
+      <w:pPr>
+        <w:pStyle w:val="ListParagraph"/>
+        <w:numPr>
+          <w:ilvl w:val="0"/>
+          <w:numId w:val="26"/>
+        </w:numPr>
+      </w:pPr>
+      <w:r>
+        <w:t>Not receiving response from RPU when requesting keys</w:t>
+      </w:r>
+    </w:p>
+    <w:p>
+      <w:pPr>
+        <w:pStyle w:val="ListParagraph"/>
+        <w:numPr>
+          <w:ilvl w:val="0"/>
+          <w:numId w:val="26"/>
+        </w:numPr>
+      </w:pPr>
+      <w:r>
+        <w:t>Files modified to get this working, lots of incorrect bitmasks:</w:t>
+      </w:r>
+    </w:p>
+    <w:p>
+      <w:pPr>
+        <w:pStyle w:val="ListParagraph"/>
+        <w:numPr>
+          <w:ilvl w:val="1"/>
+          <w:numId w:val="26"/>
+        </w:numPr>
+      </w:pPr>
+      <w:r>
+        <w:t>FSBL</w:t>
+      </w:r>
+    </w:p>
+    <w:p>
+      <w:pPr>
+        <w:pStyle w:val="ListParagraph"/>
+        <w:numPr>
+          <w:ilvl w:val="2"/>
+          <w:numId w:val="26"/>
+        </w:numPr>
+      </w:pPr>
+      <w:r>
+        <w:t xml:space="preserve">xfsbl_main.c - </w:t>
+      </w:r>
+      <w:r>
+        <w:t>(Added hashing/seed logic)</w:t>
+      </w:r>
+    </w:p>
+    <w:p>
+      <w:pPr>
+        <w:pStyle w:val="ListParagraph"/>
+        <w:numPr>
+          <w:ilvl w:val="1"/>
+          <w:numId w:val="26"/>
+        </w:numPr>
+      </w:pPr>
+      <w:r>
+        <w:t>sec_ker</w:t>
+      </w:r>
+    </w:p>
+    <w:p>
+      <w:pPr>
+        <w:pStyle w:val="ListParagraph"/>
+        <w:numPr>
+          <w:ilvl w:val="2"/>
+          <w:numId w:val="26"/>
+        </w:numPr>
+      </w:pPr>
+      <w:r>
+        <w:t xml:space="preserve">main.c- </w:t>
+      </w:r>
+      <w:r>
+        <w:t>(Enabled KeyGen, CertSign)</w:t>
+      </w:r>
+    </w:p>
+    <w:p>
+      <w:pPr>
+        <w:pStyle w:val="ListParagraph"/>
+        <w:numPr>
+          <w:ilvl w:val="2"/>
+          <w:numId w:val="26"/>
+        </w:numPr>
+      </w:pPr>
+      <w:r>
+        <w:t xml:space="preserve">ipi.c - </w:t>
+      </w:r>
+      <w:r>
+        <w:t>(Hardcoded GIC ID 65, Enabled IER Mask 0x10000, Fixed Handler checks)</w:t>
+      </w:r>
+    </w:p>
+    <w:p>
+      <w:pPr>
+        <w:pStyle w:val="ListParagraph"/>
+        <w:numPr>
+          <w:ilvl w:val="2"/>
+          <w:numId w:val="26"/>
+        </w:numPr>
+      </w:pPr>
+      <w:r>
+        <w:t xml:space="preserve">ipi.h - </w:t>
+      </w:r>
+      <w:r>
+        <w:t>(Fixed IPI Masks)</w:t>
+      </w:r>
+    </w:p>
+    <w:p>
+      <w:pPr>
+        <w:pStyle w:val="ListParagraph"/>
+        <w:numPr>
+          <w:ilvl w:val="1"/>
+          <w:numId w:val="26"/>
+        </w:numPr>
+      </w:pPr>
+      <w:r>
+        <w:t>pmufw</w:t>
+      </w:r>
+    </w:p>
+    <w:p>
+      <w:pPr>
+        <w:pStyle w:val="ListParagraph"/>
+        <w:numPr>
+          <w:ilvl w:val="2"/>
+          <w:numId w:val="26"/>
+        </w:numPr>
+      </w:pPr>
+      <w:r>
+        <w:t>xpfw_mod_sec.c (Added dynamic rpu_src_mask handling, bypassed broken IPI-1 by using IPI-0 instance)</w:t>
+      </w:r>
+    </w:p>
+    <w:p>
+      <w:pPr>
+        <w:pStyle w:val="ListParagraph"/>
+        <w:numPr>
+          <w:ilvl w:val="2"/>
+          <w:numId w:val="26"/>
+        </w:numPr>
+      </w:pPr>
+      <w:r>
+        <w:t>lscript.ld (Increased stack size to 0x1400)</w:t>
+      </w:r>
+    </w:p>
+    <w:p>
+      <w:pPr>
+        <w:pStyle w:val="ListParagraph"/>
+        <w:numPr>
+          <w:ilvl w:val="2"/>
+          <w:numId w:val="26"/>
+        </w:numPr>
+      </w:pPr>
+      <w:r>
+        <w:lastRenderedPageBreak/>
+        <w:t>xpfw_config.h (Enabled detailed debug prints)</w:t>
       </w:r>
     </w:p>
     <w:p>
@@ -15910,6 +16055,7 @@
   <w:style w:type="character" w:default="1" w:styleId="DefaultParagraphFont">
     <w:name w:val="Default Paragraph Font"/>
     <w:uiPriority w:val="1"/>
+    <w:semiHidden/>
     <w:unhideWhenUsed/>
   </w:style>
   <w:style w:type="table" w:default="1" w:styleId="TableNormal">

</xml_diff>